<commit_message>
final review of Leah's coral protocols
</commit_message>
<xml_diff>
--- a/corals/protocol_docs/marinegeo_protocol_benthic_photoquadats.docx
+++ b/corals/protocol_docs/marinegeo_protocol_benthic_photoquadats.docx
@@ -1250,7 +1250,6 @@
         </w:rPr>
         <w:t xml:space="preserve">Take a photo of </w:t>
       </w:r>
-      <w:proofErr w:type="gramStart"/>
       <w:r>
         <w:rPr>
           <w:rFonts w:asciiTheme="minorHAnsi" w:hAnsiTheme="minorHAnsi" w:cs="Times New Roman"/>
@@ -1260,20 +1259,8 @@
           <w:sz w:val="24"/>
           <w:szCs w:val="24"/>
         </w:rPr>
-        <w:t xml:space="preserve">the </w:t>
-      </w:r>
-      <w:r>
-        <w:rPr>
-          <w:rFonts w:asciiTheme="minorHAnsi" w:hAnsiTheme="minorHAnsi" w:cs="Times New Roman"/>
-          <w:b w:val="0"/>
-          <w:bCs w:val="0"/>
-          <w:color w:val="auto"/>
-          <w:sz w:val="24"/>
-          <w:szCs w:val="24"/>
-        </w:rPr>
         <w:t>your</w:t>
       </w:r>
-      <w:proofErr w:type="gramEnd"/>
       <w:r>
         <w:rPr>
           <w:rFonts w:asciiTheme="minorHAnsi" w:hAnsiTheme="minorHAnsi" w:cs="Times New Roman"/>
@@ -1573,7 +1560,7 @@
     </w:p>
     <w:p>
       <w:pPr>
-        <w:pStyle w:val="BodyText"/>
+        <w:pStyle w:val="Compact"/>
       </w:pPr>
     </w:p>
     <w:p>

</xml_diff>

<commit_message>
formatting revisions to coral protocols
</commit_message>
<xml_diff>
--- a/corals/protocol_docs/marinegeo_protocol_benthic_photoquadats.docx
+++ b/corals/protocol_docs/marinegeo_protocol_benthic_photoquadats.docx
@@ -17,6 +17,40 @@
         <w:t>Photoquadrats</w:t>
       </w:r>
       <w:proofErr w:type="spellEnd"/>
+    </w:p>
+    <w:p>
+      <w:pPr>
+        <w:pStyle w:val="Compact"/>
+      </w:pPr>
+      <w:r>
+        <w:rPr>
+          <w:noProof/>
+        </w:rPr>
+        <w:pict w14:anchorId="00C077EE">
+          <v:shapetype id="_x0000_t75" coordsize="21600,21600" o:spt="75" o:preferrelative="t" path="m@4@5l@4@11@9@11@9@5xe" filled="f" stroked="f">
+            <v:stroke joinstyle="miter"/>
+            <v:formulas>
+              <v:f eqn="if lineDrawn pixelLineWidth 0"/>
+              <v:f eqn="sum @0 1 0"/>
+              <v:f eqn="sum 0 0 @1"/>
+              <v:f eqn="prod @2 1 2"/>
+              <v:f eqn="prod @3 21600 pixelWidth"/>
+              <v:f eqn="prod @3 21600 pixelHeight"/>
+              <v:f eqn="sum @0 0 1"/>
+              <v:f eqn="prod @6 1 2"/>
+              <v:f eqn="prod @7 21600 pixelWidth"/>
+              <v:f eqn="sum @8 21600 0"/>
+              <v:f eqn="prod @7 21600 pixelHeight"/>
+              <v:f eqn="sum @10 21600 0"/>
+            </v:formulas>
+            <v:path o:extrusionok="f" gradientshapeok="t" o:connecttype="rect"/>
+            <o:lock v:ext="edit" aspectratio="t"/>
+          </v:shapetype>
+          <v:shape id="_x0000_i1029" type="#_x0000_t75" alt="" style="width:467.85pt;height:1.5pt;mso-width-percent:0;mso-height-percent:0;mso-width-percent:0;mso-height-percent:0" o:hrpct="0" o:hralign="center" o:hr="t">
+            <v:imagedata r:id="rId7" o:title="Default Line"/>
+          </v:shape>
+        </w:pict>
+      </w:r>
     </w:p>
     <w:p>
       <w:pPr>
@@ -28,16 +62,16 @@
             <w:noProof/>
           </w:rPr>
           <w:drawing>
-            <wp:anchor distT="0" distB="0" distL="114300" distR="114300" simplePos="0" relativeHeight="251659264" behindDoc="0" locked="0" layoutInCell="1" allowOverlap="1" wp14:anchorId="4BB499AE" wp14:editId="52AD18DE">
+            <wp:anchor distT="0" distB="0" distL="114300" distR="114300" simplePos="0" relativeHeight="251659264" behindDoc="0" locked="0" layoutInCell="1" allowOverlap="1" wp14:anchorId="4BB499AE" wp14:editId="7C676412">
               <wp:simplePos x="0" y="0"/>
               <wp:positionH relativeFrom="margin">
-                <wp:align>left</wp:align>
+                <wp:align>center</wp:align>
               </wp:positionH>
               <wp:positionV relativeFrom="paragraph">
-                <wp:posOffset>196850</wp:posOffset>
+                <wp:posOffset>205105</wp:posOffset>
               </wp:positionV>
               <wp:extent cx="5581650" cy="4266565"/>
-              <wp:effectExtent l="0" t="0" r="0" b="635"/>
+              <wp:effectExtent l="0" t="0" r="6350" b="635"/>
               <wp:wrapSquare wrapText="bothSides"/>
               <wp:docPr id="3" name="Picture 3"/>
               <wp:cNvGraphicFramePr>
@@ -53,7 +87,7 @@
                       </pic:cNvPicPr>
                     </pic:nvPicPr>
                     <pic:blipFill rotWithShape="1">
-                      <a:blip r:embed="rId7" cstate="print">
+                      <a:blip r:embed="rId8" cstate="print">
                         <a:extLst>
                           <a:ext uri="{28A0092B-C50C-407E-A947-70E740481C1C}">
                             <a14:useLocalDpi xmlns:a14="http://schemas.microsoft.com/office/drawing/2010/main" val="0"/>
@@ -106,85 +140,6 @@
     <w:p>
       <w:pPr>
         <w:pStyle w:val="FirstParagraph"/>
-        <w:rPr>
-          <w:u w:val="single"/>
-        </w:rPr>
-      </w:pPr>
-    </w:p>
-    <w:p>
-      <w:pPr>
-        <w:pStyle w:val="FirstParagraph"/>
-        <w:rPr>
-          <w:u w:val="single"/>
-        </w:rPr>
-      </w:pPr>
-    </w:p>
-    <w:p>
-      <w:pPr>
-        <w:pStyle w:val="FirstParagraph"/>
-        <w:rPr>
-          <w:u w:val="single"/>
-        </w:rPr>
-      </w:pPr>
-    </w:p>
-    <w:p>
-      <w:pPr>
-        <w:pStyle w:val="BodyText"/>
-      </w:pPr>
-    </w:p>
-    <w:p>
-      <w:pPr>
-        <w:pStyle w:val="BodyText"/>
-      </w:pPr>
-    </w:p>
-    <w:p>
-      <w:pPr>
-        <w:pStyle w:val="BodyText"/>
-      </w:pPr>
-    </w:p>
-    <w:p>
-      <w:pPr>
-        <w:pStyle w:val="BodyText"/>
-      </w:pPr>
-    </w:p>
-    <w:p>
-      <w:pPr>
-        <w:pStyle w:val="BodyText"/>
-      </w:pPr>
-    </w:p>
-    <w:p>
-      <w:pPr>
-        <w:pStyle w:val="BodyText"/>
-      </w:pPr>
-    </w:p>
-    <w:p>
-      <w:pPr>
-        <w:pStyle w:val="BodyText"/>
-      </w:pPr>
-    </w:p>
-    <w:p>
-      <w:pPr>
-        <w:pStyle w:val="BodyText"/>
-      </w:pPr>
-    </w:p>
-    <w:p>
-      <w:pPr>
-        <w:pStyle w:val="BodyText"/>
-      </w:pPr>
-    </w:p>
-    <w:p>
-      <w:pPr>
-        <w:pStyle w:val="BodyText"/>
-      </w:pPr>
-    </w:p>
-    <w:p>
-      <w:pPr>
-        <w:pStyle w:val="BodyText"/>
-      </w:pPr>
-    </w:p>
-    <w:p>
-      <w:pPr>
-        <w:pStyle w:val="FirstParagraph"/>
       </w:pPr>
       <w:r>
         <w:rPr>
@@ -243,7 +198,7 @@
                     <pic:cNvPicPr/>
                   </pic:nvPicPr>
                   <pic:blipFill>
-                    <a:blip r:embed="rId8" cstate="print">
+                    <a:blip r:embed="rId9" cstate="print">
                       <a:extLst>
                         <a:ext uri="{28A0092B-C50C-407E-A947-70E740481C1C}">
                           <a14:useLocalDpi xmlns:a14="http://schemas.microsoft.com/office/drawing/2010/main" val="0"/>
@@ -270,18 +225,13 @@
         </w:drawing>
       </w:r>
     </w:p>
-    <w:p>
-      <w:r>
-        <w:br w:type="page"/>
-      </w:r>
-    </w:p>
+    <w:p/>
     <w:p>
       <w:pPr>
         <w:pStyle w:val="Heading2"/>
       </w:pPr>
       <w:bookmarkStart w:id="1" w:name="introduction"/>
       <w:r>
-        <w:lastRenderedPageBreak/>
         <w:t>Introduction</w:t>
       </w:r>
       <w:bookmarkEnd w:id="1"/>
@@ -488,7 +438,7 @@
         </w:rPr>
         <w:t xml:space="preserve"> methods from </w:t>
       </w:r>
-      <w:hyperlink r:id="rId9" w:history="1">
+      <w:hyperlink r:id="rId10" w:history="1">
         <w:r>
           <w:rPr>
             <w:rStyle w:val="Hyperlink"/>
@@ -525,7 +475,7 @@
         </w:rPr>
         <w:t xml:space="preserve"> in </w:t>
       </w:r>
-      <w:hyperlink r:id="rId10" w:history="1">
+      <w:hyperlink r:id="rId11" w:history="1">
         <w:proofErr w:type="spellStart"/>
         <w:r>
           <w:rPr>
@@ -584,7 +534,7 @@
         </w:rPr>
         <w:t xml:space="preserve"> protocol website: </w:t>
       </w:r>
-      <w:hyperlink r:id="rId11" w:history="1">
+      <w:hyperlink r:id="rId12" w:history="1">
         <w:r>
           <w:rPr>
             <w:rStyle w:val="Hyperlink"/>
@@ -604,11 +554,23 @@
     </w:p>
     <w:p>
       <w:pPr>
-        <w:spacing w:line="276" w:lineRule="auto"/>
-        <w:rPr>
-          <w:szCs w:val="22"/>
-        </w:rPr>
-      </w:pPr>
+        <w:pStyle w:val="Compact"/>
+      </w:pPr>
+    </w:p>
+    <w:p>
+      <w:pPr>
+        <w:pStyle w:val="Compact"/>
+      </w:pPr>
+      <w:r>
+        <w:rPr>
+          <w:noProof/>
+        </w:rPr>
+        <w:pict w14:anchorId="27522591">
+          <v:shape id="_x0000_i1028" type="#_x0000_t75" alt="" style="width:467.85pt;height:1.5pt;mso-width-percent:0;mso-height-percent:0;mso-width-percent:0;mso-height-percent:0" o:hrpct="0" o:hralign="center" o:hr="t">
+            <v:imagedata r:id="rId7" o:title="Default Line"/>
+          </v:shape>
+        </w:pict>
+      </w:r>
     </w:p>
     <w:p>
       <w:pPr>
@@ -655,8 +617,25 @@
     </w:p>
     <w:p>
       <w:pPr>
+        <w:rPr>
+          <w:szCs w:val="22"/>
+        </w:rPr>
+      </w:pPr>
+    </w:p>
+    <w:p>
+      <w:pPr>
         <w:pStyle w:val="Compact"/>
       </w:pPr>
+      <w:r>
+        <w:rPr>
+          <w:noProof/>
+        </w:rPr>
+        <w:pict w14:anchorId="2E58FE05">
+          <v:shape id="_x0000_i1027" type="#_x0000_t75" alt="" style="width:467.85pt;height:1.5pt;mso-width-percent:0;mso-height-percent:0;mso-width-percent:0;mso-height-percent:0" o:hrpct="0" o:hralign="center" o:hr="t">
+            <v:imagedata r:id="rId7" o:title="Default Line"/>
+          </v:shape>
+        </w:pict>
+      </w:r>
     </w:p>
     <w:p>
       <w:pPr>
@@ -845,7 +824,6 @@
           <w:sz w:val="24"/>
           <w:szCs w:val="24"/>
         </w:rPr>
-        <w:lastRenderedPageBreak/>
         <w:t>Materials</w:t>
       </w:r>
       <w:r>
@@ -1049,6 +1027,21 @@
     </w:p>
     <w:p>
       <w:pPr>
+        <w:pStyle w:val="Compact"/>
+      </w:pPr>
+      <w:r>
+        <w:rPr>
+          <w:noProof/>
+        </w:rPr>
+        <w:pict w14:anchorId="15F1725F">
+          <v:shape id="_x0000_i1026" type="#_x0000_t75" alt="" style="width:467.85pt;height:1.5pt;mso-width-percent:0;mso-height-percent:0;mso-width-percent:0;mso-height-percent:0" o:hrpct="0" o:hralign="center" o:hr="t">
+            <v:imagedata r:id="rId7" o:title="Default Line"/>
+          </v:shape>
+        </w:pict>
+      </w:r>
+    </w:p>
+    <w:p>
+      <w:pPr>
         <w:pStyle w:val="Heading2"/>
       </w:pPr>
       <w:bookmarkStart w:id="4" w:name="methods"/>
@@ -1064,7 +1057,7 @@
       <w:r>
         <w:t xml:space="preserve">Fully review this and any additional protocols necessary for the sampling excursion. Address any questions or concerns to </w:t>
       </w:r>
-      <w:hyperlink r:id="rId12">
+      <w:hyperlink r:id="rId13">
         <w:r>
           <w:rPr>
             <w:rStyle w:val="Hyperlink"/>
@@ -1078,15 +1071,6 @@
     </w:p>
     <w:p>
       <w:pPr>
-        <w:pStyle w:val="Compact"/>
-        <w:rPr>
-          <w:i/>
-          <w:iCs/>
-        </w:rPr>
-      </w:pPr>
-    </w:p>
-    <w:p>
-      <w:pPr>
         <w:pStyle w:val="Heading2"/>
         <w:rPr>
           <w:rFonts w:asciiTheme="minorHAnsi" w:hAnsiTheme="minorHAnsi"/>
@@ -1473,7 +1457,15 @@
           <w:rFonts w:asciiTheme="minorHAnsi" w:hAnsiTheme="minorHAnsi" w:cs="Times New Roman"/>
           <w:sz w:val="24"/>
         </w:rPr>
-        <w:t xml:space="preserve">It is better to take a smaller, clearer photo than a larger, poorer photo. If you need to get closer to get good images, increase the number of photos (e.g., 40 @ 0.15 x 0.15 m). Ensure that the framer scale bar is in each photo so scale can be calculated.  </w:t>
+        <w:t xml:space="preserve">It is better to take a smaller, clearer photo than a larger, poorer photo. If you need to get closer to get good images, increase the number of photos (e.g., 40 @ 0.15 x </w:t>
+      </w:r>
+      <w:r>
+        <w:rPr>
+          <w:rFonts w:asciiTheme="minorHAnsi" w:hAnsiTheme="minorHAnsi" w:cs="Times New Roman"/>
+          <w:sz w:val="24"/>
+        </w:rPr>
+        <w:lastRenderedPageBreak/>
+        <w:t xml:space="preserve">0.15 m). Ensure that the framer scale bar is in each photo so scale can be calculated.  </w:t>
       </w:r>
     </w:p>
     <w:p>
@@ -1547,7 +1539,6 @@
           <w:rFonts w:asciiTheme="minorHAnsi" w:hAnsiTheme="minorHAnsi" w:cs="Times New Roman"/>
           <w:sz w:val="24"/>
         </w:rPr>
-        <w:lastRenderedPageBreak/>
         <w:t>This protocol may be conducted in conjunction with the Diver Visual Census or Coral Demographics</w:t>
       </w:r>
       <w:r>
@@ -1567,6 +1558,16 @@
       <w:pPr>
         <w:pStyle w:val="Compact"/>
       </w:pPr>
+      <w:r>
+        <w:rPr>
+          <w:noProof/>
+        </w:rPr>
+        <w:pict w14:anchorId="2A97A0E7">
+          <v:shape id="_x0000_i1025" type="#_x0000_t75" alt="" style="width:467.85pt;height:1.5pt;mso-width-percent:0;mso-height-percent:0;mso-width-percent:0;mso-height-percent:0" o:hrpct="0" o:hralign="center" o:hr="t">
+            <v:imagedata r:id="rId7" o:title="Default Line"/>
+          </v:shape>
+        </w:pict>
+      </w:r>
     </w:p>
     <w:p>
       <w:pPr>
@@ -1613,7 +1614,7 @@
       <w:r>
         <w:t xml:space="preserve">Use our online submission portal to upload the Excel Spreadsheet: </w:t>
       </w:r>
-      <w:hyperlink r:id="rId13">
+      <w:hyperlink r:id="rId14">
         <w:r>
           <w:rPr>
             <w:rStyle w:val="Hyperlink"/>
@@ -1633,7 +1634,7 @@
       <w:r>
         <w:t xml:space="preserve">Contact us if you have any questions: </w:t>
       </w:r>
-      <w:hyperlink r:id="rId14">
+      <w:hyperlink r:id="rId15">
         <w:r>
           <w:rPr>
             <w:rStyle w:val="Hyperlink"/>
@@ -1643,7 +1644,7 @@
       </w:hyperlink>
     </w:p>
     <w:sectPr>
-      <w:headerReference w:type="default" r:id="rId15"/>
+      <w:headerReference w:type="default" r:id="rId16"/>
       <w:pgSz w:w="12240" w:h="15840"/>
       <w:pgMar w:top="1440" w:right="1440" w:bottom="1440" w:left="1440" w:header="432" w:footer="720" w:gutter="0"/>
       <w:cols w:space="720"/>

</xml_diff>

<commit_message>
updating corals protocols and fomatting
</commit_message>
<xml_diff>
--- a/corals/protocol_docs/marinegeo_protocol_benthic_photoquadats.docx
+++ b/corals/protocol_docs/marinegeo_protocol_benthic_photoquadats.docx
@@ -5,15 +5,36 @@
     <w:p>
       <w:pPr>
         <w:pStyle w:val="Title"/>
-      </w:pPr>
-      <w:r>
-        <w:t xml:space="preserve">Protocol: </w:t>
-      </w:r>
-      <w:r>
+        <w:rPr>
+          <w:rFonts w:ascii="Helvetica Neue Light" w:hAnsi="Helvetica Neue Light"/>
+          <w:b w:val="0"/>
+          <w:bCs w:val="0"/>
+          <w:color w:val="000000" w:themeColor="text1"/>
+          <w:sz w:val="48"/>
+          <w:szCs w:val="48"/>
+        </w:rPr>
+      </w:pPr>
+      <w:r>
+        <w:rPr>
+          <w:rFonts w:ascii="Helvetica Neue Light" w:hAnsi="Helvetica Neue Light"/>
+          <w:b w:val="0"/>
+          <w:bCs w:val="0"/>
+          <w:color w:val="000000" w:themeColor="text1"/>
+          <w:sz w:val="48"/>
+          <w:szCs w:val="48"/>
+        </w:rPr>
         <w:t xml:space="preserve">Benthic </w:t>
       </w:r>
       <w:proofErr w:type="spellStart"/>
       <w:r>
+        <w:rPr>
+          <w:rFonts w:ascii="Helvetica Neue Light" w:hAnsi="Helvetica Neue Light"/>
+          <w:b w:val="0"/>
+          <w:bCs w:val="0"/>
+          <w:color w:val="000000" w:themeColor="text1"/>
+          <w:sz w:val="48"/>
+          <w:szCs w:val="48"/>
+        </w:rPr>
         <w:t>Photoquadrats</w:t>
       </w:r>
       <w:proofErr w:type="spellEnd"/>
@@ -21,9 +42,13 @@
     <w:p>
       <w:pPr>
         <w:pStyle w:val="Compact"/>
-      </w:pPr>
-      <w:r>
-        <w:rPr>
+        <w:rPr>
+          <w:rFonts w:ascii="Helvetica Neue Light" w:hAnsi="Helvetica Neue Light"/>
+        </w:rPr>
+      </w:pPr>
+      <w:r>
+        <w:rPr>
+          <w:rFonts w:ascii="Helvetica Neue Light" w:hAnsi="Helvetica Neue Light"/>
           <w:noProof/>
         </w:rPr>
         <w:pict w14:anchorId="00C077EE">
@@ -55,10 +80,14 @@
     <w:p>
       <w:pPr>
         <w:pStyle w:val="Compact"/>
+        <w:rPr>
+          <w:rFonts w:ascii="Helvetica Neue Light" w:hAnsi="Helvetica Neue Light"/>
+        </w:rPr>
       </w:pPr>
       <w:ins w:id="0" w:author="Harper, Leah" w:date="2020-06-08T11:19:00Z">
         <w:r>
           <w:rPr>
+            <w:rFonts w:ascii="Helvetica Neue Light" w:hAnsi="Helvetica Neue Light"/>
             <w:noProof/>
           </w:rPr>
           <w:drawing>
@@ -133,6 +162,7 @@
       <w:pPr>
         <w:pStyle w:val="FirstParagraph"/>
         <w:rPr>
+          <w:rFonts w:ascii="Helvetica Neue Light" w:hAnsi="Helvetica Neue Light"/>
           <w:u w:val="single"/>
         </w:rPr>
       </w:pPr>
@@ -140,46 +170,107 @@
     <w:p>
       <w:pPr>
         <w:pStyle w:val="FirstParagraph"/>
-      </w:pPr>
-      <w:r>
-        <w:rPr>
+        <w:rPr>
+          <w:rFonts w:ascii="Helvetica Neue Light" w:hAnsi="Helvetica Neue Light"/>
+          <w:sz w:val="22"/>
+          <w:szCs w:val="22"/>
+        </w:rPr>
+      </w:pPr>
+      <w:r>
+        <w:rPr>
+          <w:rFonts w:ascii="Helvetica Neue Light" w:hAnsi="Helvetica Neue Light"/>
+          <w:sz w:val="22"/>
+          <w:szCs w:val="22"/>
           <w:u w:val="single"/>
         </w:rPr>
         <w:t>How to cite this work:</w:t>
       </w:r>
       <w:r>
+        <w:rPr>
+          <w:rFonts w:ascii="Helvetica Neue Light" w:hAnsi="Helvetica Neue Light"/>
+          <w:sz w:val="22"/>
+          <w:szCs w:val="22"/>
+        </w:rPr>
         <w:t xml:space="preserve"> </w:t>
       </w:r>
       <w:r>
+        <w:rPr>
+          <w:rFonts w:ascii="Helvetica Neue Light" w:hAnsi="Helvetica Neue Light"/>
+          <w:sz w:val="22"/>
+          <w:szCs w:val="22"/>
+        </w:rPr>
         <w:t xml:space="preserve">Protocol: </w:t>
       </w:r>
       <w:r>
+        <w:rPr>
+          <w:rFonts w:ascii="Helvetica Neue Light" w:hAnsi="Helvetica Neue Light"/>
+          <w:sz w:val="22"/>
+          <w:szCs w:val="22"/>
+        </w:rPr>
         <w:t>Benthic Photoquadrats</w:t>
       </w:r>
       <w:r>
-        <w:t xml:space="preserve">. (2020) Tennenbaum Marine Observatories Network, </w:t>
+        <w:rPr>
+          <w:rFonts w:ascii="Helvetica Neue Light" w:hAnsi="Helvetica Neue Light"/>
+          <w:sz w:val="22"/>
+          <w:szCs w:val="22"/>
+        </w:rPr>
+        <w:t>. (202</w:t>
+      </w:r>
+      <w:r>
+        <w:rPr>
+          <w:rFonts w:ascii="Helvetica Neue Light" w:hAnsi="Helvetica Neue Light"/>
+          <w:sz w:val="22"/>
+          <w:szCs w:val="22"/>
+        </w:rPr>
+        <w:t>1</w:t>
+      </w:r>
+      <w:r>
+        <w:rPr>
+          <w:rFonts w:ascii="Helvetica Neue Light" w:hAnsi="Helvetica Neue Light"/>
+          <w:sz w:val="22"/>
+          <w:szCs w:val="22"/>
+        </w:rPr>
+        <w:t xml:space="preserve">) Tennenbaum Marine Observatories Network, </w:t>
       </w:r>
       <w:proofErr w:type="spellStart"/>
       <w:r>
+        <w:rPr>
+          <w:rFonts w:ascii="Helvetica Neue Light" w:hAnsi="Helvetica Neue Light"/>
+          <w:sz w:val="22"/>
+          <w:szCs w:val="22"/>
+        </w:rPr>
         <w:t>MarineGEO</w:t>
       </w:r>
       <w:proofErr w:type="spellEnd"/>
       <w:r>
+        <w:rPr>
+          <w:rFonts w:ascii="Helvetica Neue Light" w:hAnsi="Helvetica Neue Light"/>
+          <w:sz w:val="22"/>
+          <w:szCs w:val="22"/>
+        </w:rPr>
         <w:t>, Smithsonian Institution.</w:t>
       </w:r>
     </w:p>
     <w:p>
       <w:pPr>
         <w:pStyle w:val="BodyText"/>
+        <w:rPr>
+          <w:rFonts w:ascii="Helvetica Neue Light" w:hAnsi="Helvetica Neue Light"/>
+        </w:rPr>
       </w:pPr>
     </w:p>
     <w:p>
       <w:pPr>
         <w:pStyle w:val="Compact"/>
         <w:jc w:val="center"/>
-      </w:pPr>
-      <w:r>
-        <w:rPr>
+        <w:rPr>
+          <w:rFonts w:ascii="Helvetica Neue Light" w:hAnsi="Helvetica Neue Light"/>
+        </w:rPr>
+      </w:pPr>
+      <w:r>
+        <w:rPr>
+          <w:rFonts w:ascii="Helvetica Neue Light" w:hAnsi="Helvetica Neue Light"/>
           <w:noProof/>
         </w:rPr>
         <w:drawing>
@@ -225,215 +316,177 @@
         </w:drawing>
       </w:r>
     </w:p>
-    <w:p/>
+    <w:p>
+      <w:pPr>
+        <w:rPr>
+          <w:rFonts w:ascii="Helvetica Neue Light" w:hAnsi="Helvetica Neue Light"/>
+        </w:rPr>
+      </w:pPr>
+      <w:r>
+        <w:rPr>
+          <w:rFonts w:ascii="Helvetica Neue Light" w:hAnsi="Helvetica Neue Light"/>
+          <w:noProof/>
+        </w:rPr>
+        <w:lastRenderedPageBreak/>
+        <w:pict w14:anchorId="0021F026">
+          <v:shape id="_x0000_i1028" type="#_x0000_t75" alt="" style="width:467.85pt;height:1.5pt;mso-width-percent:0;mso-height-percent:0;mso-width-percent:0;mso-height-percent:0" o:hrpct="0" o:hralign="center" o:hr="t">
+            <v:imagedata r:id="rId7" o:title="Default Line"/>
+          </v:shape>
+        </w:pict>
+      </w:r>
+    </w:p>
     <w:p>
       <w:pPr>
         <w:pStyle w:val="Heading2"/>
+        <w:spacing w:before="0" w:line="276" w:lineRule="auto"/>
+        <w:rPr>
+          <w:rFonts w:ascii="Helvetica Neue Light" w:hAnsi="Helvetica Neue Light"/>
+          <w:b w:val="0"/>
+          <w:bCs w:val="0"/>
+          <w:color w:val="000000" w:themeColor="text1"/>
+        </w:rPr>
       </w:pPr>
       <w:bookmarkStart w:id="1" w:name="introduction"/>
       <w:r>
+        <w:rPr>
+          <w:rFonts w:ascii="Helvetica Neue Light" w:hAnsi="Helvetica Neue Light"/>
+          <w:b w:val="0"/>
+          <w:bCs w:val="0"/>
+          <w:color w:val="000000" w:themeColor="text1"/>
+        </w:rPr>
         <w:t>Introduction</w:t>
       </w:r>
       <w:bookmarkEnd w:id="1"/>
     </w:p>
     <w:p>
       <w:pPr>
-        <w:spacing w:line="276" w:lineRule="auto"/>
-        <w:rPr>
-          <w:szCs w:val="22"/>
-        </w:rPr>
-      </w:pPr>
-      <w:r>
-        <w:rPr>
-          <w:szCs w:val="22"/>
-        </w:rPr>
-        <w:t>The relative space occupied by sessile animals and seaweeds on the seabed is measured as b</w:t>
-      </w:r>
-      <w:r>
-        <w:rPr>
-          <w:szCs w:val="22"/>
-        </w:rPr>
-        <w:t>enthic cover</w:t>
-      </w:r>
-      <w:r>
-        <w:rPr>
-          <w:szCs w:val="22"/>
-        </w:rPr>
-        <w:t>,</w:t>
-      </w:r>
-      <w:r>
-        <w:rPr>
-          <w:szCs w:val="22"/>
-        </w:rPr>
-        <w:t xml:space="preserve"> </w:t>
-      </w:r>
-      <w:r>
-        <w:rPr>
-          <w:szCs w:val="22"/>
-        </w:rPr>
-        <w:t xml:space="preserve">which </w:t>
-      </w:r>
-      <w:r>
-        <w:rPr>
-          <w:szCs w:val="22"/>
-        </w:rPr>
-        <w:t xml:space="preserve">provides </w:t>
-      </w:r>
-      <w:r>
-        <w:rPr>
-          <w:szCs w:val="22"/>
-        </w:rPr>
-        <w:t xml:space="preserve">data on </w:t>
-      </w:r>
-      <w:r>
-        <w:rPr>
-          <w:szCs w:val="22"/>
-        </w:rPr>
-        <w:t>community composition</w:t>
-      </w:r>
-      <w:r>
-        <w:rPr>
+        <w:spacing w:after="0" w:line="276" w:lineRule="auto"/>
+        <w:rPr>
+          <w:rFonts w:ascii="Helvetica Neue Light" w:hAnsi="Helvetica Neue Light"/>
+          <w:sz w:val="22"/>
+          <w:szCs w:val="22"/>
+        </w:rPr>
+      </w:pPr>
+    </w:p>
+    <w:p>
+      <w:pPr>
+        <w:spacing w:after="0" w:line="276" w:lineRule="auto"/>
+        <w:rPr>
+          <w:rFonts w:ascii="Helvetica Neue Light" w:hAnsi="Helvetica Neue Light"/>
+          <w:sz w:val="22"/>
+          <w:szCs w:val="22"/>
+        </w:rPr>
+      </w:pPr>
+      <w:r>
+        <w:rPr>
+          <w:rFonts w:ascii="Helvetica Neue Light" w:hAnsi="Helvetica Neue Light"/>
+          <w:sz w:val="22"/>
+          <w:szCs w:val="22"/>
+        </w:rPr>
+        <w:t>The relative space occupied by sessile animals and seaweeds on the seabed is measured as benthic cover, which provides data on community composition</w:t>
+      </w:r>
+      <w:r>
+        <w:rPr>
+          <w:rFonts w:ascii="Helvetica Neue Light" w:hAnsi="Helvetica Neue Light"/>
+          <w:sz w:val="22"/>
           <w:szCs w:val="22"/>
         </w:rPr>
         <w:t xml:space="preserve">, </w:t>
       </w:r>
       <w:r>
         <w:rPr>
+          <w:rFonts w:ascii="Helvetica Neue Light" w:hAnsi="Helvetica Neue Light"/>
+          <w:sz w:val="22"/>
           <w:szCs w:val="22"/>
         </w:rPr>
         <w:t>diversity</w:t>
       </w:r>
       <w:r>
         <w:rPr>
+          <w:rFonts w:ascii="Helvetica Neue Light" w:hAnsi="Helvetica Neue Light"/>
+          <w:sz w:val="22"/>
           <w:szCs w:val="22"/>
         </w:rPr>
         <w:t>, and distribution of habitat-forming foundation species</w:t>
       </w:r>
       <w:r>
         <w:rPr>
-          <w:szCs w:val="22"/>
-        </w:rPr>
-        <w:t xml:space="preserve">.  </w:t>
-      </w:r>
-      <w:r>
-        <w:rPr>
-          <w:szCs w:val="22"/>
-        </w:rPr>
-        <w:t>To quantify benthic cover, we</w:t>
-      </w:r>
-      <w:r>
-        <w:rPr>
-          <w:szCs w:val="22"/>
-        </w:rPr>
-        <w:t xml:space="preserve"> record</w:t>
-      </w:r>
-      <w:r>
-        <w:rPr>
-          <w:szCs w:val="22"/>
-        </w:rPr>
-        <w:t xml:space="preserve"> </w:t>
+          <w:rFonts w:ascii="Helvetica Neue Light" w:hAnsi="Helvetica Neue Light"/>
+          <w:sz w:val="22"/>
+          <w:szCs w:val="22"/>
+        </w:rPr>
+        <w:t xml:space="preserve">.  To quantify benthic cover, we record </w:t>
       </w:r>
       <w:proofErr w:type="spellStart"/>
       <w:r>
         <w:rPr>
+          <w:rFonts w:ascii="Helvetica Neue Light" w:hAnsi="Helvetica Neue Light"/>
+          <w:sz w:val="22"/>
+          <w:szCs w:val="22"/>
+        </w:rPr>
+        <w:t>photoquadrats</w:t>
+      </w:r>
+      <w:proofErr w:type="spellEnd"/>
+      <w:r>
+        <w:rPr>
+          <w:rFonts w:ascii="Helvetica Neue Light" w:hAnsi="Helvetica Neue Light"/>
+          <w:sz w:val="22"/>
+          <w:szCs w:val="22"/>
+        </w:rPr>
+        <w:t xml:space="preserve"> in situ in a standardized format, and use image processing to calculate the percent cover of each organism and substrate type.</w:t>
+      </w:r>
+    </w:p>
+    <w:p>
+      <w:pPr>
+        <w:spacing w:after="0" w:line="276" w:lineRule="auto"/>
+        <w:rPr>
+          <w:rFonts w:ascii="Helvetica Neue Light" w:hAnsi="Helvetica Neue Light"/>
+          <w:sz w:val="22"/>
+          <w:szCs w:val="22"/>
+        </w:rPr>
+      </w:pPr>
+    </w:p>
+    <w:p>
+      <w:pPr>
+        <w:spacing w:after="0" w:line="276" w:lineRule="auto"/>
+        <w:rPr>
+          <w:rFonts w:ascii="Helvetica Neue Light" w:hAnsi="Helvetica Neue Light"/>
+          <w:sz w:val="22"/>
+          <w:szCs w:val="22"/>
+        </w:rPr>
+      </w:pPr>
+      <w:proofErr w:type="spellStart"/>
+      <w:r>
+        <w:rPr>
+          <w:rFonts w:ascii="Helvetica Neue Light" w:hAnsi="Helvetica Neue Light"/>
+          <w:sz w:val="22"/>
+          <w:szCs w:val="22"/>
+        </w:rPr>
+        <w:t>MarineGEO</w:t>
+      </w:r>
+      <w:proofErr w:type="spellEnd"/>
+      <w:r>
+        <w:rPr>
+          <w:rFonts w:ascii="Helvetica Neue Light" w:hAnsi="Helvetica Neue Light"/>
+          <w:sz w:val="22"/>
+          <w:szCs w:val="22"/>
+        </w:rPr>
+        <w:t xml:space="preserve"> has adapted these </w:t>
+      </w:r>
+      <w:proofErr w:type="spellStart"/>
+      <w:r>
+        <w:rPr>
+          <w:rFonts w:ascii="Helvetica Neue Light" w:hAnsi="Helvetica Neue Light"/>
+          <w:sz w:val="22"/>
           <w:szCs w:val="22"/>
         </w:rPr>
         <w:t>photoquadrat</w:t>
       </w:r>
-      <w:r>
-        <w:rPr>
-          <w:szCs w:val="22"/>
-        </w:rPr>
-        <w:t>s</w:t>
-      </w:r>
       <w:proofErr w:type="spellEnd"/>
       <w:r>
         <w:rPr>
-          <w:szCs w:val="22"/>
-        </w:rPr>
-        <w:t xml:space="preserve"> </w:t>
-      </w:r>
-      <w:r>
-        <w:rPr>
-          <w:i/>
-          <w:szCs w:val="22"/>
-        </w:rPr>
-        <w:t>in situ</w:t>
-      </w:r>
-      <w:r>
-        <w:rPr>
-          <w:szCs w:val="22"/>
-        </w:rPr>
-        <w:t xml:space="preserve"> </w:t>
-      </w:r>
-      <w:r>
-        <w:rPr>
-          <w:szCs w:val="22"/>
-        </w:rPr>
-        <w:t xml:space="preserve">in a standardized format, and use image processing to calculate the </w:t>
-      </w:r>
-      <w:r>
-        <w:rPr>
-          <w:szCs w:val="22"/>
-        </w:rPr>
-        <w:t>percent cover of each organism</w:t>
-      </w:r>
-      <w:r>
-        <w:rPr>
-          <w:szCs w:val="22"/>
-        </w:rPr>
-        <w:t xml:space="preserve"> and substrate type</w:t>
-      </w:r>
-      <w:r>
-        <w:rPr>
-          <w:szCs w:val="22"/>
-        </w:rPr>
-        <w:t>.</w:t>
-      </w:r>
-    </w:p>
-    <w:p>
-      <w:pPr>
-        <w:spacing w:line="276" w:lineRule="auto"/>
-        <w:rPr>
-          <w:szCs w:val="22"/>
-        </w:rPr>
-      </w:pPr>
-      <w:proofErr w:type="spellStart"/>
-      <w:r>
-        <w:rPr>
-          <w:szCs w:val="22"/>
-        </w:rPr>
-        <w:t>MarineGEO</w:t>
-      </w:r>
-      <w:proofErr w:type="spellEnd"/>
-      <w:r>
-        <w:rPr>
-          <w:szCs w:val="22"/>
-        </w:rPr>
-        <w:t xml:space="preserve"> has ad</w:t>
-      </w:r>
-      <w:r>
-        <w:rPr>
-          <w:szCs w:val="22"/>
-        </w:rPr>
-        <w:t>a</w:t>
-      </w:r>
-      <w:r>
-        <w:rPr>
-          <w:szCs w:val="22"/>
-        </w:rPr>
-        <w:t xml:space="preserve">pted these </w:t>
-      </w:r>
-      <w:proofErr w:type="spellStart"/>
-      <w:r>
-        <w:rPr>
-          <w:szCs w:val="22"/>
-        </w:rPr>
-        <w:t>photoquadrat</w:t>
-      </w:r>
-      <w:proofErr w:type="spellEnd"/>
-      <w:r>
-        <w:rPr>
+          <w:rFonts w:ascii="Helvetica Neue Light" w:hAnsi="Helvetica Neue Light"/>
+          <w:sz w:val="22"/>
           <w:szCs w:val="22"/>
         </w:rPr>
         <w:t xml:space="preserve"> methods from </w:t>
@@ -442,8 +495,9 @@
         <w:r>
           <w:rPr>
             <w:rStyle w:val="Hyperlink"/>
-            <w:rFonts w:cs="Times New Roman"/>
+            <w:rFonts w:ascii="Helvetica Neue Light" w:hAnsi="Helvetica Neue Light" w:cs="Times New Roman"/>
             <w:color w:val="0070C0"/>
+            <w:sz w:val="22"/>
             <w:szCs w:val="22"/>
           </w:rPr>
           <w:t>Reef Life Survey</w:t>
@@ -451,19 +505,17 @@
       </w:hyperlink>
       <w:r>
         <w:rPr>
-          <w:szCs w:val="22"/>
-        </w:rPr>
-        <w:t>, an international monitoring network of coral and subtidal rocky reefs.</w:t>
-      </w:r>
-      <w:r>
-        <w:rPr>
-          <w:szCs w:val="22"/>
-        </w:rPr>
-        <w:t xml:space="preserve"> For post-processing, users will upload and process their </w:t>
+          <w:rFonts w:ascii="Helvetica Neue Light" w:hAnsi="Helvetica Neue Light"/>
+          <w:sz w:val="22"/>
+          <w:szCs w:val="22"/>
+        </w:rPr>
+        <w:t xml:space="preserve">, an international monitoring network of coral and subtidal rocky reefs. For post-processing, users will upload and process their </w:t>
       </w:r>
       <w:proofErr w:type="spellStart"/>
       <w:r>
         <w:rPr>
+          <w:rFonts w:ascii="Helvetica Neue Light" w:hAnsi="Helvetica Neue Light"/>
+          <w:sz w:val="22"/>
           <w:szCs w:val="22"/>
         </w:rPr>
         <w:t>photoquadrats</w:t>
@@ -471,6 +523,8 @@
       <w:proofErr w:type="spellEnd"/>
       <w:r>
         <w:rPr>
+          <w:rFonts w:ascii="Helvetica Neue Light" w:hAnsi="Helvetica Neue Light"/>
+          <w:sz w:val="22"/>
           <w:szCs w:val="22"/>
         </w:rPr>
         <w:t xml:space="preserve"> in </w:t>
@@ -480,6 +534,8 @@
         <w:r>
           <w:rPr>
             <w:rStyle w:val="Hyperlink"/>
+            <w:rFonts w:ascii="Helvetica Neue Light" w:hAnsi="Helvetica Neue Light"/>
+            <w:sz w:val="22"/>
             <w:szCs w:val="22"/>
           </w:rPr>
           <w:t>CoralNet</w:t>
@@ -488,6 +544,8 @@
       </w:hyperlink>
       <w:r>
         <w:rPr>
+          <w:rFonts w:ascii="Helvetica Neue Light" w:hAnsi="Helvetica Neue Light"/>
+          <w:sz w:val="22"/>
           <w:szCs w:val="22"/>
         </w:rPr>
         <w:t xml:space="preserve">, an online repository that uses computer vision algorithms to automate image scoring. Further, </w:t>
@@ -495,6 +553,8 @@
       <w:proofErr w:type="spellStart"/>
       <w:r>
         <w:rPr>
+          <w:rFonts w:ascii="Helvetica Neue Light" w:hAnsi="Helvetica Neue Light"/>
+          <w:sz w:val="22"/>
           <w:szCs w:val="22"/>
         </w:rPr>
         <w:t>MarineGEO</w:t>
@@ -502,6 +562,8 @@
       <w:proofErr w:type="spellEnd"/>
       <w:r>
         <w:rPr>
+          <w:rFonts w:ascii="Helvetica Neue Light" w:hAnsi="Helvetica Neue Light"/>
+          <w:sz w:val="22"/>
           <w:szCs w:val="22"/>
         </w:rPr>
         <w:t xml:space="preserve"> has adopted the standardized vocabulary developed under the Collaborative and Automated Tools for Analysis of Marine Imagery (CATAMI) project to make these data comparable, long-lived, and useful across studies.</w:t>
@@ -509,13 +571,27 @@
     </w:p>
     <w:p>
       <w:pPr>
-        <w:spacing w:line="276" w:lineRule="auto"/>
-        <w:rPr>
-          <w:szCs w:val="22"/>
-        </w:rPr>
-      </w:pPr>
-      <w:r>
-        <w:rPr>
+        <w:spacing w:after="0" w:line="276" w:lineRule="auto"/>
+        <w:rPr>
+          <w:rFonts w:ascii="Helvetica Neue Light" w:hAnsi="Helvetica Neue Light"/>
+          <w:sz w:val="22"/>
+          <w:szCs w:val="22"/>
+        </w:rPr>
+      </w:pPr>
+    </w:p>
+    <w:p>
+      <w:pPr>
+        <w:spacing w:after="0" w:line="276" w:lineRule="auto"/>
+        <w:rPr>
+          <w:rFonts w:ascii="Helvetica Neue Light" w:hAnsi="Helvetica Neue Light"/>
+          <w:sz w:val="22"/>
+          <w:szCs w:val="22"/>
+        </w:rPr>
+      </w:pPr>
+      <w:r>
+        <w:rPr>
+          <w:rFonts w:ascii="Helvetica Neue Light" w:hAnsi="Helvetica Neue Light"/>
+          <w:sz w:val="22"/>
           <w:szCs w:val="22"/>
         </w:rPr>
         <w:t xml:space="preserve">Additional copies of this protocol, field datasheets, data entry templates, instructional videos, literature, and more can be found on the </w:t>
@@ -523,6 +599,8 @@
       <w:proofErr w:type="spellStart"/>
       <w:r>
         <w:rPr>
+          <w:rFonts w:ascii="Helvetica Neue Light" w:hAnsi="Helvetica Neue Light"/>
+          <w:sz w:val="22"/>
           <w:szCs w:val="22"/>
         </w:rPr>
         <w:t>MarineGEO</w:t>
@@ -530,6 +608,8 @@
       <w:proofErr w:type="spellEnd"/>
       <w:r>
         <w:rPr>
+          <w:rFonts w:ascii="Helvetica Neue Light" w:hAnsi="Helvetica Neue Light"/>
+          <w:sz w:val="22"/>
           <w:szCs w:val="22"/>
         </w:rPr>
         <w:t xml:space="preserve"> protocol website: </w:t>
@@ -538,8 +618,9 @@
         <w:r>
           <w:rPr>
             <w:rStyle w:val="Hyperlink"/>
-            <w:rFonts w:cs="Times New Roman"/>
+            <w:rFonts w:ascii="Helvetica Neue Light" w:hAnsi="Helvetica Neue Light" w:cs="Times New Roman"/>
             <w:color w:val="0070C0"/>
+            <w:sz w:val="22"/>
             <w:szCs w:val="22"/>
           </w:rPr>
           <w:t>https://marinegeo.github.io</w:t>
@@ -547,6 +628,8 @@
       </w:hyperlink>
       <w:r>
         <w:rPr>
+          <w:rFonts w:ascii="Helvetica Neue Light" w:hAnsi="Helvetica Neue Light"/>
+          <w:sz w:val="22"/>
           <w:szCs w:val="22"/>
         </w:rPr>
         <w:t>.</w:t>
@@ -554,80 +637,113 @@
     </w:p>
     <w:p>
       <w:pPr>
+        <w:pStyle w:val="Heading2"/>
+        <w:spacing w:before="0" w:line="276" w:lineRule="auto"/>
+        <w:rPr>
+          <w:rFonts w:ascii="Helvetica Neue Light" w:hAnsi="Helvetica Neue Light"/>
+          <w:b w:val="0"/>
+          <w:bCs w:val="0"/>
+          <w:sz w:val="22"/>
+          <w:szCs w:val="22"/>
+        </w:rPr>
+      </w:pPr>
+      <w:bookmarkStart w:id="2" w:name="measured-parameters"/>
+    </w:p>
+    <w:p>
+      <w:pPr>
+        <w:pStyle w:val="Heading2"/>
+        <w:spacing w:before="0" w:line="276" w:lineRule="auto"/>
+        <w:rPr>
+          <w:rFonts w:ascii="Helvetica Neue Light" w:hAnsi="Helvetica Neue Light"/>
+          <w:b w:val="0"/>
+          <w:bCs w:val="0"/>
+          <w:color w:val="000000" w:themeColor="text1"/>
+          <w:sz w:val="22"/>
+          <w:szCs w:val="22"/>
+          <w:u w:val="single"/>
+        </w:rPr>
+      </w:pPr>
+      <w:r>
+        <w:rPr>
+          <w:rFonts w:ascii="Helvetica Neue Light" w:hAnsi="Helvetica Neue Light"/>
+          <w:b w:val="0"/>
+          <w:bCs w:val="0"/>
+          <w:color w:val="000000" w:themeColor="text1"/>
+          <w:sz w:val="22"/>
+          <w:szCs w:val="22"/>
+          <w:u w:val="single"/>
+        </w:rPr>
+        <w:t>Measured Parameters</w:t>
+      </w:r>
+      <w:bookmarkEnd w:id="2"/>
+      <w:r>
+        <w:rPr>
+          <w:rFonts w:ascii="Helvetica Neue Light" w:hAnsi="Helvetica Neue Light"/>
+          <w:b w:val="0"/>
+          <w:bCs w:val="0"/>
+          <w:color w:val="000000" w:themeColor="text1"/>
+          <w:sz w:val="22"/>
+          <w:szCs w:val="22"/>
+          <w:u w:val="single"/>
+        </w:rPr>
+        <w:t>:</w:t>
+      </w:r>
+    </w:p>
+    <w:p>
+      <w:pPr>
+        <w:spacing w:after="0" w:line="276" w:lineRule="auto"/>
+        <w:rPr>
+          <w:rFonts w:ascii="Helvetica Neue Light" w:hAnsi="Helvetica Neue Light"/>
+          <w:sz w:val="22"/>
+          <w:szCs w:val="22"/>
+        </w:rPr>
+      </w:pPr>
+      <w:r>
+        <w:rPr>
+          <w:rFonts w:ascii="Helvetica Neue Light" w:hAnsi="Helvetica Neue Light"/>
+          <w:sz w:val="22"/>
+          <w:szCs w:val="22"/>
+        </w:rPr>
+        <w:t xml:space="preserve">This assay determines relative community dominance of benthic organisms, measured as the percent cover and identity of organisms and substrate types in each replicate </w:t>
+      </w:r>
+      <w:proofErr w:type="spellStart"/>
+      <w:r>
+        <w:rPr>
+          <w:rFonts w:ascii="Helvetica Neue Light" w:hAnsi="Helvetica Neue Light"/>
+          <w:sz w:val="22"/>
+          <w:szCs w:val="22"/>
+        </w:rPr>
+        <w:t>photoquadrat</w:t>
+      </w:r>
+      <w:proofErr w:type="spellEnd"/>
+      <w:r>
+        <w:rPr>
+          <w:rFonts w:ascii="Helvetica Neue Light" w:hAnsi="Helvetica Neue Light"/>
+          <w:sz w:val="22"/>
+          <w:szCs w:val="22"/>
+        </w:rPr>
+        <w:t>.</w:t>
+      </w:r>
+    </w:p>
+    <w:p>
+      <w:pPr>
+        <w:spacing w:after="0" w:line="276" w:lineRule="auto"/>
+        <w:rPr>
+          <w:rFonts w:ascii="Helvetica Neue Light" w:hAnsi="Helvetica Neue Light"/>
+          <w:szCs w:val="22"/>
+        </w:rPr>
+      </w:pPr>
+    </w:p>
+    <w:p>
+      <w:pPr>
         <w:pStyle w:val="Compact"/>
-      </w:pPr>
-    </w:p>
-    <w:p>
-      <w:pPr>
-        <w:pStyle w:val="Compact"/>
-      </w:pPr>
-      <w:r>
-        <w:rPr>
-          <w:noProof/>
-        </w:rPr>
-        <w:pict w14:anchorId="27522591">
-          <v:shape id="_x0000_i1028" type="#_x0000_t75" alt="" style="width:467.85pt;height:1.5pt;mso-width-percent:0;mso-height-percent:0;mso-width-percent:0;mso-height-percent:0" o:hrpct="0" o:hralign="center" o:hr="t">
-            <v:imagedata r:id="rId7" o:title="Default Line"/>
-          </v:shape>
-        </w:pict>
-      </w:r>
-    </w:p>
-    <w:p>
-      <w:pPr>
-        <w:pStyle w:val="Heading2"/>
-      </w:pPr>
-      <w:bookmarkStart w:id="2" w:name="measured-parameters"/>
-      <w:r>
-        <w:t>Measured Parameters</w:t>
-      </w:r>
-      <w:bookmarkEnd w:id="2"/>
-    </w:p>
-    <w:p>
-      <w:pPr>
-        <w:rPr>
-          <w:szCs w:val="22"/>
-        </w:rPr>
-      </w:pPr>
-      <w:r>
-        <w:rPr>
-          <w:szCs w:val="22"/>
-        </w:rPr>
-        <w:t>This assay determines relative community dominance of benthic organisms, measured as</w:t>
-      </w:r>
-      <w:r>
-        <w:rPr>
-          <w:szCs w:val="22"/>
-        </w:rPr>
-        <w:t xml:space="preserve"> the percent cover and identity of organisms and substrate types in each replicate </w:t>
-      </w:r>
-      <w:proofErr w:type="spellStart"/>
-      <w:r>
-        <w:rPr>
-          <w:szCs w:val="22"/>
-        </w:rPr>
-        <w:t>photoquadrat</w:t>
-      </w:r>
-      <w:proofErr w:type="spellEnd"/>
-      <w:r>
-        <w:rPr>
-          <w:szCs w:val="22"/>
-        </w:rPr>
-        <w:t>.</w:t>
-      </w:r>
-    </w:p>
-    <w:p>
-      <w:pPr>
-        <w:rPr>
-          <w:szCs w:val="22"/>
-        </w:rPr>
-      </w:pPr>
-    </w:p>
-    <w:p>
-      <w:pPr>
-        <w:pStyle w:val="Compact"/>
-      </w:pPr>
-      <w:r>
-        <w:rPr>
+        <w:rPr>
+          <w:rFonts w:ascii="Helvetica Neue Light" w:hAnsi="Helvetica Neue Light"/>
+        </w:rPr>
+      </w:pPr>
+      <w:r>
+        <w:rPr>
+          <w:rFonts w:ascii="Helvetica Neue Light" w:hAnsi="Helvetica Neue Light"/>
           <w:noProof/>
         </w:rPr>
         <w:pict w14:anchorId="2E58FE05">
@@ -640,9 +756,22 @@
     <w:p>
       <w:pPr>
         <w:pStyle w:val="Heading2"/>
+        <w:spacing w:before="0" w:line="276" w:lineRule="auto"/>
+        <w:rPr>
+          <w:rFonts w:ascii="Helvetica Neue Light" w:hAnsi="Helvetica Neue Light"/>
+          <w:b w:val="0"/>
+          <w:bCs w:val="0"/>
+          <w:color w:val="000000" w:themeColor="text1"/>
+        </w:rPr>
       </w:pPr>
       <w:bookmarkStart w:id="3" w:name="requirements"/>
       <w:r>
+        <w:rPr>
+          <w:rFonts w:ascii="Helvetica Neue Light" w:hAnsi="Helvetica Neue Light"/>
+          <w:b w:val="0"/>
+          <w:bCs w:val="0"/>
+          <w:color w:val="000000" w:themeColor="text1"/>
+        </w:rPr>
         <w:t>Requirements</w:t>
       </w:r>
       <w:bookmarkEnd w:id="3"/>
@@ -650,187 +779,432 @@
     <w:p>
       <w:pPr>
         <w:pStyle w:val="Compact"/>
-      </w:pPr>
-      <w:r>
+        <w:spacing w:before="0" w:after="0" w:line="276" w:lineRule="auto"/>
+        <w:rPr>
+          <w:rFonts w:ascii="Helvetica Neue Light" w:hAnsi="Helvetica Neue Light"/>
+          <w:color w:val="000000" w:themeColor="text1"/>
+          <w:sz w:val="22"/>
+          <w:szCs w:val="22"/>
+        </w:rPr>
+      </w:pPr>
+    </w:p>
+    <w:p>
+      <w:pPr>
+        <w:pStyle w:val="Compact"/>
+        <w:spacing w:before="0" w:after="0" w:line="276" w:lineRule="auto"/>
+        <w:rPr>
+          <w:rFonts w:ascii="Helvetica Neue Light" w:hAnsi="Helvetica Neue Light"/>
+          <w:color w:val="000000" w:themeColor="text1"/>
+          <w:sz w:val="22"/>
+          <w:szCs w:val="22"/>
+        </w:rPr>
+      </w:pPr>
+      <w:r>
+        <w:rPr>
+          <w:rFonts w:ascii="Helvetica Neue Light" w:hAnsi="Helvetica Neue Light"/>
+          <w:color w:val="000000" w:themeColor="text1"/>
+          <w:sz w:val="22"/>
+          <w:szCs w:val="22"/>
+        </w:rPr>
         <w:t xml:space="preserve">Number of Personnel: </w:t>
       </w:r>
       <w:r>
+        <w:rPr>
+          <w:rFonts w:ascii="Helvetica Neue Light" w:hAnsi="Helvetica Neue Light"/>
+          <w:color w:val="000000" w:themeColor="text1"/>
+          <w:sz w:val="22"/>
+          <w:szCs w:val="22"/>
+        </w:rPr>
         <w:t xml:space="preserve">1 person (of a </w:t>
       </w:r>
       <w:proofErr w:type="gramStart"/>
       <w:r>
+        <w:rPr>
+          <w:rFonts w:ascii="Helvetica Neue Light" w:hAnsi="Helvetica Neue Light"/>
+          <w:color w:val="000000" w:themeColor="text1"/>
+          <w:sz w:val="22"/>
+          <w:szCs w:val="22"/>
+        </w:rPr>
         <w:t>2 person</w:t>
       </w:r>
       <w:proofErr w:type="gramEnd"/>
       <w:r>
+        <w:rPr>
+          <w:rFonts w:ascii="Helvetica Neue Light" w:hAnsi="Helvetica Neue Light"/>
+          <w:color w:val="000000" w:themeColor="text1"/>
+          <w:sz w:val="22"/>
+          <w:szCs w:val="22"/>
+        </w:rPr>
         <w:t xml:space="preserve"> dive team)</w:t>
       </w:r>
     </w:p>
     <w:p>
       <w:pPr>
         <w:pStyle w:val="Compact"/>
+        <w:spacing w:before="0" w:after="0" w:line="276" w:lineRule="auto"/>
+        <w:rPr>
+          <w:rFonts w:ascii="Helvetica Neue Light" w:hAnsi="Helvetica Neue Light"/>
+          <w:color w:val="000000" w:themeColor="text1"/>
+          <w:sz w:val="22"/>
+          <w:szCs w:val="22"/>
+        </w:rPr>
       </w:pPr>
     </w:p>
     <w:p>
       <w:pPr>
         <w:pStyle w:val="Compact"/>
-      </w:pPr>
-      <w:r>
+        <w:spacing w:before="0" w:after="0" w:line="276" w:lineRule="auto"/>
+        <w:rPr>
+          <w:rFonts w:ascii="Helvetica Neue Light" w:hAnsi="Helvetica Neue Light"/>
+          <w:color w:val="000000" w:themeColor="text1"/>
+          <w:sz w:val="22"/>
+          <w:szCs w:val="22"/>
+        </w:rPr>
+      </w:pPr>
+      <w:r>
+        <w:rPr>
+          <w:rFonts w:ascii="Helvetica Neue Light" w:hAnsi="Helvetica Neue Light"/>
+          <w:color w:val="000000" w:themeColor="text1"/>
+          <w:sz w:val="22"/>
+          <w:szCs w:val="22"/>
+        </w:rPr>
         <w:t xml:space="preserve">Estimated Total Time Per Location: </w:t>
       </w:r>
     </w:p>
     <w:p>
       <w:pPr>
         <w:pStyle w:val="Compact"/>
-      </w:pPr>
-      <w:r>
+        <w:spacing w:before="0" w:after="0" w:line="276" w:lineRule="auto"/>
+        <w:rPr>
+          <w:rFonts w:ascii="Helvetica Neue Light" w:hAnsi="Helvetica Neue Light"/>
+          <w:color w:val="000000" w:themeColor="text1"/>
+          <w:sz w:val="22"/>
+          <w:szCs w:val="22"/>
+        </w:rPr>
+      </w:pPr>
+      <w:r>
+        <w:rPr>
+          <w:rFonts w:ascii="Helvetica Neue Light" w:hAnsi="Helvetica Neue Light"/>
+          <w:color w:val="000000" w:themeColor="text1"/>
+          <w:sz w:val="22"/>
+          <w:szCs w:val="22"/>
+        </w:rPr>
         <w:tab/>
         <w:t xml:space="preserve">Preparation: </w:t>
       </w:r>
       <w:proofErr w:type="gramStart"/>
       <w:r>
+        <w:rPr>
+          <w:rFonts w:ascii="Helvetica Neue Light" w:hAnsi="Helvetica Neue Light"/>
+          <w:color w:val="000000" w:themeColor="text1"/>
+          <w:sz w:val="22"/>
+          <w:szCs w:val="22"/>
+        </w:rPr>
         <w:t>1 person</w:t>
       </w:r>
       <w:proofErr w:type="gramEnd"/>
       <w:r>
+        <w:rPr>
+          <w:rFonts w:ascii="Helvetica Neue Light" w:hAnsi="Helvetica Neue Light"/>
+          <w:color w:val="000000" w:themeColor="text1"/>
+          <w:sz w:val="22"/>
+          <w:szCs w:val="22"/>
+        </w:rPr>
         <w:t xml:space="preserve"> x 0.5 hours</w:t>
       </w:r>
     </w:p>
     <w:p>
       <w:pPr>
         <w:pStyle w:val="Compact"/>
-      </w:pPr>
-      <w:r>
+        <w:spacing w:before="0" w:after="0" w:line="276" w:lineRule="auto"/>
+        <w:rPr>
+          <w:rFonts w:ascii="Helvetica Neue Light" w:hAnsi="Helvetica Neue Light"/>
+          <w:color w:val="000000" w:themeColor="text1"/>
+          <w:sz w:val="22"/>
+          <w:szCs w:val="22"/>
+        </w:rPr>
+      </w:pPr>
+      <w:r>
+        <w:rPr>
+          <w:rFonts w:ascii="Helvetica Neue Light" w:hAnsi="Helvetica Neue Light"/>
+          <w:color w:val="000000" w:themeColor="text1"/>
+          <w:sz w:val="22"/>
+          <w:szCs w:val="22"/>
+        </w:rPr>
         <w:tab/>
         <w:t>Field work:</w:t>
       </w:r>
       <w:r>
+        <w:rPr>
+          <w:rFonts w:ascii="Helvetica Neue Light" w:hAnsi="Helvetica Neue Light"/>
+          <w:color w:val="000000" w:themeColor="text1"/>
+          <w:sz w:val="22"/>
+          <w:szCs w:val="22"/>
+        </w:rPr>
         <w:t xml:space="preserve"> </w:t>
       </w:r>
       <w:proofErr w:type="gramStart"/>
       <w:r>
+        <w:rPr>
+          <w:rFonts w:ascii="Helvetica Neue Light" w:hAnsi="Helvetica Neue Light"/>
+          <w:color w:val="000000" w:themeColor="text1"/>
+          <w:sz w:val="22"/>
+          <w:szCs w:val="22"/>
+        </w:rPr>
         <w:t>1 person</w:t>
       </w:r>
       <w:proofErr w:type="gramEnd"/>
       <w:r>
+        <w:rPr>
+          <w:rFonts w:ascii="Helvetica Neue Light" w:hAnsi="Helvetica Neue Light"/>
+          <w:color w:val="000000" w:themeColor="text1"/>
+          <w:sz w:val="22"/>
+          <w:szCs w:val="22"/>
+        </w:rPr>
         <w:t xml:space="preserve"> x 0.25 hours</w:t>
       </w:r>
     </w:p>
     <w:p>
       <w:pPr>
         <w:pStyle w:val="Compact"/>
-      </w:pPr>
-      <w:r>
+        <w:spacing w:before="0" w:after="0" w:line="276" w:lineRule="auto"/>
+        <w:rPr>
+          <w:rFonts w:ascii="Helvetica Neue Light" w:hAnsi="Helvetica Neue Light"/>
+          <w:color w:val="000000" w:themeColor="text1"/>
+          <w:sz w:val="22"/>
+          <w:szCs w:val="22"/>
+        </w:rPr>
+      </w:pPr>
+      <w:r>
+        <w:rPr>
+          <w:rFonts w:ascii="Helvetica Neue Light" w:hAnsi="Helvetica Neue Light"/>
+          <w:color w:val="000000" w:themeColor="text1"/>
+          <w:sz w:val="22"/>
+          <w:szCs w:val="22"/>
+        </w:rPr>
         <w:tab/>
         <w:t>Post-processing:</w:t>
       </w:r>
       <w:r>
+        <w:rPr>
+          <w:rFonts w:ascii="Helvetica Neue Light" w:hAnsi="Helvetica Neue Light"/>
+          <w:color w:val="000000" w:themeColor="text1"/>
+          <w:sz w:val="22"/>
+          <w:szCs w:val="22"/>
+        </w:rPr>
         <w:t xml:space="preserve">  </w:t>
       </w:r>
       <w:proofErr w:type="gramStart"/>
       <w:r>
+        <w:rPr>
+          <w:rFonts w:ascii="Helvetica Neue Light" w:hAnsi="Helvetica Neue Light"/>
+          <w:color w:val="000000" w:themeColor="text1"/>
+          <w:sz w:val="22"/>
+          <w:szCs w:val="22"/>
+        </w:rPr>
         <w:t>1 person</w:t>
       </w:r>
       <w:proofErr w:type="gramEnd"/>
       <w:r>
+        <w:rPr>
+          <w:rFonts w:ascii="Helvetica Neue Light" w:hAnsi="Helvetica Neue Light"/>
+          <w:color w:val="000000" w:themeColor="text1"/>
+          <w:sz w:val="22"/>
+          <w:szCs w:val="22"/>
+        </w:rPr>
         <w:t xml:space="preserve"> x 0.5 hours</w:t>
       </w:r>
     </w:p>
     <w:p>
       <w:pPr>
         <w:pStyle w:val="Compact"/>
-      </w:pPr>
-      <w:r>
+        <w:spacing w:before="0" w:after="0" w:line="276" w:lineRule="auto"/>
+        <w:rPr>
+          <w:rFonts w:ascii="Helvetica Neue Light" w:hAnsi="Helvetica Neue Light"/>
+          <w:color w:val="000000" w:themeColor="text1"/>
+          <w:sz w:val="22"/>
+          <w:szCs w:val="22"/>
+        </w:rPr>
+      </w:pPr>
+      <w:r>
+        <w:rPr>
+          <w:rFonts w:ascii="Helvetica Neue Light" w:hAnsi="Helvetica Neue Light"/>
+          <w:color w:val="000000" w:themeColor="text1"/>
+          <w:sz w:val="22"/>
+          <w:szCs w:val="22"/>
+        </w:rPr>
         <w:tab/>
         <w:t>Data processing:</w:t>
       </w:r>
       <w:r>
+        <w:rPr>
+          <w:rFonts w:ascii="Helvetica Neue Light" w:hAnsi="Helvetica Neue Light"/>
+          <w:color w:val="000000" w:themeColor="text1"/>
+          <w:sz w:val="22"/>
+          <w:szCs w:val="22"/>
+        </w:rPr>
         <w:t xml:space="preserve">  </w:t>
       </w:r>
       <w:proofErr w:type="gramStart"/>
       <w:r>
+        <w:rPr>
+          <w:rFonts w:ascii="Helvetica Neue Light" w:hAnsi="Helvetica Neue Light"/>
+          <w:color w:val="000000" w:themeColor="text1"/>
+          <w:sz w:val="22"/>
+          <w:szCs w:val="22"/>
+        </w:rPr>
         <w:t>1 person</w:t>
       </w:r>
       <w:proofErr w:type="gramEnd"/>
       <w:r>
+        <w:rPr>
+          <w:rFonts w:ascii="Helvetica Neue Light" w:hAnsi="Helvetica Neue Light"/>
+          <w:color w:val="000000" w:themeColor="text1"/>
+          <w:sz w:val="22"/>
+          <w:szCs w:val="22"/>
+        </w:rPr>
         <w:t xml:space="preserve"> x 3 hours</w:t>
       </w:r>
     </w:p>
     <w:p>
       <w:pPr>
         <w:pStyle w:val="Compact"/>
+        <w:spacing w:before="0" w:after="0" w:line="276" w:lineRule="auto"/>
+        <w:rPr>
+          <w:rFonts w:ascii="Helvetica Neue Light" w:hAnsi="Helvetica Neue Light"/>
+          <w:color w:val="000000" w:themeColor="text1"/>
+          <w:sz w:val="22"/>
+          <w:szCs w:val="22"/>
+        </w:rPr>
       </w:pPr>
     </w:p>
     <w:p>
       <w:pPr>
         <w:pStyle w:val="Compact"/>
-      </w:pPr>
-      <w:r>
+        <w:spacing w:before="0" w:after="0" w:line="276" w:lineRule="auto"/>
+        <w:rPr>
+          <w:rFonts w:ascii="Helvetica Neue Light" w:hAnsi="Helvetica Neue Light"/>
+          <w:color w:val="000000" w:themeColor="text1"/>
+          <w:sz w:val="22"/>
+          <w:szCs w:val="22"/>
+        </w:rPr>
+      </w:pPr>
+      <w:r>
+        <w:rPr>
+          <w:rFonts w:ascii="Helvetica Neue Light" w:hAnsi="Helvetica Neue Light"/>
+          <w:color w:val="000000" w:themeColor="text1"/>
+          <w:sz w:val="22"/>
+          <w:szCs w:val="22"/>
+        </w:rPr>
         <w:t xml:space="preserve">Replication: </w:t>
       </w:r>
       <w:r>
+        <w:rPr>
+          <w:rFonts w:ascii="Helvetica Neue Light" w:hAnsi="Helvetica Neue Light"/>
+          <w:color w:val="000000" w:themeColor="text1"/>
+          <w:sz w:val="22"/>
+          <w:szCs w:val="22"/>
+        </w:rPr>
         <w:t>At least three (3) sites per habitat (see habitat survey design)</w:t>
       </w:r>
     </w:p>
     <w:p>
       <w:pPr>
         <w:pStyle w:val="Compact"/>
-      </w:pPr>
-    </w:p>
-    <w:p>
-      <w:pPr>
-        <w:spacing w:line="276" w:lineRule="auto"/>
+        <w:spacing w:before="0" w:after="0" w:line="276" w:lineRule="auto"/>
+        <w:rPr>
+          <w:rFonts w:ascii="Helvetica Neue Light" w:hAnsi="Helvetica Neue Light"/>
+          <w:color w:val="000000" w:themeColor="text1"/>
+          <w:sz w:val="22"/>
+          <w:szCs w:val="22"/>
+        </w:rPr>
+      </w:pPr>
+    </w:p>
+    <w:p>
+      <w:pPr>
+        <w:spacing w:after="0" w:line="276" w:lineRule="auto"/>
         <w:rPr>
           <w:rStyle w:val="Heading2Char"/>
-          <w:rFonts w:asciiTheme="minorHAnsi" w:hAnsiTheme="minorHAnsi"/>
+          <w:rFonts w:ascii="Helvetica Neue Light" w:hAnsi="Helvetica Neue Light"/>
           <w:b w:val="0"/>
           <w:bCs w:val="0"/>
-          <w:color w:val="auto"/>
-          <w:sz w:val="24"/>
-          <w:szCs w:val="24"/>
-        </w:rPr>
-      </w:pPr>
-    </w:p>
-    <w:p>
-      <w:pPr>
-        <w:spacing w:line="276" w:lineRule="auto"/>
+          <w:color w:val="000000" w:themeColor="text1"/>
+          <w:sz w:val="22"/>
+          <w:szCs w:val="22"/>
+        </w:rPr>
+      </w:pPr>
+    </w:p>
+    <w:p>
+      <w:pPr>
+        <w:spacing w:after="0" w:line="276" w:lineRule="auto"/>
         <w:rPr>
           <w:rStyle w:val="Heading2Char"/>
-          <w:rFonts w:asciiTheme="minorHAnsi" w:hAnsiTheme="minorHAnsi"/>
+          <w:rFonts w:ascii="Helvetica Neue Light" w:hAnsi="Helvetica Neue Light"/>
           <w:b w:val="0"/>
           <w:bCs w:val="0"/>
-          <w:color w:val="auto"/>
-          <w:sz w:val="24"/>
-          <w:szCs w:val="24"/>
-        </w:rPr>
-      </w:pPr>
-    </w:p>
-    <w:p>
-      <w:pPr>
-        <w:spacing w:line="276" w:lineRule="auto"/>
-        <w:rPr>
-          <w:rFonts w:cs="Times New Roman"/>
-          <w:b/>
-          <w:bCs/>
-        </w:rPr>
-      </w:pPr>
-      <w:r>
+          <w:color w:val="000000" w:themeColor="text1"/>
+          <w:sz w:val="22"/>
+          <w:szCs w:val="22"/>
+        </w:rPr>
+      </w:pPr>
+    </w:p>
+    <w:p>
+      <w:pPr>
+        <w:spacing w:after="0" w:line="276" w:lineRule="auto"/>
         <w:rPr>
           <w:rStyle w:val="Heading2Char"/>
-          <w:rFonts w:asciiTheme="minorHAnsi" w:hAnsiTheme="minorHAnsi"/>
+          <w:rFonts w:ascii="Helvetica Neue Light" w:hAnsi="Helvetica Neue Light"/>
           <w:b w:val="0"/>
           <w:bCs w:val="0"/>
-          <w:color w:val="auto"/>
-          <w:sz w:val="24"/>
-          <w:szCs w:val="24"/>
-        </w:rPr>
+          <w:color w:val="000000" w:themeColor="text1"/>
+          <w:sz w:val="22"/>
+          <w:szCs w:val="22"/>
+        </w:rPr>
+      </w:pPr>
+    </w:p>
+    <w:p>
+      <w:pPr>
+        <w:spacing w:after="0" w:line="276" w:lineRule="auto"/>
+        <w:rPr>
+          <w:rStyle w:val="Heading2Char"/>
+          <w:rFonts w:ascii="Helvetica Neue Light" w:hAnsi="Helvetica Neue Light"/>
+          <w:b w:val="0"/>
+          <w:bCs w:val="0"/>
+          <w:color w:val="000000" w:themeColor="text1"/>
+          <w:sz w:val="22"/>
+          <w:szCs w:val="22"/>
+        </w:rPr>
+      </w:pPr>
+    </w:p>
+    <w:p>
+      <w:pPr>
+        <w:spacing w:after="0" w:line="276" w:lineRule="auto"/>
+        <w:rPr>
+          <w:rFonts w:ascii="Helvetica Neue Light" w:hAnsi="Helvetica Neue Light" w:cs="Times New Roman"/>
+          <w:color w:val="000000" w:themeColor="text1"/>
+          <w:sz w:val="22"/>
+          <w:szCs w:val="22"/>
+        </w:rPr>
+      </w:pPr>
+      <w:r>
+        <w:rPr>
+          <w:rStyle w:val="Heading2Char"/>
+          <w:rFonts w:ascii="Helvetica Neue Light" w:hAnsi="Helvetica Neue Light"/>
+          <w:b w:val="0"/>
+          <w:bCs w:val="0"/>
+          <w:color w:val="000000" w:themeColor="text1"/>
+          <w:sz w:val="22"/>
+          <w:szCs w:val="22"/>
+        </w:rPr>
+        <w:lastRenderedPageBreak/>
         <w:t>Materials</w:t>
       </w:r>
       <w:r>
         <w:rPr>
-          <w:rFonts w:cs="Times New Roman"/>
-          <w:b/>
-          <w:bCs/>
+          <w:rFonts w:ascii="Helvetica Neue Light" w:hAnsi="Helvetica Neue Light" w:cs="Times New Roman"/>
+          <w:color w:val="000000" w:themeColor="text1"/>
+          <w:sz w:val="22"/>
+          <w:szCs w:val="22"/>
         </w:rPr>
         <w:t>:</w:t>
       </w:r>
@@ -840,26 +1214,26 @@
         <w:pStyle w:val="Heading3"/>
         <w:numPr>
           <w:ilvl w:val="0"/>
-          <w:numId w:val="5"/>
+          <w:numId w:val="9"/>
         </w:numPr>
-        <w:spacing w:before="40"/>
-        <w:rPr>
-          <w:rFonts w:asciiTheme="minorHAnsi" w:hAnsiTheme="minorHAnsi"/>
+        <w:spacing w:before="0" w:line="276" w:lineRule="auto"/>
+        <w:rPr>
+          <w:rFonts w:ascii="Helvetica Neue Light" w:hAnsi="Helvetica Neue Light"/>
           <w:b w:val="0"/>
           <w:bCs w:val="0"/>
-          <w:color w:val="auto"/>
-          <w:sz w:val="24"/>
-          <w:szCs w:val="24"/>
-        </w:rPr>
-      </w:pPr>
-      <w:r>
-        <w:rPr>
-          <w:rFonts w:asciiTheme="minorHAnsi" w:hAnsiTheme="minorHAnsi"/>
+          <w:color w:val="000000" w:themeColor="text1"/>
+          <w:sz w:val="22"/>
+          <w:szCs w:val="22"/>
+        </w:rPr>
+      </w:pPr>
+      <w:r>
+        <w:rPr>
+          <w:rFonts w:ascii="Helvetica Neue Light" w:hAnsi="Helvetica Neue Light"/>
           <w:b w:val="0"/>
           <w:bCs w:val="0"/>
-          <w:color w:val="auto"/>
-          <w:sz w:val="24"/>
-          <w:szCs w:val="24"/>
+          <w:color w:val="000000" w:themeColor="text1"/>
+          <w:sz w:val="22"/>
+          <w:szCs w:val="22"/>
         </w:rPr>
         <w:t>50-m fiberglass transect tape</w:t>
       </w:r>
@@ -869,26 +1243,26 @@
         <w:pStyle w:val="Heading3"/>
         <w:numPr>
           <w:ilvl w:val="0"/>
-          <w:numId w:val="5"/>
+          <w:numId w:val="9"/>
         </w:numPr>
-        <w:spacing w:before="40"/>
-        <w:rPr>
-          <w:rFonts w:asciiTheme="minorHAnsi" w:hAnsiTheme="minorHAnsi"/>
+        <w:spacing w:before="0" w:line="276" w:lineRule="auto"/>
+        <w:rPr>
+          <w:rFonts w:ascii="Helvetica Neue Light" w:hAnsi="Helvetica Neue Light"/>
           <w:b w:val="0"/>
           <w:bCs w:val="0"/>
-          <w:color w:val="auto"/>
-          <w:sz w:val="24"/>
-          <w:szCs w:val="24"/>
-        </w:rPr>
-      </w:pPr>
-      <w:r>
-        <w:rPr>
-          <w:rFonts w:asciiTheme="minorHAnsi" w:hAnsiTheme="minorHAnsi"/>
+          <w:color w:val="000000" w:themeColor="text1"/>
+          <w:sz w:val="22"/>
+          <w:szCs w:val="22"/>
+        </w:rPr>
+      </w:pPr>
+      <w:r>
+        <w:rPr>
+          <w:rFonts w:ascii="Helvetica Neue Light" w:hAnsi="Helvetica Neue Light"/>
           <w:b w:val="0"/>
           <w:bCs w:val="0"/>
-          <w:color w:val="auto"/>
-          <w:sz w:val="24"/>
-          <w:szCs w:val="24"/>
+          <w:color w:val="000000" w:themeColor="text1"/>
+          <w:sz w:val="22"/>
+          <w:szCs w:val="22"/>
         </w:rPr>
         <w:t>Underwater camera</w:t>
       </w:r>
@@ -898,39 +1272,28 @@
         <w:pStyle w:val="Heading3"/>
         <w:numPr>
           <w:ilvl w:val="0"/>
-          <w:numId w:val="5"/>
+          <w:numId w:val="9"/>
         </w:numPr>
-        <w:spacing w:before="40"/>
-        <w:rPr>
-          <w:rFonts w:asciiTheme="minorHAnsi" w:hAnsiTheme="minorHAnsi"/>
+        <w:spacing w:before="0" w:line="276" w:lineRule="auto"/>
+        <w:rPr>
+          <w:rFonts w:ascii="Helvetica Neue Light" w:hAnsi="Helvetica Neue Light"/>
           <w:b w:val="0"/>
           <w:bCs w:val="0"/>
-          <w:color w:val="auto"/>
-          <w:sz w:val="24"/>
-          <w:szCs w:val="24"/>
-        </w:rPr>
-      </w:pPr>
-      <w:r>
-        <w:rPr>
-          <w:rFonts w:asciiTheme="minorHAnsi" w:hAnsiTheme="minorHAnsi"/>
+          <w:color w:val="000000" w:themeColor="text1"/>
+          <w:sz w:val="22"/>
+          <w:szCs w:val="22"/>
+        </w:rPr>
+      </w:pPr>
+      <w:r>
+        <w:rPr>
+          <w:rFonts w:ascii="Helvetica Neue Light" w:hAnsi="Helvetica Neue Light"/>
           <w:b w:val="0"/>
           <w:bCs w:val="0"/>
-          <w:color w:val="auto"/>
-          <w:sz w:val="24"/>
-          <w:szCs w:val="24"/>
-        </w:rPr>
-        <w:t xml:space="preserve">Camera framer </w:t>
-      </w:r>
-      <w:r>
-        <w:rPr>
-          <w:rFonts w:asciiTheme="minorHAnsi" w:hAnsiTheme="minorHAnsi"/>
-          <w:b w:val="0"/>
-          <w:bCs w:val="0"/>
-          <w:color w:val="auto"/>
-          <w:sz w:val="24"/>
-          <w:szCs w:val="24"/>
-        </w:rPr>
-        <w:t>(standardized to capture 0.3 x 0.3m of substrate using your underwater camera, and constructed with a 25cm scale bar)</w:t>
+          <w:color w:val="000000" w:themeColor="text1"/>
+          <w:sz w:val="22"/>
+          <w:szCs w:val="22"/>
+        </w:rPr>
+        <w:t>Camera framer (standardized to capture 0.3 x 0.3m of substrate using your underwater camera, and constructed with a 25cm scale bar)</w:t>
       </w:r>
     </w:p>
     <w:p>
@@ -938,26 +1301,26 @@
         <w:pStyle w:val="Heading3"/>
         <w:numPr>
           <w:ilvl w:val="0"/>
-          <w:numId w:val="5"/>
+          <w:numId w:val="9"/>
         </w:numPr>
-        <w:spacing w:before="40"/>
-        <w:rPr>
-          <w:rFonts w:asciiTheme="minorHAnsi" w:hAnsiTheme="minorHAnsi"/>
+        <w:spacing w:before="0" w:line="276" w:lineRule="auto"/>
+        <w:rPr>
+          <w:rFonts w:ascii="Helvetica Neue Light" w:hAnsi="Helvetica Neue Light"/>
           <w:b w:val="0"/>
           <w:bCs w:val="0"/>
-          <w:color w:val="auto"/>
-          <w:sz w:val="24"/>
-          <w:szCs w:val="24"/>
-        </w:rPr>
-      </w:pPr>
-      <w:r>
-        <w:rPr>
-          <w:rFonts w:asciiTheme="minorHAnsi" w:hAnsiTheme="minorHAnsi"/>
+          <w:color w:val="000000" w:themeColor="text1"/>
+          <w:sz w:val="22"/>
+          <w:szCs w:val="22"/>
+        </w:rPr>
+      </w:pPr>
+      <w:r>
+        <w:rPr>
+          <w:rFonts w:ascii="Helvetica Neue Light" w:hAnsi="Helvetica Neue Light"/>
           <w:b w:val="0"/>
           <w:bCs w:val="0"/>
-          <w:color w:val="auto"/>
-          <w:sz w:val="24"/>
-          <w:szCs w:val="24"/>
+          <w:color w:val="000000" w:themeColor="text1"/>
+          <w:sz w:val="22"/>
+          <w:szCs w:val="22"/>
         </w:rPr>
         <w:t>Underwater strobe (optional)</w:t>
       </w:r>
@@ -967,26 +1330,26 @@
         <w:pStyle w:val="Heading3"/>
         <w:numPr>
           <w:ilvl w:val="0"/>
-          <w:numId w:val="5"/>
+          <w:numId w:val="9"/>
         </w:numPr>
-        <w:spacing w:before="40"/>
-        <w:rPr>
-          <w:rFonts w:asciiTheme="minorHAnsi" w:hAnsiTheme="minorHAnsi"/>
+        <w:spacing w:before="0" w:line="276" w:lineRule="auto"/>
+        <w:rPr>
+          <w:rFonts w:ascii="Helvetica Neue Light" w:hAnsi="Helvetica Neue Light"/>
           <w:b w:val="0"/>
           <w:bCs w:val="0"/>
-          <w:color w:val="auto"/>
-          <w:sz w:val="24"/>
-          <w:szCs w:val="24"/>
-        </w:rPr>
-      </w:pPr>
-      <w:r>
-        <w:rPr>
-          <w:rFonts w:asciiTheme="minorHAnsi" w:hAnsiTheme="minorHAnsi"/>
+          <w:color w:val="000000" w:themeColor="text1"/>
+          <w:sz w:val="22"/>
+          <w:szCs w:val="22"/>
+        </w:rPr>
+      </w:pPr>
+      <w:r>
+        <w:rPr>
+          <w:rFonts w:ascii="Helvetica Neue Light" w:hAnsi="Helvetica Neue Light"/>
           <w:b w:val="0"/>
           <w:bCs w:val="0"/>
-          <w:color w:val="auto"/>
-          <w:sz w:val="24"/>
-          <w:szCs w:val="24"/>
+          <w:color w:val="000000" w:themeColor="text1"/>
+          <w:sz w:val="22"/>
+          <w:szCs w:val="22"/>
         </w:rPr>
         <w:t>GPS to record location</w:t>
       </w:r>
@@ -996,26 +1359,26 @@
         <w:pStyle w:val="Heading3"/>
         <w:numPr>
           <w:ilvl w:val="0"/>
-          <w:numId w:val="5"/>
+          <w:numId w:val="9"/>
         </w:numPr>
-        <w:spacing w:before="40"/>
-        <w:rPr>
-          <w:rFonts w:asciiTheme="minorHAnsi" w:hAnsiTheme="minorHAnsi"/>
+        <w:spacing w:before="0" w:line="276" w:lineRule="auto"/>
+        <w:rPr>
+          <w:rFonts w:ascii="Helvetica Neue Light" w:hAnsi="Helvetica Neue Light"/>
           <w:b w:val="0"/>
           <w:bCs w:val="0"/>
-          <w:color w:val="auto"/>
-          <w:sz w:val="24"/>
-          <w:szCs w:val="24"/>
-        </w:rPr>
-      </w:pPr>
-      <w:r>
-        <w:rPr>
-          <w:rFonts w:asciiTheme="minorHAnsi" w:hAnsiTheme="minorHAnsi"/>
+          <w:color w:val="000000" w:themeColor="text1"/>
+          <w:sz w:val="22"/>
+          <w:szCs w:val="22"/>
+        </w:rPr>
+      </w:pPr>
+      <w:r>
+        <w:rPr>
+          <w:rFonts w:ascii="Helvetica Neue Light" w:hAnsi="Helvetica Neue Light"/>
           <w:b w:val="0"/>
           <w:bCs w:val="0"/>
-          <w:color w:val="auto"/>
-          <w:sz w:val="24"/>
-          <w:szCs w:val="24"/>
+          <w:color w:val="000000" w:themeColor="text1"/>
+          <w:sz w:val="22"/>
+          <w:szCs w:val="22"/>
         </w:rPr>
         <w:t>Computer for post-processing</w:t>
       </w:r>
@@ -1023,14 +1386,25 @@
     <w:p>
       <w:pPr>
         <w:pStyle w:val="Compact"/>
+        <w:spacing w:before="0" w:after="0" w:line="276" w:lineRule="auto"/>
+        <w:rPr>
+          <w:rFonts w:ascii="Helvetica Neue Light" w:hAnsi="Helvetica Neue Light"/>
+          <w:color w:val="000000" w:themeColor="text1"/>
+          <w:sz w:val="22"/>
+          <w:szCs w:val="22"/>
+        </w:rPr>
       </w:pPr>
     </w:p>
     <w:p>
       <w:pPr>
         <w:pStyle w:val="Compact"/>
-      </w:pPr>
-      <w:r>
-        <w:rPr>
+        <w:rPr>
+          <w:rFonts w:ascii="Helvetica Neue Light" w:hAnsi="Helvetica Neue Light"/>
+        </w:rPr>
+      </w:pPr>
+      <w:r>
+        <w:rPr>
+          <w:rFonts w:ascii="Helvetica Neue Light" w:hAnsi="Helvetica Neue Light"/>
           <w:noProof/>
         </w:rPr>
         <w:pict w14:anchorId="15F1725F">
@@ -1043,9 +1417,22 @@
     <w:p>
       <w:pPr>
         <w:pStyle w:val="Heading2"/>
+        <w:spacing w:before="0" w:line="276" w:lineRule="auto"/>
+        <w:rPr>
+          <w:rFonts w:ascii="Helvetica Neue Light" w:hAnsi="Helvetica Neue Light"/>
+          <w:b w:val="0"/>
+          <w:bCs w:val="0"/>
+          <w:color w:val="000000" w:themeColor="text1"/>
+        </w:rPr>
       </w:pPr>
       <w:bookmarkStart w:id="4" w:name="methods"/>
       <w:r>
+        <w:rPr>
+          <w:rFonts w:ascii="Helvetica Neue Light" w:hAnsi="Helvetica Neue Light"/>
+          <w:b w:val="0"/>
+          <w:bCs w:val="0"/>
+          <w:color w:val="000000" w:themeColor="text1"/>
+        </w:rPr>
         <w:t>Methods</w:t>
       </w:r>
       <w:bookmarkEnd w:id="4"/>
@@ -1053,40 +1440,264 @@
     <w:p>
       <w:pPr>
         <w:pStyle w:val="FirstParagraph"/>
-      </w:pPr>
-      <w:r>
+        <w:spacing w:before="0" w:after="0" w:line="276" w:lineRule="auto"/>
+        <w:rPr>
+          <w:rFonts w:ascii="Helvetica Neue Light" w:hAnsi="Helvetica Neue Light"/>
+          <w:sz w:val="22"/>
+          <w:szCs w:val="22"/>
+        </w:rPr>
+      </w:pPr>
+    </w:p>
+    <w:p>
+      <w:pPr>
+        <w:pStyle w:val="FirstParagraph"/>
+        <w:spacing w:before="0" w:after="0" w:line="276" w:lineRule="auto"/>
+        <w:rPr>
+          <w:rFonts w:ascii="Helvetica Neue Light" w:hAnsi="Helvetica Neue Light"/>
+          <w:sz w:val="22"/>
+          <w:szCs w:val="22"/>
+        </w:rPr>
+      </w:pPr>
+      <w:r>
+        <w:rPr>
+          <w:rFonts w:ascii="Helvetica Neue Light" w:hAnsi="Helvetica Neue Light"/>
+          <w:sz w:val="22"/>
+          <w:szCs w:val="22"/>
+        </w:rPr>
         <w:t xml:space="preserve">Fully review this and any additional protocols necessary for the sampling excursion. Address any questions or concerns to </w:t>
       </w:r>
       <w:hyperlink r:id="rId13">
         <w:r>
           <w:rPr>
             <w:rStyle w:val="Hyperlink"/>
+            <w:rFonts w:ascii="Helvetica Neue Light" w:hAnsi="Helvetica Neue Light"/>
+            <w:sz w:val="22"/>
+            <w:szCs w:val="22"/>
           </w:rPr>
           <w:t>marinegeo@si.edu</w:t>
         </w:r>
       </w:hyperlink>
       <w:r>
+        <w:rPr>
+          <w:rFonts w:ascii="Helvetica Neue Light" w:hAnsi="Helvetica Neue Light"/>
+          <w:sz w:val="22"/>
+          <w:szCs w:val="22"/>
+        </w:rPr>
         <w:t xml:space="preserve"> before beginning this protocol. </w:t>
       </w:r>
     </w:p>
     <w:p>
       <w:pPr>
         <w:pStyle w:val="Heading2"/>
-        <w:rPr>
-          <w:rFonts w:asciiTheme="minorHAnsi" w:hAnsiTheme="minorHAnsi"/>
+        <w:spacing w:before="0" w:line="276" w:lineRule="auto"/>
+        <w:rPr>
+          <w:rFonts w:ascii="Helvetica Neue Light" w:hAnsi="Helvetica Neue Light"/>
+          <w:b w:val="0"/>
+          <w:bCs w:val="0"/>
           <w:color w:val="auto"/>
-          <w:sz w:val="24"/>
-          <w:szCs w:val="24"/>
-        </w:rPr>
-      </w:pPr>
-      <w:r>
-        <w:rPr>
-          <w:rFonts w:asciiTheme="minorHAnsi" w:hAnsiTheme="minorHAnsi"/>
+          <w:sz w:val="22"/>
+          <w:szCs w:val="22"/>
+        </w:rPr>
+      </w:pPr>
+    </w:p>
+    <w:p>
+      <w:pPr>
+        <w:pStyle w:val="Heading2"/>
+        <w:spacing w:before="0" w:line="276" w:lineRule="auto"/>
+        <w:rPr>
+          <w:rFonts w:ascii="Helvetica Neue Light" w:hAnsi="Helvetica Neue Light"/>
+          <w:b w:val="0"/>
+          <w:bCs w:val="0"/>
           <w:color w:val="auto"/>
-          <w:sz w:val="24"/>
-          <w:szCs w:val="24"/>
+          <w:sz w:val="22"/>
+          <w:szCs w:val="22"/>
+          <w:u w:val="single"/>
+        </w:rPr>
+      </w:pPr>
+      <w:r>
+        <w:rPr>
+          <w:rFonts w:ascii="Helvetica Neue Light" w:hAnsi="Helvetica Neue Light"/>
+          <w:b w:val="0"/>
+          <w:bCs w:val="0"/>
+          <w:color w:val="auto"/>
+          <w:sz w:val="22"/>
+          <w:szCs w:val="22"/>
+          <w:u w:val="single"/>
         </w:rPr>
         <w:t xml:space="preserve">Preparation: </w:t>
+      </w:r>
+    </w:p>
+    <w:p>
+      <w:pPr>
+        <w:spacing w:line="276" w:lineRule="auto"/>
+        <w:rPr>
+          <w:rFonts w:ascii="Helvetica Neue Light" w:hAnsi="Helvetica Neue Light"/>
+          <w:sz w:val="22"/>
+          <w:szCs w:val="22"/>
+        </w:rPr>
+      </w:pPr>
+      <w:r>
+        <w:rPr>
+          <w:rFonts w:ascii="Helvetica Neue Light" w:hAnsi="Helvetica Neue Light"/>
+          <w:sz w:val="22"/>
+          <w:szCs w:val="22"/>
+        </w:rPr>
+        <w:t>Charge camera batteries, make sure you have enough room on your memory card, and check all fittings and gaskets to ensure they are not worn or cracked (replace if necessary).</w:t>
+      </w:r>
+    </w:p>
+    <w:p>
+      <w:pPr>
+        <w:pStyle w:val="Heading2"/>
+        <w:spacing w:before="0" w:line="276" w:lineRule="auto"/>
+        <w:rPr>
+          <w:rFonts w:ascii="Helvetica Neue Light" w:hAnsi="Helvetica Neue Light"/>
+          <w:b w:val="0"/>
+          <w:bCs w:val="0"/>
+          <w:sz w:val="22"/>
+          <w:szCs w:val="22"/>
+          <w:u w:val="single"/>
+        </w:rPr>
+      </w:pPr>
+      <w:r>
+        <w:rPr>
+          <w:rFonts w:ascii="Helvetica Neue Light" w:hAnsi="Helvetica Neue Light"/>
+          <w:b w:val="0"/>
+          <w:bCs w:val="0"/>
+          <w:color w:val="auto"/>
+          <w:sz w:val="22"/>
+          <w:szCs w:val="22"/>
+          <w:u w:val="single"/>
+        </w:rPr>
+        <w:t>Fieldwork:</w:t>
+      </w:r>
+    </w:p>
+    <w:p>
+      <w:pPr>
+        <w:pStyle w:val="Heading3"/>
+        <w:numPr>
+          <w:ilvl w:val="0"/>
+          <w:numId w:val="10"/>
+        </w:numPr>
+        <w:spacing w:before="0" w:line="276" w:lineRule="auto"/>
+        <w:rPr>
+          <w:rFonts w:ascii="Helvetica Neue Light" w:hAnsi="Helvetica Neue Light"/>
+          <w:b w:val="0"/>
+          <w:bCs w:val="0"/>
+          <w:color w:val="auto"/>
+          <w:sz w:val="22"/>
+          <w:szCs w:val="22"/>
+        </w:rPr>
+      </w:pPr>
+      <w:r>
+        <w:rPr>
+          <w:rFonts w:ascii="Helvetica Neue Light" w:hAnsi="Helvetica Neue Light"/>
+          <w:b w:val="0"/>
+          <w:bCs w:val="0"/>
+          <w:color w:val="auto"/>
+          <w:sz w:val="22"/>
+          <w:szCs w:val="22"/>
+        </w:rPr>
+        <w:t xml:space="preserve">Site selection and deployment of 50-m transect should be the same as in the </w:t>
+      </w:r>
+      <w:r>
+        <w:rPr>
+          <w:rFonts w:ascii="Helvetica Neue Light" w:hAnsi="Helvetica Neue Light"/>
+          <w:b w:val="0"/>
+          <w:bCs w:val="0"/>
+          <w:color w:val="0070C0"/>
+          <w:sz w:val="22"/>
+          <w:szCs w:val="22"/>
+          <w:u w:val="single"/>
+        </w:rPr>
+        <w:t>Diver Visual Census</w:t>
+      </w:r>
+      <w:r>
+        <w:rPr>
+          <w:rFonts w:ascii="Helvetica Neue Light" w:hAnsi="Helvetica Neue Light"/>
+          <w:b w:val="0"/>
+          <w:bCs w:val="0"/>
+          <w:color w:val="auto"/>
+          <w:sz w:val="22"/>
+          <w:szCs w:val="22"/>
+        </w:rPr>
+        <w:t xml:space="preserve"> protocol. Record </w:t>
+      </w:r>
+      <w:proofErr w:type="spellStart"/>
+      <w:r>
+        <w:rPr>
+          <w:rFonts w:ascii="Helvetica Neue Light" w:hAnsi="Helvetica Neue Light"/>
+          <w:b w:val="0"/>
+          <w:bCs w:val="0"/>
+          <w:color w:val="auto"/>
+          <w:sz w:val="22"/>
+          <w:szCs w:val="22"/>
+        </w:rPr>
+        <w:t>photoquadrats</w:t>
+      </w:r>
+      <w:proofErr w:type="spellEnd"/>
+      <w:r>
+        <w:rPr>
+          <w:rFonts w:ascii="Helvetica Neue Light" w:hAnsi="Helvetica Neue Light"/>
+          <w:b w:val="0"/>
+          <w:bCs w:val="0"/>
+          <w:color w:val="auto"/>
+          <w:sz w:val="22"/>
+          <w:szCs w:val="22"/>
+        </w:rPr>
+        <w:t xml:space="preserve"> along the same transect used in the diver visual survey. </w:t>
+      </w:r>
+    </w:p>
+    <w:p>
+      <w:pPr>
+        <w:pStyle w:val="Heading3"/>
+        <w:numPr>
+          <w:ilvl w:val="0"/>
+          <w:numId w:val="10"/>
+        </w:numPr>
+        <w:spacing w:before="0" w:line="276" w:lineRule="auto"/>
+        <w:rPr>
+          <w:rFonts w:ascii="Helvetica Neue Light" w:hAnsi="Helvetica Neue Light" w:cs="Times New Roman"/>
+          <w:b w:val="0"/>
+          <w:bCs w:val="0"/>
+          <w:color w:val="auto"/>
+          <w:sz w:val="22"/>
+          <w:szCs w:val="22"/>
+        </w:rPr>
+      </w:pPr>
+      <w:r>
+        <w:rPr>
+          <w:rFonts w:ascii="Helvetica Neue Light" w:hAnsi="Helvetica Neue Light" w:cs="Times New Roman"/>
+          <w:b w:val="0"/>
+          <w:bCs w:val="0"/>
+          <w:color w:val="auto"/>
+          <w:sz w:val="22"/>
+          <w:szCs w:val="22"/>
+        </w:rPr>
+        <w:t xml:space="preserve">Take a photo of your computer, depth gauge, or datasheet to note depth and to bookmark the start of the </w:t>
+      </w:r>
+      <w:proofErr w:type="spellStart"/>
+      <w:r>
+        <w:rPr>
+          <w:rFonts w:ascii="Helvetica Neue Light" w:hAnsi="Helvetica Neue Light" w:cs="Times New Roman"/>
+          <w:b w:val="0"/>
+          <w:bCs w:val="0"/>
+          <w:color w:val="auto"/>
+          <w:sz w:val="22"/>
+          <w:szCs w:val="22"/>
+        </w:rPr>
+        <w:t>photoquadrat</w:t>
+      </w:r>
+      <w:proofErr w:type="spellEnd"/>
+      <w:r>
+        <w:rPr>
+          <w:rFonts w:ascii="Helvetica Neue Light" w:hAnsi="Helvetica Neue Light" w:cs="Times New Roman"/>
+          <w:b w:val="0"/>
+          <w:bCs w:val="0"/>
+          <w:color w:val="auto"/>
+          <w:sz w:val="22"/>
+          <w:szCs w:val="22"/>
+        </w:rPr>
+        <w:t xml:space="preserve"> series.</w:t>
       </w:r>
     </w:p>
     <w:p>
@@ -1094,213 +1705,135 @@
         <w:pStyle w:val="ListParagraph"/>
         <w:numPr>
           <w:ilvl w:val="0"/>
-          <w:numId w:val="7"/>
+          <w:numId w:val="10"/>
         </w:numPr>
         <w:spacing w:line="276" w:lineRule="auto"/>
         <w:rPr>
-          <w:rFonts w:asciiTheme="minorHAnsi" w:hAnsiTheme="minorHAnsi"/>
-          <w:sz w:val="24"/>
-        </w:rPr>
-      </w:pPr>
-      <w:r>
-        <w:rPr>
-          <w:rFonts w:asciiTheme="minorHAnsi" w:hAnsiTheme="minorHAnsi"/>
-          <w:sz w:val="24"/>
-        </w:rPr>
-        <w:t>Charge camera batteries, make sure you have enough room on your memory card, and check all fittings and gaskets to ensure they are not worn or cracked (replace if necessary).</w:t>
-      </w:r>
-    </w:p>
-    <w:p>
-      <w:pPr>
-        <w:pStyle w:val="Heading2"/>
-        <w:rPr>
-          <w:rFonts w:asciiTheme="minorHAnsi" w:hAnsiTheme="minorHAnsi"/>
-          <w:sz w:val="24"/>
-          <w:szCs w:val="24"/>
-        </w:rPr>
-      </w:pPr>
-      <w:r>
-        <w:rPr>
-          <w:rFonts w:asciiTheme="minorHAnsi" w:hAnsiTheme="minorHAnsi"/>
-          <w:color w:val="auto"/>
-          <w:sz w:val="24"/>
-          <w:szCs w:val="24"/>
-        </w:rPr>
-        <w:t>Fieldwork:</w:t>
-      </w:r>
-    </w:p>
-    <w:p>
-      <w:pPr>
-        <w:pStyle w:val="Heading3"/>
+          <w:rFonts w:cs="Times New Roman"/>
+          <w:szCs w:val="22"/>
+        </w:rPr>
+      </w:pPr>
+      <w:r>
+        <w:rPr>
+          <w:rFonts w:cs="Times New Roman"/>
+          <w:szCs w:val="22"/>
+        </w:rPr>
+        <w:t xml:space="preserve">Record 26 </w:t>
+      </w:r>
+      <w:proofErr w:type="spellStart"/>
+      <w:r>
+        <w:rPr>
+          <w:rFonts w:cs="Times New Roman"/>
+          <w:szCs w:val="22"/>
+        </w:rPr>
+        <w:t>photoquadrats</w:t>
+      </w:r>
+      <w:proofErr w:type="spellEnd"/>
+      <w:r>
+        <w:rPr>
+          <w:rFonts w:cs="Times New Roman"/>
+          <w:szCs w:val="22"/>
+        </w:rPr>
+        <w:t xml:space="preserve"> in sequence, one every 2 m along the 50 m transect, including meter markers 0 and 50 </w:t>
+      </w:r>
+    </w:p>
+    <w:p>
+      <w:pPr>
+        <w:pStyle w:val="ListParagraph"/>
         <w:numPr>
-          <w:ilvl w:val="0"/>
-          <w:numId w:val="6"/>
+          <w:ilvl w:val="1"/>
+          <w:numId w:val="10"/>
         </w:numPr>
-        <w:spacing w:before="40" w:line="276" w:lineRule="auto"/>
-        <w:ind w:hanging="450"/>
-        <w:rPr>
-          <w:rFonts w:asciiTheme="minorHAnsi" w:hAnsiTheme="minorHAnsi"/>
-          <w:b w:val="0"/>
-          <w:bCs w:val="0"/>
-          <w:color w:val="auto"/>
-          <w:sz w:val="24"/>
-          <w:szCs w:val="24"/>
-        </w:rPr>
-      </w:pPr>
-      <w:r>
-        <w:rPr>
-          <w:rFonts w:asciiTheme="minorHAnsi" w:hAnsiTheme="minorHAnsi"/>
-          <w:b w:val="0"/>
-          <w:bCs w:val="0"/>
-          <w:color w:val="auto"/>
-          <w:sz w:val="24"/>
-          <w:szCs w:val="24"/>
-        </w:rPr>
-        <w:t xml:space="preserve">Site selection and deployment of 50-m transect should be the same as in the </w:t>
-      </w:r>
-      <w:r>
-        <w:rPr>
-          <w:rFonts w:asciiTheme="minorHAnsi" w:hAnsiTheme="minorHAnsi"/>
-          <w:b w:val="0"/>
-          <w:bCs w:val="0"/>
-          <w:color w:val="0070C0"/>
-          <w:sz w:val="24"/>
-          <w:szCs w:val="24"/>
-          <w:u w:val="single"/>
-        </w:rPr>
-        <w:t>Diver Visual Census</w:t>
-      </w:r>
-      <w:r>
-        <w:rPr>
-          <w:rFonts w:asciiTheme="minorHAnsi" w:hAnsiTheme="minorHAnsi"/>
-          <w:b w:val="0"/>
-          <w:bCs w:val="0"/>
-          <w:color w:val="auto"/>
-          <w:sz w:val="24"/>
-          <w:szCs w:val="24"/>
-        </w:rPr>
-        <w:t xml:space="preserve"> protocol. Record </w:t>
-      </w:r>
-      <w:proofErr w:type="spellStart"/>
-      <w:r>
-        <w:rPr>
-          <w:rFonts w:asciiTheme="minorHAnsi" w:hAnsiTheme="minorHAnsi"/>
-          <w:b w:val="0"/>
-          <w:bCs w:val="0"/>
-          <w:color w:val="auto"/>
-          <w:sz w:val="24"/>
-          <w:szCs w:val="24"/>
-        </w:rPr>
-        <w:t>photoquadrats</w:t>
-      </w:r>
-      <w:proofErr w:type="spellEnd"/>
-      <w:r>
-        <w:rPr>
-          <w:rFonts w:asciiTheme="minorHAnsi" w:hAnsiTheme="minorHAnsi"/>
-          <w:b w:val="0"/>
-          <w:bCs w:val="0"/>
-          <w:color w:val="auto"/>
-          <w:sz w:val="24"/>
-          <w:szCs w:val="24"/>
-        </w:rPr>
-        <w:t xml:space="preserve"> along the same transect used in the diver visual survey. </w:t>
-      </w:r>
-    </w:p>
-    <w:p>
-      <w:pPr>
-        <w:pStyle w:val="Heading3"/>
+        <w:spacing w:line="276" w:lineRule="auto"/>
+        <w:rPr>
+          <w:rFonts w:cs="Times New Roman"/>
+          <w:szCs w:val="22"/>
+        </w:rPr>
+      </w:pPr>
+      <w:r>
+        <w:rPr>
+          <w:rFonts w:cs="Times New Roman"/>
+          <w:szCs w:val="22"/>
+        </w:rPr>
+        <w:t>Use at the highest resolution possible (minimum 6 megapixels).</w:t>
+      </w:r>
+    </w:p>
+    <w:p>
+      <w:pPr>
+        <w:pStyle w:val="ListParagraph"/>
         <w:numPr>
-          <w:ilvl w:val="0"/>
-          <w:numId w:val="6"/>
+          <w:ilvl w:val="1"/>
+          <w:numId w:val="10"/>
         </w:numPr>
-        <w:spacing w:before="40" w:line="276" w:lineRule="auto"/>
-        <w:rPr>
-          <w:rFonts w:asciiTheme="minorHAnsi" w:hAnsiTheme="minorHAnsi" w:cs="Times New Roman"/>
-          <w:b w:val="0"/>
-          <w:bCs w:val="0"/>
-          <w:color w:val="auto"/>
-          <w:sz w:val="24"/>
-          <w:szCs w:val="24"/>
-        </w:rPr>
-      </w:pPr>
-      <w:r>
-        <w:rPr>
-          <w:rFonts w:asciiTheme="minorHAnsi" w:hAnsiTheme="minorHAnsi" w:cs="Times New Roman"/>
-          <w:b w:val="0"/>
-          <w:bCs w:val="0"/>
-          <w:color w:val="auto"/>
-          <w:sz w:val="24"/>
-          <w:szCs w:val="24"/>
-        </w:rPr>
-        <w:t xml:space="preserve">Take a photo of </w:t>
-      </w:r>
-      <w:r>
-        <w:rPr>
-          <w:rFonts w:asciiTheme="minorHAnsi" w:hAnsiTheme="minorHAnsi" w:cs="Times New Roman"/>
-          <w:b w:val="0"/>
-          <w:bCs w:val="0"/>
-          <w:color w:val="auto"/>
-          <w:sz w:val="24"/>
-          <w:szCs w:val="24"/>
-        </w:rPr>
-        <w:t>your</w:t>
-      </w:r>
-      <w:r>
-        <w:rPr>
-          <w:rFonts w:asciiTheme="minorHAnsi" w:hAnsiTheme="minorHAnsi" w:cs="Times New Roman"/>
-          <w:b w:val="0"/>
-          <w:bCs w:val="0"/>
-          <w:color w:val="auto"/>
-          <w:sz w:val="24"/>
-          <w:szCs w:val="24"/>
-        </w:rPr>
-        <w:t xml:space="preserve"> computer, depth gauge, or </w:t>
-      </w:r>
-      <w:r>
-        <w:rPr>
-          <w:rFonts w:asciiTheme="minorHAnsi" w:hAnsiTheme="minorHAnsi" w:cs="Times New Roman"/>
-          <w:b w:val="0"/>
-          <w:bCs w:val="0"/>
-          <w:color w:val="auto"/>
-          <w:sz w:val="24"/>
-          <w:szCs w:val="24"/>
-        </w:rPr>
-        <w:t>datasheet</w:t>
-      </w:r>
-      <w:r>
-        <w:rPr>
-          <w:rFonts w:asciiTheme="minorHAnsi" w:hAnsiTheme="minorHAnsi" w:cs="Times New Roman"/>
-          <w:b w:val="0"/>
-          <w:bCs w:val="0"/>
-          <w:color w:val="auto"/>
-          <w:sz w:val="24"/>
-          <w:szCs w:val="24"/>
-        </w:rPr>
-        <w:t xml:space="preserve"> to note depth and to bookmark the start of the </w:t>
-      </w:r>
-      <w:proofErr w:type="spellStart"/>
-      <w:r>
-        <w:rPr>
-          <w:rFonts w:asciiTheme="minorHAnsi" w:hAnsiTheme="minorHAnsi" w:cs="Times New Roman"/>
-          <w:b w:val="0"/>
-          <w:bCs w:val="0"/>
-          <w:color w:val="auto"/>
-          <w:sz w:val="24"/>
-          <w:szCs w:val="24"/>
-        </w:rPr>
-        <w:t>photoquadrat</w:t>
-      </w:r>
-      <w:proofErr w:type="spellEnd"/>
-      <w:r>
-        <w:rPr>
-          <w:rFonts w:asciiTheme="minorHAnsi" w:hAnsiTheme="minorHAnsi" w:cs="Times New Roman"/>
-          <w:b w:val="0"/>
-          <w:bCs w:val="0"/>
-          <w:color w:val="auto"/>
-          <w:sz w:val="24"/>
-          <w:szCs w:val="24"/>
-        </w:rPr>
-        <w:t xml:space="preserve"> series.</w:t>
+        <w:spacing w:line="276" w:lineRule="auto"/>
+        <w:rPr>
+          <w:rFonts w:cs="Times New Roman"/>
+          <w:szCs w:val="22"/>
+        </w:rPr>
+      </w:pPr>
+      <w:r>
+        <w:rPr>
+          <w:rFonts w:cs="Times New Roman"/>
+          <w:szCs w:val="22"/>
+        </w:rPr>
+        <w:t>Each photo should cover at least 0.3 x 0.3 m</w:t>
+      </w:r>
+      <w:r>
+        <w:rPr>
+          <w:rFonts w:cs="Times New Roman"/>
+          <w:szCs w:val="22"/>
+          <w:vertAlign w:val="superscript"/>
+        </w:rPr>
+        <w:t>2</w:t>
+      </w:r>
+      <w:r>
+        <w:rPr>
+          <w:rFonts w:cs="Times New Roman"/>
+          <w:szCs w:val="22"/>
+        </w:rPr>
+        <w:t xml:space="preserve"> and be centered over the transect line.</w:t>
+      </w:r>
+    </w:p>
+    <w:p>
+      <w:pPr>
+        <w:pStyle w:val="ListParagraph"/>
+        <w:numPr>
+          <w:ilvl w:val="1"/>
+          <w:numId w:val="10"/>
+        </w:numPr>
+        <w:spacing w:line="276" w:lineRule="auto"/>
+        <w:rPr>
+          <w:rFonts w:cs="Times New Roman"/>
+          <w:szCs w:val="22"/>
+        </w:rPr>
+      </w:pPr>
+      <w:r>
+        <w:rPr>
+          <w:rFonts w:cs="Times New Roman"/>
+          <w:szCs w:val="22"/>
+        </w:rPr>
+        <w:t xml:space="preserve"> Distance from the substrate should be standardized using a framer with a 25cm scale bar at the bottom.</w:t>
+      </w:r>
+    </w:p>
+    <w:p>
+      <w:pPr>
+        <w:pStyle w:val="ListParagraph"/>
+        <w:numPr>
+          <w:ilvl w:val="1"/>
+          <w:numId w:val="10"/>
+        </w:numPr>
+        <w:spacing w:line="276" w:lineRule="auto"/>
+        <w:rPr>
+          <w:rFonts w:cs="Times New Roman"/>
+          <w:szCs w:val="22"/>
+        </w:rPr>
+      </w:pPr>
+      <w:r>
+        <w:rPr>
+          <w:rFonts w:cs="Times New Roman"/>
+          <w:szCs w:val="22"/>
+        </w:rPr>
+        <w:t xml:space="preserve">It is better to take a smaller, clearer photo than a larger, poorer photo. If you need to get closer to get good images, increase the number of photos (e.g., 40 @ 0.15 x 0.15 m). Ensure that the framer scale bar is in each photo so scale can be calculated.  </w:t>
       </w:r>
     </w:p>
     <w:p>
@@ -1308,164 +1841,50 @@
         <w:pStyle w:val="ListParagraph"/>
         <w:numPr>
           <w:ilvl w:val="0"/>
-          <w:numId w:val="6"/>
+          <w:numId w:val="10"/>
         </w:numPr>
         <w:spacing w:line="276" w:lineRule="auto"/>
         <w:rPr>
-          <w:rFonts w:asciiTheme="minorHAnsi" w:hAnsiTheme="minorHAnsi" w:cs="Times New Roman"/>
-          <w:sz w:val="24"/>
-        </w:rPr>
-      </w:pPr>
-      <w:r>
-        <w:rPr>
-          <w:rFonts w:asciiTheme="minorHAnsi" w:hAnsiTheme="minorHAnsi" w:cs="Times New Roman"/>
-          <w:sz w:val="24"/>
-        </w:rPr>
-        <w:t xml:space="preserve">Record 26 </w:t>
+          <w:rFonts w:cs="Times New Roman"/>
+          <w:szCs w:val="22"/>
+        </w:rPr>
+      </w:pPr>
+      <w:r>
+        <w:rPr>
+          <w:rFonts w:cs="Times New Roman"/>
+          <w:szCs w:val="22"/>
+        </w:rPr>
+        <w:t xml:space="preserve">Take a photo of </w:t>
+      </w:r>
+      <w:r>
+        <w:rPr>
+          <w:rFonts w:cs="Times New Roman"/>
+          <w:szCs w:val="22"/>
+        </w:rPr>
+        <w:t xml:space="preserve">your </w:t>
+      </w:r>
+      <w:r>
+        <w:rPr>
+          <w:rFonts w:cs="Times New Roman"/>
+          <w:szCs w:val="22"/>
+        </w:rPr>
+        <w:t xml:space="preserve">computer or depth gauge to note depth and to bookmark the end of </w:t>
       </w:r>
       <w:proofErr w:type="spellStart"/>
       <w:r>
         <w:rPr>
-          <w:rFonts w:asciiTheme="minorHAnsi" w:hAnsiTheme="minorHAnsi" w:cs="Times New Roman"/>
-          <w:sz w:val="24"/>
+          <w:rFonts w:cs="Times New Roman"/>
+          <w:szCs w:val="22"/>
         </w:rPr>
         <w:t>photoquadrats</w:t>
       </w:r>
       <w:proofErr w:type="spellEnd"/>
       <w:r>
         <w:rPr>
-          <w:rFonts w:asciiTheme="minorHAnsi" w:hAnsiTheme="minorHAnsi" w:cs="Times New Roman"/>
-          <w:sz w:val="24"/>
-        </w:rPr>
-        <w:t xml:space="preserve"> in sequence, one every 2 m along the 50 m transect, including meter markers 0 and 50 </w:t>
-      </w:r>
-    </w:p>
-    <w:p>
-      <w:pPr>
-        <w:pStyle w:val="ListParagraph"/>
-        <w:numPr>
-          <w:ilvl w:val="1"/>
-          <w:numId w:val="6"/>
-        </w:numPr>
-        <w:spacing w:line="276" w:lineRule="auto"/>
-        <w:rPr>
-          <w:rFonts w:asciiTheme="minorHAnsi" w:hAnsiTheme="minorHAnsi" w:cs="Times New Roman"/>
-          <w:sz w:val="24"/>
-        </w:rPr>
-      </w:pPr>
-      <w:r>
-        <w:rPr>
-          <w:rFonts w:asciiTheme="minorHAnsi" w:hAnsiTheme="minorHAnsi" w:cs="Times New Roman"/>
-          <w:sz w:val="24"/>
-        </w:rPr>
-        <w:t xml:space="preserve">Use </w:t>
-      </w:r>
-      <w:r>
-        <w:rPr>
-          <w:rFonts w:asciiTheme="minorHAnsi" w:hAnsiTheme="minorHAnsi" w:cs="Times New Roman"/>
-          <w:sz w:val="24"/>
-        </w:rPr>
-        <w:t>at the highest resolution possible (minimum 6 megapixels)</w:t>
-      </w:r>
-      <w:r>
-        <w:rPr>
-          <w:rFonts w:asciiTheme="minorHAnsi" w:hAnsiTheme="minorHAnsi" w:cs="Times New Roman"/>
-          <w:sz w:val="24"/>
-        </w:rPr>
-        <w:t>.</w:t>
-      </w:r>
-    </w:p>
-    <w:p>
-      <w:pPr>
-        <w:pStyle w:val="ListParagraph"/>
-        <w:numPr>
-          <w:ilvl w:val="1"/>
-          <w:numId w:val="6"/>
-        </w:numPr>
-        <w:spacing w:line="276" w:lineRule="auto"/>
-        <w:rPr>
-          <w:rFonts w:asciiTheme="minorHAnsi" w:hAnsiTheme="minorHAnsi" w:cs="Times New Roman"/>
-          <w:sz w:val="24"/>
-        </w:rPr>
-      </w:pPr>
-      <w:r>
-        <w:rPr>
-          <w:rFonts w:asciiTheme="minorHAnsi" w:hAnsiTheme="minorHAnsi" w:cs="Times New Roman"/>
-          <w:sz w:val="24"/>
-        </w:rPr>
-        <w:t>Each photo should cover at least 0.3 x 0.3 m</w:t>
-      </w:r>
-      <w:r>
-        <w:rPr>
-          <w:rFonts w:asciiTheme="minorHAnsi" w:hAnsiTheme="minorHAnsi" w:cs="Times New Roman"/>
-          <w:sz w:val="24"/>
-          <w:vertAlign w:val="superscript"/>
-        </w:rPr>
-        <w:t>2</w:t>
-      </w:r>
-      <w:r>
-        <w:rPr>
-          <w:rFonts w:asciiTheme="minorHAnsi" w:hAnsiTheme="minorHAnsi" w:cs="Times New Roman"/>
-          <w:sz w:val="24"/>
-        </w:rPr>
-        <w:t xml:space="preserve"> and be centered over the transect line.</w:t>
-      </w:r>
-    </w:p>
-    <w:p>
-      <w:pPr>
-        <w:pStyle w:val="ListParagraph"/>
-        <w:numPr>
-          <w:ilvl w:val="1"/>
-          <w:numId w:val="6"/>
-        </w:numPr>
-        <w:spacing w:line="276" w:lineRule="auto"/>
-        <w:rPr>
-          <w:rFonts w:asciiTheme="minorHAnsi" w:hAnsiTheme="minorHAnsi" w:cs="Times New Roman"/>
-          <w:sz w:val="24"/>
-        </w:rPr>
-      </w:pPr>
-      <w:r>
-        <w:rPr>
-          <w:rFonts w:asciiTheme="minorHAnsi" w:hAnsiTheme="minorHAnsi" w:cs="Times New Roman"/>
-          <w:sz w:val="24"/>
-        </w:rPr>
-        <w:t xml:space="preserve"> Distance from the substrate should be standardized using a framer with a 25cm scale bar at the bottom</w:t>
-      </w:r>
-      <w:r>
-        <w:rPr>
-          <w:rFonts w:asciiTheme="minorHAnsi" w:hAnsiTheme="minorHAnsi" w:cs="Times New Roman"/>
-          <w:sz w:val="24"/>
-        </w:rPr>
-        <w:t>.</w:t>
-      </w:r>
-    </w:p>
-    <w:p>
-      <w:pPr>
-        <w:pStyle w:val="ListParagraph"/>
-        <w:numPr>
-          <w:ilvl w:val="1"/>
-          <w:numId w:val="6"/>
-        </w:numPr>
-        <w:spacing w:line="276" w:lineRule="auto"/>
-        <w:rPr>
-          <w:rFonts w:asciiTheme="minorHAnsi" w:hAnsiTheme="minorHAnsi" w:cs="Times New Roman"/>
-          <w:sz w:val="24"/>
-        </w:rPr>
-      </w:pPr>
-      <w:r>
-        <w:rPr>
-          <w:rFonts w:asciiTheme="minorHAnsi" w:hAnsiTheme="minorHAnsi" w:cs="Times New Roman"/>
-          <w:sz w:val="24"/>
-        </w:rPr>
-        <w:t xml:space="preserve">It is better to take a smaller, clearer photo than a larger, poorer photo. If you need to get closer to get good images, increase the number of photos (e.g., 40 @ 0.15 x </w:t>
-      </w:r>
-      <w:r>
-        <w:rPr>
-          <w:rFonts w:asciiTheme="minorHAnsi" w:hAnsiTheme="minorHAnsi" w:cs="Times New Roman"/>
-          <w:sz w:val="24"/>
-        </w:rPr>
-        <w:lastRenderedPageBreak/>
-        <w:t xml:space="preserve">0.15 m). Ensure that the framer scale bar is in each photo so scale can be calculated.  </w:t>
+          <w:rFonts w:cs="Times New Roman"/>
+          <w:szCs w:val="22"/>
+        </w:rPr>
+        <w:t xml:space="preserve"> from one transect.</w:t>
       </w:r>
     </w:p>
     <w:p>
@@ -1473,95 +1892,69 @@
         <w:pStyle w:val="ListParagraph"/>
         <w:numPr>
           <w:ilvl w:val="0"/>
-          <w:numId w:val="6"/>
+          <w:numId w:val="10"/>
         </w:numPr>
         <w:spacing w:line="276" w:lineRule="auto"/>
-        <w:ind w:left="720"/>
-        <w:rPr>
-          <w:rFonts w:asciiTheme="minorHAnsi" w:hAnsiTheme="minorHAnsi" w:cs="Times New Roman"/>
-          <w:sz w:val="24"/>
-        </w:rPr>
-      </w:pPr>
-      <w:r>
-        <w:rPr>
-          <w:rFonts w:asciiTheme="minorHAnsi" w:hAnsiTheme="minorHAnsi" w:cs="Times New Roman"/>
-          <w:sz w:val="24"/>
-        </w:rPr>
-        <w:t xml:space="preserve">Take a photo of </w:t>
-      </w:r>
-      <w:r>
-        <w:rPr>
-          <w:rFonts w:asciiTheme="minorHAnsi" w:hAnsiTheme="minorHAnsi" w:cs="Times New Roman"/>
-          <w:sz w:val="24"/>
-        </w:rPr>
-        <w:t xml:space="preserve">your </w:t>
-      </w:r>
-      <w:r>
-        <w:rPr>
-          <w:rFonts w:asciiTheme="minorHAnsi" w:hAnsiTheme="minorHAnsi" w:cs="Times New Roman"/>
-          <w:sz w:val="24"/>
-        </w:rPr>
-        <w:t xml:space="preserve">computer or depth gauge to note depth and to bookmark the end of </w:t>
-      </w:r>
-      <w:proofErr w:type="spellStart"/>
-      <w:r>
-        <w:rPr>
-          <w:rFonts w:asciiTheme="minorHAnsi" w:hAnsiTheme="minorHAnsi" w:cs="Times New Roman"/>
-          <w:sz w:val="24"/>
-        </w:rPr>
-        <w:t>photoquadrats</w:t>
-      </w:r>
-      <w:proofErr w:type="spellEnd"/>
-      <w:r>
-        <w:rPr>
-          <w:rFonts w:asciiTheme="minorHAnsi" w:hAnsiTheme="minorHAnsi" w:cs="Times New Roman"/>
-          <w:sz w:val="24"/>
-        </w:rPr>
-        <w:t xml:space="preserve"> from one transect.</w:t>
-      </w:r>
-    </w:p>
-    <w:p>
-      <w:pPr>
-        <w:pStyle w:val="ListParagraph"/>
-        <w:numPr>
-          <w:ilvl w:val="0"/>
-          <w:numId w:val="6"/>
-        </w:numPr>
-        <w:spacing w:line="276" w:lineRule="auto"/>
-        <w:ind w:left="720"/>
-        <w:rPr>
-          <w:rFonts w:asciiTheme="minorHAnsi" w:hAnsiTheme="minorHAnsi" w:cs="Times New Roman"/>
-          <w:sz w:val="24"/>
-        </w:rPr>
-      </w:pPr>
-      <w:r>
-        <w:rPr>
-          <w:rFonts w:asciiTheme="minorHAnsi" w:hAnsiTheme="minorHAnsi" w:cs="Times New Roman"/>
-          <w:sz w:val="24"/>
-        </w:rPr>
-        <w:t>This protocol may be conducted in conjunction with the Diver Visual Census or Coral Demographics</w:t>
-      </w:r>
-      <w:r>
-        <w:rPr>
-          <w:rFonts w:asciiTheme="minorHAnsi" w:hAnsiTheme="minorHAnsi" w:cs="Times New Roman"/>
-          <w:sz w:val="24"/>
-        </w:rPr>
-        <w:t>.</w:t>
+        <w:rPr>
+          <w:rFonts w:cs="Times New Roman"/>
+          <w:szCs w:val="22"/>
+        </w:rPr>
+      </w:pPr>
+      <w:r>
+        <w:rPr>
+          <w:rFonts w:cs="Times New Roman"/>
+          <w:szCs w:val="22"/>
+        </w:rPr>
+        <w:t>This protocol may be conducted in conjunction with the Diver Visual Census or Coral Demographics.</w:t>
       </w:r>
     </w:p>
     <w:p>
       <w:pPr>
         <w:pStyle w:val="Compact"/>
+        <w:spacing w:before="0" w:after="0" w:line="276" w:lineRule="auto"/>
+        <w:rPr>
+          <w:rFonts w:ascii="Helvetica Neue Light" w:hAnsi="Helvetica Neue Light"/>
+          <w:sz w:val="22"/>
+          <w:szCs w:val="22"/>
+        </w:rPr>
       </w:pPr>
     </w:p>
     <w:p>
       <w:pPr>
         <w:pStyle w:val="Compact"/>
-      </w:pPr>
-      <w:r>
-        <w:rPr>
+        <w:spacing w:before="0" w:after="0" w:line="276" w:lineRule="auto"/>
+        <w:rPr>
+          <w:rFonts w:ascii="Helvetica Neue Light" w:hAnsi="Helvetica Neue Light"/>
+          <w:sz w:val="22"/>
+          <w:szCs w:val="22"/>
+        </w:rPr>
+      </w:pPr>
+    </w:p>
+    <w:p>
+      <w:pPr>
+        <w:pStyle w:val="Compact"/>
+        <w:spacing w:before="0" w:after="0" w:line="276" w:lineRule="auto"/>
+        <w:rPr>
+          <w:rFonts w:ascii="Helvetica Neue Light" w:hAnsi="Helvetica Neue Light"/>
+          <w:sz w:val="22"/>
+          <w:szCs w:val="22"/>
+        </w:rPr>
+      </w:pPr>
+    </w:p>
+    <w:p>
+      <w:pPr>
+        <w:pStyle w:val="Compact"/>
+        <w:spacing w:before="0" w:after="0" w:line="276" w:lineRule="auto"/>
+        <w:rPr>
+          <w:rFonts w:ascii="Helvetica Neue Light" w:hAnsi="Helvetica Neue Light"/>
+        </w:rPr>
+      </w:pPr>
+      <w:r>
+        <w:rPr>
+          <w:rFonts w:ascii="Helvetica Neue Light" w:hAnsi="Helvetica Neue Light"/>
           <w:noProof/>
         </w:rPr>
+        <w:lastRenderedPageBreak/>
         <w:pict w14:anchorId="2A97A0E7">
           <v:shape id="_x0000_i1025" type="#_x0000_t75" alt="" style="width:467.85pt;height:1.5pt;mso-width-percent:0;mso-height-percent:0;mso-width-percent:0;mso-height-percent:0" o:hrpct="0" o:hralign="center" o:hr="t">
             <v:imagedata r:id="rId7" o:title="Default Line"/>
@@ -1572,9 +1965,22 @@
     <w:p>
       <w:pPr>
         <w:pStyle w:val="Heading2"/>
+        <w:spacing w:before="0" w:line="276" w:lineRule="auto"/>
+        <w:rPr>
+          <w:rFonts w:ascii="Helvetica Neue Light" w:hAnsi="Helvetica Neue Light"/>
+          <w:b w:val="0"/>
+          <w:bCs w:val="0"/>
+          <w:color w:val="000000" w:themeColor="text1"/>
+        </w:rPr>
       </w:pPr>
       <w:bookmarkStart w:id="5" w:name="data-submission"/>
       <w:r>
+        <w:rPr>
+          <w:rFonts w:ascii="Helvetica Neue Light" w:hAnsi="Helvetica Neue Light"/>
+          <w:b w:val="0"/>
+          <w:bCs w:val="0"/>
+          <w:color w:val="000000" w:themeColor="text1"/>
+        </w:rPr>
         <w:t>Data Submission</w:t>
       </w:r>
       <w:bookmarkEnd w:id="5"/>
@@ -1584,10 +1990,21 @@
         <w:pStyle w:val="Compact"/>
         <w:numPr>
           <w:ilvl w:val="0"/>
-          <w:numId w:val="3"/>
+          <w:numId w:val="12"/>
         </w:numPr>
-      </w:pPr>
-      <w:r>
+        <w:spacing w:before="0" w:after="0" w:line="276" w:lineRule="auto"/>
+        <w:rPr>
+          <w:rFonts w:ascii="Helvetica Neue Light" w:hAnsi="Helvetica Neue Light"/>
+          <w:sz w:val="22"/>
+          <w:szCs w:val="22"/>
+        </w:rPr>
+      </w:pPr>
+      <w:r>
+        <w:rPr>
+          <w:rFonts w:ascii="Helvetica Neue Light" w:hAnsi="Helvetica Neue Light"/>
+          <w:sz w:val="22"/>
+          <w:szCs w:val="22"/>
+        </w:rPr>
         <w:t>Scan the completed field data sheets and save both paper and electronic versions locally. We do not require you to submit the scanned forms.</w:t>
       </w:r>
     </w:p>
@@ -1596,10 +2013,21 @@
         <w:pStyle w:val="Compact"/>
         <w:numPr>
           <w:ilvl w:val="0"/>
-          <w:numId w:val="3"/>
+          <w:numId w:val="12"/>
         </w:numPr>
-      </w:pPr>
-      <w:r>
+        <w:spacing w:before="0" w:after="0" w:line="276" w:lineRule="auto"/>
+        <w:rPr>
+          <w:rFonts w:ascii="Helvetica Neue Light" w:hAnsi="Helvetica Neue Light"/>
+          <w:sz w:val="22"/>
+          <w:szCs w:val="22"/>
+        </w:rPr>
+      </w:pPr>
+      <w:r>
+        <w:rPr>
+          <w:rFonts w:ascii="Helvetica Neue Light" w:hAnsi="Helvetica Neue Light"/>
+          <w:sz w:val="22"/>
+          <w:szCs w:val="22"/>
+        </w:rPr>
         <w:t>Enter data into the provided data entry template. Each template is an Excel spreadsheet. Please provide as much protocol and sample metadata as possible, such as the protocol version and contact information. Use the “notes” columns to provide additional information or context if a relevant column doesn’t already exist, rather than renaming or creating columns.</w:t>
       </w:r>
     </w:p>
@@ -1608,16 +2036,30 @@
         <w:pStyle w:val="Compact"/>
         <w:numPr>
           <w:ilvl w:val="0"/>
-          <w:numId w:val="3"/>
+          <w:numId w:val="12"/>
         </w:numPr>
-      </w:pPr>
-      <w:r>
+        <w:spacing w:before="0" w:after="0" w:line="276" w:lineRule="auto"/>
+        <w:rPr>
+          <w:rFonts w:ascii="Helvetica Neue Light" w:hAnsi="Helvetica Neue Light"/>
+          <w:sz w:val="22"/>
+          <w:szCs w:val="22"/>
+        </w:rPr>
+      </w:pPr>
+      <w:r>
+        <w:rPr>
+          <w:rFonts w:ascii="Helvetica Neue Light" w:hAnsi="Helvetica Neue Light"/>
+          <w:sz w:val="22"/>
+          <w:szCs w:val="22"/>
+        </w:rPr>
         <w:t xml:space="preserve">Use our online submission portal to upload the Excel Spreadsheet: </w:t>
       </w:r>
       <w:hyperlink r:id="rId14">
         <w:r>
           <w:rPr>
             <w:rStyle w:val="Hyperlink"/>
+            <w:rFonts w:ascii="Helvetica Neue Light" w:hAnsi="Helvetica Neue Light"/>
+            <w:sz w:val="22"/>
+            <w:szCs w:val="22"/>
           </w:rPr>
           <w:t>https://marinegeo.github.io/data-submission</w:t>
         </w:r>
@@ -1628,16 +2070,30 @@
         <w:pStyle w:val="Compact"/>
         <w:numPr>
           <w:ilvl w:val="0"/>
-          <w:numId w:val="3"/>
+          <w:numId w:val="12"/>
         </w:numPr>
-      </w:pPr>
-      <w:r>
+        <w:spacing w:before="0" w:after="0" w:line="276" w:lineRule="auto"/>
+        <w:rPr>
+          <w:rFonts w:ascii="Helvetica Neue Light" w:hAnsi="Helvetica Neue Light"/>
+          <w:sz w:val="22"/>
+          <w:szCs w:val="22"/>
+        </w:rPr>
+      </w:pPr>
+      <w:r>
+        <w:rPr>
+          <w:rFonts w:ascii="Helvetica Neue Light" w:hAnsi="Helvetica Neue Light"/>
+          <w:sz w:val="22"/>
+          <w:szCs w:val="22"/>
+        </w:rPr>
         <w:t xml:space="preserve">Contact us if you have any questions: </w:t>
       </w:r>
       <w:hyperlink r:id="rId15">
         <w:r>
           <w:rPr>
             <w:rStyle w:val="Hyperlink"/>
+            <w:rFonts w:ascii="Helvetica Neue Light" w:hAnsi="Helvetica Neue Light"/>
+            <w:sz w:val="22"/>
+            <w:szCs w:val="22"/>
           </w:rPr>
           <w:t>marinegeo@si.edu</w:t>
         </w:r>
@@ -1704,6 +2160,11 @@
   <w:p>
     <w:pPr>
       <w:pStyle w:val="Header"/>
+      <w:rPr>
+        <w:rFonts w:ascii="Helvetica Neue Light" w:hAnsi="Helvetica Neue Light"/>
+        <w:sz w:val="22"/>
+        <w:szCs w:val="22"/>
+      </w:rPr>
     </w:pPr>
     <w:r>
       <w:rPr>
@@ -1756,13 +2217,20 @@
     </w:r>
     <w:r>
       <w:tab/>
-      <w:t xml:space="preserve">Benthic </w:t>
     </w:r>
-    <w:proofErr w:type="spellStart"/>
     <w:r>
-      <w:t>Photoquadrats</w:t>
+      <w:rPr>
+        <w:rFonts w:ascii="Helvetica Neue Light" w:hAnsi="Helvetica Neue Light"/>
+        <w:sz w:val="22"/>
+        <w:szCs w:val="22"/>
+      </w:rPr>
+      <w:t>Benthic Photoquadrats</w:t>
     </w:r>
-    <w:proofErr w:type="spellEnd"/>
+  </w:p>
+  <w:p>
+    <w:pPr>
+      <w:pStyle w:val="Header"/>
+    </w:pPr>
   </w:p>
 </w:hdr>
 </file>
@@ -2290,6 +2758,119 @@
     </w:lvl>
   </w:abstractNum>
   <w:abstractNum w:abstractNumId="5" w15:restartNumberingAfterBreak="0">
+    <w:nsid w:val="3DB46146"/>
+    <w:multiLevelType w:val="hybridMultilevel"/>
+    <w:tmpl w:val="05CA6A5E"/>
+    <w:lvl w:ilvl="0" w:tplc="AE081E46">
+      <w:start w:val="1"/>
+      <w:numFmt w:val="bullet"/>
+      <w:lvlText w:val=""/>
+      <w:lvlJc w:val="left"/>
+      <w:pPr>
+        <w:ind w:left="360" w:hanging="360"/>
+      </w:pPr>
+      <w:rPr>
+        <w:rFonts w:ascii="Wingdings" w:hAnsi="Wingdings" w:hint="default"/>
+      </w:rPr>
+    </w:lvl>
+    <w:lvl w:ilvl="1" w:tplc="04090003" w:tentative="1">
+      <w:start w:val="1"/>
+      <w:numFmt w:val="bullet"/>
+      <w:lvlText w:val="o"/>
+      <w:lvlJc w:val="left"/>
+      <w:pPr>
+        <w:ind w:left="1080" w:hanging="360"/>
+      </w:pPr>
+      <w:rPr>
+        <w:rFonts w:ascii="Courier New" w:hAnsi="Courier New" w:cs="Courier New" w:hint="default"/>
+      </w:rPr>
+    </w:lvl>
+    <w:lvl w:ilvl="2" w:tplc="04090005" w:tentative="1">
+      <w:start w:val="1"/>
+      <w:numFmt w:val="bullet"/>
+      <w:lvlText w:val=""/>
+      <w:lvlJc w:val="left"/>
+      <w:pPr>
+        <w:ind w:left="1800" w:hanging="360"/>
+      </w:pPr>
+      <w:rPr>
+        <w:rFonts w:ascii="Wingdings" w:hAnsi="Wingdings" w:hint="default"/>
+      </w:rPr>
+    </w:lvl>
+    <w:lvl w:ilvl="3" w:tplc="04090001" w:tentative="1">
+      <w:start w:val="1"/>
+      <w:numFmt w:val="bullet"/>
+      <w:lvlText w:val=""/>
+      <w:lvlJc w:val="left"/>
+      <w:pPr>
+        <w:ind w:left="2520" w:hanging="360"/>
+      </w:pPr>
+      <w:rPr>
+        <w:rFonts w:ascii="Symbol" w:hAnsi="Symbol" w:hint="default"/>
+      </w:rPr>
+    </w:lvl>
+    <w:lvl w:ilvl="4" w:tplc="04090003" w:tentative="1">
+      <w:start w:val="1"/>
+      <w:numFmt w:val="bullet"/>
+      <w:lvlText w:val="o"/>
+      <w:lvlJc w:val="left"/>
+      <w:pPr>
+        <w:ind w:left="3240" w:hanging="360"/>
+      </w:pPr>
+      <w:rPr>
+        <w:rFonts w:ascii="Courier New" w:hAnsi="Courier New" w:cs="Courier New" w:hint="default"/>
+      </w:rPr>
+    </w:lvl>
+    <w:lvl w:ilvl="5" w:tplc="04090005" w:tentative="1">
+      <w:start w:val="1"/>
+      <w:numFmt w:val="bullet"/>
+      <w:lvlText w:val=""/>
+      <w:lvlJc w:val="left"/>
+      <w:pPr>
+        <w:ind w:left="3960" w:hanging="360"/>
+      </w:pPr>
+      <w:rPr>
+        <w:rFonts w:ascii="Wingdings" w:hAnsi="Wingdings" w:hint="default"/>
+      </w:rPr>
+    </w:lvl>
+    <w:lvl w:ilvl="6" w:tplc="04090001" w:tentative="1">
+      <w:start w:val="1"/>
+      <w:numFmt w:val="bullet"/>
+      <w:lvlText w:val=""/>
+      <w:lvlJc w:val="left"/>
+      <w:pPr>
+        <w:ind w:left="4680" w:hanging="360"/>
+      </w:pPr>
+      <w:rPr>
+        <w:rFonts w:ascii="Symbol" w:hAnsi="Symbol" w:hint="default"/>
+      </w:rPr>
+    </w:lvl>
+    <w:lvl w:ilvl="7" w:tplc="04090003" w:tentative="1">
+      <w:start w:val="1"/>
+      <w:numFmt w:val="bullet"/>
+      <w:lvlText w:val="o"/>
+      <w:lvlJc w:val="left"/>
+      <w:pPr>
+        <w:ind w:left="5400" w:hanging="360"/>
+      </w:pPr>
+      <w:rPr>
+        <w:rFonts w:ascii="Courier New" w:hAnsi="Courier New" w:cs="Courier New" w:hint="default"/>
+      </w:rPr>
+    </w:lvl>
+    <w:lvl w:ilvl="8" w:tplc="04090005" w:tentative="1">
+      <w:start w:val="1"/>
+      <w:numFmt w:val="bullet"/>
+      <w:lvlText w:val=""/>
+      <w:lvlJc w:val="left"/>
+      <w:pPr>
+        <w:ind w:left="6120" w:hanging="360"/>
+      </w:pPr>
+      <w:rPr>
+        <w:rFonts w:ascii="Wingdings" w:hAnsi="Wingdings" w:hint="default"/>
+      </w:rPr>
+    </w:lvl>
+  </w:abstractNum>
+  <w:abstractNum w:abstractNumId="6" w15:restartNumberingAfterBreak="0">
     <w:nsid w:val="48CC794C"/>
     <w:multiLevelType w:val="hybridMultilevel"/>
     <w:tmpl w:val="781E985C"/>
@@ -2378,7 +2959,7 @@
       </w:pPr>
     </w:lvl>
   </w:abstractNum>
-  <w:abstractNum w:abstractNumId="6" w15:restartNumberingAfterBreak="0">
+  <w:abstractNum w:abstractNumId="7" w15:restartNumberingAfterBreak="0">
     <w:nsid w:val="4B210815"/>
     <w:multiLevelType w:val="hybridMultilevel"/>
     <w:tmpl w:val="F3BC1D0E"/>
@@ -2464,7 +3045,93 @@
       </w:pPr>
     </w:lvl>
   </w:abstractNum>
-  <w:abstractNum w:abstractNumId="7" w15:restartNumberingAfterBreak="0">
+  <w:abstractNum w:abstractNumId="8" w15:restartNumberingAfterBreak="0">
+    <w:nsid w:val="5D1F4380"/>
+    <w:multiLevelType w:val="hybridMultilevel"/>
+    <w:tmpl w:val="B212F416"/>
+    <w:lvl w:ilvl="0" w:tplc="0409000F">
+      <w:start w:val="1"/>
+      <w:numFmt w:val="decimal"/>
+      <w:lvlText w:val="%1."/>
+      <w:lvlJc w:val="left"/>
+      <w:pPr>
+        <w:ind w:left="360" w:hanging="360"/>
+      </w:pPr>
+    </w:lvl>
+    <w:lvl w:ilvl="1" w:tplc="04090019" w:tentative="1">
+      <w:start w:val="1"/>
+      <w:numFmt w:val="lowerLetter"/>
+      <w:lvlText w:val="%2."/>
+      <w:lvlJc w:val="left"/>
+      <w:pPr>
+        <w:ind w:left="1080" w:hanging="360"/>
+      </w:pPr>
+    </w:lvl>
+    <w:lvl w:ilvl="2" w:tplc="0409001B" w:tentative="1">
+      <w:start w:val="1"/>
+      <w:numFmt w:val="lowerRoman"/>
+      <w:lvlText w:val="%3."/>
+      <w:lvlJc w:val="right"/>
+      <w:pPr>
+        <w:ind w:left="1800" w:hanging="180"/>
+      </w:pPr>
+    </w:lvl>
+    <w:lvl w:ilvl="3" w:tplc="0409000F" w:tentative="1">
+      <w:start w:val="1"/>
+      <w:numFmt w:val="decimal"/>
+      <w:lvlText w:val="%4."/>
+      <w:lvlJc w:val="left"/>
+      <w:pPr>
+        <w:ind w:left="2520" w:hanging="360"/>
+      </w:pPr>
+    </w:lvl>
+    <w:lvl w:ilvl="4" w:tplc="04090019" w:tentative="1">
+      <w:start w:val="1"/>
+      <w:numFmt w:val="lowerLetter"/>
+      <w:lvlText w:val="%5."/>
+      <w:lvlJc w:val="left"/>
+      <w:pPr>
+        <w:ind w:left="3240" w:hanging="360"/>
+      </w:pPr>
+    </w:lvl>
+    <w:lvl w:ilvl="5" w:tplc="0409001B" w:tentative="1">
+      <w:start w:val="1"/>
+      <w:numFmt w:val="lowerRoman"/>
+      <w:lvlText w:val="%6."/>
+      <w:lvlJc w:val="right"/>
+      <w:pPr>
+        <w:ind w:left="3960" w:hanging="180"/>
+      </w:pPr>
+    </w:lvl>
+    <w:lvl w:ilvl="6" w:tplc="0409000F" w:tentative="1">
+      <w:start w:val="1"/>
+      <w:numFmt w:val="decimal"/>
+      <w:lvlText w:val="%7."/>
+      <w:lvlJc w:val="left"/>
+      <w:pPr>
+        <w:ind w:left="4680" w:hanging="360"/>
+      </w:pPr>
+    </w:lvl>
+    <w:lvl w:ilvl="7" w:tplc="04090019" w:tentative="1">
+      <w:start w:val="1"/>
+      <w:numFmt w:val="lowerLetter"/>
+      <w:lvlText w:val="%8."/>
+      <w:lvlJc w:val="left"/>
+      <w:pPr>
+        <w:ind w:left="5400" w:hanging="360"/>
+      </w:pPr>
+    </w:lvl>
+    <w:lvl w:ilvl="8" w:tplc="0409001B" w:tentative="1">
+      <w:start w:val="1"/>
+      <w:numFmt w:val="lowerRoman"/>
+      <w:lvlText w:val="%9."/>
+      <w:lvlJc w:val="right"/>
+      <w:pPr>
+        <w:ind w:left="6120" w:hanging="180"/>
+      </w:pPr>
+    </w:lvl>
+  </w:abstractNum>
+  <w:abstractNum w:abstractNumId="9" w15:restartNumberingAfterBreak="0">
     <w:nsid w:val="67EF02C3"/>
     <w:multiLevelType w:val="hybridMultilevel"/>
     <w:tmpl w:val="3C7E05FC"/>
@@ -2575,6 +3242,178 @@
       <w:rPr>
         <w:rFonts w:ascii="Wingdings" w:hAnsi="Wingdings" w:hint="default"/>
       </w:rPr>
+    </w:lvl>
+  </w:abstractNum>
+  <w:abstractNum w:abstractNumId="10" w15:restartNumberingAfterBreak="0">
+    <w:nsid w:val="684733DB"/>
+    <w:multiLevelType w:val="hybridMultilevel"/>
+    <w:tmpl w:val="303E133C"/>
+    <w:lvl w:ilvl="0" w:tplc="0409000F">
+      <w:start w:val="1"/>
+      <w:numFmt w:val="decimal"/>
+      <w:lvlText w:val="%1."/>
+      <w:lvlJc w:val="left"/>
+      <w:pPr>
+        <w:ind w:left="240" w:hanging="360"/>
+      </w:pPr>
+    </w:lvl>
+    <w:lvl w:ilvl="1" w:tplc="04090019" w:tentative="1">
+      <w:start w:val="1"/>
+      <w:numFmt w:val="lowerLetter"/>
+      <w:lvlText w:val="%2."/>
+      <w:lvlJc w:val="left"/>
+      <w:pPr>
+        <w:ind w:left="960" w:hanging="360"/>
+      </w:pPr>
+    </w:lvl>
+    <w:lvl w:ilvl="2" w:tplc="0409001B" w:tentative="1">
+      <w:start w:val="1"/>
+      <w:numFmt w:val="lowerRoman"/>
+      <w:lvlText w:val="%3."/>
+      <w:lvlJc w:val="right"/>
+      <w:pPr>
+        <w:ind w:left="1680" w:hanging="180"/>
+      </w:pPr>
+    </w:lvl>
+    <w:lvl w:ilvl="3" w:tplc="0409000F" w:tentative="1">
+      <w:start w:val="1"/>
+      <w:numFmt w:val="decimal"/>
+      <w:lvlText w:val="%4."/>
+      <w:lvlJc w:val="left"/>
+      <w:pPr>
+        <w:ind w:left="2400" w:hanging="360"/>
+      </w:pPr>
+    </w:lvl>
+    <w:lvl w:ilvl="4" w:tplc="04090019" w:tentative="1">
+      <w:start w:val="1"/>
+      <w:numFmt w:val="lowerLetter"/>
+      <w:lvlText w:val="%5."/>
+      <w:lvlJc w:val="left"/>
+      <w:pPr>
+        <w:ind w:left="3120" w:hanging="360"/>
+      </w:pPr>
+    </w:lvl>
+    <w:lvl w:ilvl="5" w:tplc="0409001B" w:tentative="1">
+      <w:start w:val="1"/>
+      <w:numFmt w:val="lowerRoman"/>
+      <w:lvlText w:val="%6."/>
+      <w:lvlJc w:val="right"/>
+      <w:pPr>
+        <w:ind w:left="3840" w:hanging="180"/>
+      </w:pPr>
+    </w:lvl>
+    <w:lvl w:ilvl="6" w:tplc="0409000F" w:tentative="1">
+      <w:start w:val="1"/>
+      <w:numFmt w:val="decimal"/>
+      <w:lvlText w:val="%7."/>
+      <w:lvlJc w:val="left"/>
+      <w:pPr>
+        <w:ind w:left="4560" w:hanging="360"/>
+      </w:pPr>
+    </w:lvl>
+    <w:lvl w:ilvl="7" w:tplc="04090019" w:tentative="1">
+      <w:start w:val="1"/>
+      <w:numFmt w:val="lowerLetter"/>
+      <w:lvlText w:val="%8."/>
+      <w:lvlJc w:val="left"/>
+      <w:pPr>
+        <w:ind w:left="5280" w:hanging="360"/>
+      </w:pPr>
+    </w:lvl>
+    <w:lvl w:ilvl="8" w:tplc="0409001B" w:tentative="1">
+      <w:start w:val="1"/>
+      <w:numFmt w:val="lowerRoman"/>
+      <w:lvlText w:val="%9."/>
+      <w:lvlJc w:val="right"/>
+      <w:pPr>
+        <w:ind w:left="6000" w:hanging="180"/>
+      </w:pPr>
+    </w:lvl>
+  </w:abstractNum>
+  <w:abstractNum w:abstractNumId="11" w15:restartNumberingAfterBreak="0">
+    <w:nsid w:val="699A0EFE"/>
+    <w:multiLevelType w:val="hybridMultilevel"/>
+    <w:tmpl w:val="B6E4C08A"/>
+    <w:lvl w:ilvl="0" w:tplc="0409000F">
+      <w:start w:val="1"/>
+      <w:numFmt w:val="decimal"/>
+      <w:lvlText w:val="%1."/>
+      <w:lvlJc w:val="left"/>
+      <w:pPr>
+        <w:ind w:left="360" w:hanging="360"/>
+      </w:pPr>
+    </w:lvl>
+    <w:lvl w:ilvl="1" w:tplc="04090019">
+      <w:start w:val="1"/>
+      <w:numFmt w:val="lowerLetter"/>
+      <w:lvlText w:val="%2."/>
+      <w:lvlJc w:val="left"/>
+      <w:pPr>
+        <w:ind w:left="1080" w:hanging="360"/>
+      </w:pPr>
+    </w:lvl>
+    <w:lvl w:ilvl="2" w:tplc="0409001B" w:tentative="1">
+      <w:start w:val="1"/>
+      <w:numFmt w:val="lowerRoman"/>
+      <w:lvlText w:val="%3."/>
+      <w:lvlJc w:val="right"/>
+      <w:pPr>
+        <w:ind w:left="1800" w:hanging="180"/>
+      </w:pPr>
+    </w:lvl>
+    <w:lvl w:ilvl="3" w:tplc="0409000F" w:tentative="1">
+      <w:start w:val="1"/>
+      <w:numFmt w:val="decimal"/>
+      <w:lvlText w:val="%4."/>
+      <w:lvlJc w:val="left"/>
+      <w:pPr>
+        <w:ind w:left="2520" w:hanging="360"/>
+      </w:pPr>
+    </w:lvl>
+    <w:lvl w:ilvl="4" w:tplc="04090019" w:tentative="1">
+      <w:start w:val="1"/>
+      <w:numFmt w:val="lowerLetter"/>
+      <w:lvlText w:val="%5."/>
+      <w:lvlJc w:val="left"/>
+      <w:pPr>
+        <w:ind w:left="3240" w:hanging="360"/>
+      </w:pPr>
+    </w:lvl>
+    <w:lvl w:ilvl="5" w:tplc="0409001B" w:tentative="1">
+      <w:start w:val="1"/>
+      <w:numFmt w:val="lowerRoman"/>
+      <w:lvlText w:val="%6."/>
+      <w:lvlJc w:val="right"/>
+      <w:pPr>
+        <w:ind w:left="3960" w:hanging="180"/>
+      </w:pPr>
+    </w:lvl>
+    <w:lvl w:ilvl="6" w:tplc="0409000F" w:tentative="1">
+      <w:start w:val="1"/>
+      <w:numFmt w:val="decimal"/>
+      <w:lvlText w:val="%7."/>
+      <w:lvlJc w:val="left"/>
+      <w:pPr>
+        <w:ind w:left="4680" w:hanging="360"/>
+      </w:pPr>
+    </w:lvl>
+    <w:lvl w:ilvl="7" w:tplc="04090019" w:tentative="1">
+      <w:start w:val="1"/>
+      <w:numFmt w:val="lowerLetter"/>
+      <w:lvlText w:val="%8."/>
+      <w:lvlJc w:val="left"/>
+      <w:pPr>
+        <w:ind w:left="5400" w:hanging="360"/>
+      </w:pPr>
+    </w:lvl>
+    <w:lvl w:ilvl="8" w:tplc="0409001B" w:tentative="1">
+      <w:start w:val="1"/>
+      <w:numFmt w:val="lowerRoman"/>
+      <w:lvlText w:val="%9."/>
+      <w:lvlJc w:val="right"/>
+      <w:pPr>
+        <w:ind w:left="6120" w:hanging="180"/>
+      </w:pPr>
     </w:lvl>
   </w:abstractNum>
   <w:num w:numId="1">
@@ -2614,7 +3453,7 @@
     </w:lvlOverride>
   </w:num>
   <w:num w:numId="4">
-    <w:abstractNumId w:val="7"/>
+    <w:abstractNumId w:val="9"/>
   </w:num>
   <w:num w:numId="5">
     <w:abstractNumId w:val="3"/>
@@ -2623,10 +3462,22 @@
     <w:abstractNumId w:val="1"/>
   </w:num>
   <w:num w:numId="7">
+    <w:abstractNumId w:val="6"/>
+  </w:num>
+  <w:num w:numId="8">
+    <w:abstractNumId w:val="7"/>
+  </w:num>
+  <w:num w:numId="9">
     <w:abstractNumId w:val="5"/>
   </w:num>
-  <w:num w:numId="8">
-    <w:abstractNumId w:val="6"/>
+  <w:num w:numId="10">
+    <w:abstractNumId w:val="11"/>
+  </w:num>
+  <w:num w:numId="11">
+    <w:abstractNumId w:val="10"/>
+  </w:num>
+  <w:num w:numId="12">
+    <w:abstractNumId w:val="8"/>
   </w:num>
 </w:numbering>
 </file>

</xml_diff>

<commit_message>
updating the coral protocols (did not convert to PDF or add authorship) #6
</commit_message>
<xml_diff>
--- a/corals/protocol_docs/marinegeo_protocol_benthic_photoquadats.docx
+++ b/corals/protocol_docs/marinegeo_protocol_benthic_photoquadats.docx
@@ -6,7 +6,7 @@
       <w:pPr>
         <w:pStyle w:val="Title"/>
         <w:rPr>
-          <w:rFonts w:ascii="Helvetica Neue Light" w:hAnsi="Helvetica Neue Light"/>
+          <w:rFonts w:ascii="Arial" w:hAnsi="Arial" w:cs="Arial"/>
           <w:b w:val="0"/>
           <w:bCs w:val="0"/>
           <w:color w:val="000000" w:themeColor="text1"/>
@@ -16,7 +16,7 @@
       </w:pPr>
       <w:r>
         <w:rPr>
-          <w:rFonts w:ascii="Helvetica Neue Light" w:hAnsi="Helvetica Neue Light"/>
+          <w:rFonts w:ascii="Arial" w:hAnsi="Arial" w:cs="Arial"/>
           <w:b w:val="0"/>
           <w:bCs w:val="0"/>
           <w:color w:val="000000" w:themeColor="text1"/>
@@ -28,7 +28,7 @@
       <w:proofErr w:type="spellStart"/>
       <w:r>
         <w:rPr>
-          <w:rFonts w:ascii="Helvetica Neue Light" w:hAnsi="Helvetica Neue Light"/>
+          <w:rFonts w:ascii="Arial" w:hAnsi="Arial" w:cs="Arial"/>
           <w:b w:val="0"/>
           <w:bCs w:val="0"/>
           <w:color w:val="000000" w:themeColor="text1"/>
@@ -43,12 +43,12 @@
       <w:pPr>
         <w:pStyle w:val="Compact"/>
         <w:rPr>
-          <w:rFonts w:ascii="Helvetica Neue Light" w:hAnsi="Helvetica Neue Light"/>
-        </w:rPr>
-      </w:pPr>
-      <w:r>
-        <w:rPr>
-          <w:rFonts w:ascii="Helvetica Neue Light" w:hAnsi="Helvetica Neue Light"/>
+          <w:rFonts w:ascii="Arial" w:hAnsi="Arial" w:cs="Arial"/>
+        </w:rPr>
+      </w:pPr>
+      <w:r>
+        <w:rPr>
+          <w:rFonts w:ascii="Arial" w:hAnsi="Arial" w:cs="Arial"/>
           <w:noProof/>
         </w:rPr>
         <w:pict w14:anchorId="00C077EE">
@@ -81,13 +81,13 @@
       <w:pPr>
         <w:pStyle w:val="Compact"/>
         <w:rPr>
-          <w:rFonts w:ascii="Helvetica Neue Light" w:hAnsi="Helvetica Neue Light"/>
+          <w:rFonts w:ascii="Arial" w:hAnsi="Arial" w:cs="Arial"/>
         </w:rPr>
       </w:pPr>
       <w:ins w:id="0" w:author="Harper, Leah" w:date="2020-06-08T11:19:00Z">
         <w:r>
           <w:rPr>
-            <w:rFonts w:ascii="Helvetica Neue Light" w:hAnsi="Helvetica Neue Light"/>
+            <w:rFonts w:ascii="Arial" w:hAnsi="Arial" w:cs="Arial"/>
             <w:noProof/>
           </w:rPr>
           <w:drawing>
@@ -162,7 +162,7 @@
       <w:pPr>
         <w:pStyle w:val="FirstParagraph"/>
         <w:rPr>
-          <w:rFonts w:ascii="Helvetica Neue Light" w:hAnsi="Helvetica Neue Light"/>
+          <w:rFonts w:ascii="Arial" w:hAnsi="Arial" w:cs="Arial"/>
           <w:u w:val="single"/>
         </w:rPr>
       </w:pPr>
@@ -171,14 +171,14 @@
       <w:pPr>
         <w:pStyle w:val="FirstParagraph"/>
         <w:rPr>
-          <w:rFonts w:ascii="Helvetica Neue Light" w:hAnsi="Helvetica Neue Light"/>
-          <w:sz w:val="22"/>
-          <w:szCs w:val="22"/>
-        </w:rPr>
-      </w:pPr>
-      <w:r>
-        <w:rPr>
-          <w:rFonts w:ascii="Helvetica Neue Light" w:hAnsi="Helvetica Neue Light"/>
+          <w:rFonts w:ascii="Arial" w:hAnsi="Arial" w:cs="Arial"/>
+          <w:sz w:val="22"/>
+          <w:szCs w:val="22"/>
+        </w:rPr>
+      </w:pPr>
+      <w:r>
+        <w:rPr>
+          <w:rFonts w:ascii="Arial" w:hAnsi="Arial" w:cs="Arial"/>
           <w:sz w:val="22"/>
           <w:szCs w:val="22"/>
           <w:u w:val="single"/>
@@ -187,7 +187,7 @@
       </w:r>
       <w:r>
         <w:rPr>
-          <w:rFonts w:ascii="Helvetica Neue Light" w:hAnsi="Helvetica Neue Light"/>
+          <w:rFonts w:ascii="Arial" w:hAnsi="Arial" w:cs="Arial"/>
           <w:sz w:val="22"/>
           <w:szCs w:val="22"/>
         </w:rPr>
@@ -195,7 +195,7 @@
       </w:r>
       <w:r>
         <w:rPr>
-          <w:rFonts w:ascii="Helvetica Neue Light" w:hAnsi="Helvetica Neue Light"/>
+          <w:rFonts w:ascii="Arial" w:hAnsi="Arial" w:cs="Arial"/>
           <w:sz w:val="22"/>
           <w:szCs w:val="22"/>
         </w:rPr>
@@ -203,7 +203,7 @@
       </w:r>
       <w:r>
         <w:rPr>
-          <w:rFonts w:ascii="Helvetica Neue Light" w:hAnsi="Helvetica Neue Light"/>
+          <w:rFonts w:ascii="Arial" w:hAnsi="Arial" w:cs="Arial"/>
           <w:sz w:val="22"/>
           <w:szCs w:val="22"/>
         </w:rPr>
@@ -211,7 +211,7 @@
       </w:r>
       <w:r>
         <w:rPr>
-          <w:rFonts w:ascii="Helvetica Neue Light" w:hAnsi="Helvetica Neue Light"/>
+          <w:rFonts w:ascii="Arial" w:hAnsi="Arial" w:cs="Arial"/>
           <w:sz w:val="22"/>
           <w:szCs w:val="22"/>
         </w:rPr>
@@ -219,7 +219,7 @@
       </w:r>
       <w:r>
         <w:rPr>
-          <w:rFonts w:ascii="Helvetica Neue Light" w:hAnsi="Helvetica Neue Light"/>
+          <w:rFonts w:ascii="Arial" w:hAnsi="Arial" w:cs="Arial"/>
           <w:sz w:val="22"/>
           <w:szCs w:val="22"/>
         </w:rPr>
@@ -227,7 +227,7 @@
       </w:r>
       <w:r>
         <w:rPr>
-          <w:rFonts w:ascii="Helvetica Neue Light" w:hAnsi="Helvetica Neue Light"/>
+          <w:rFonts w:ascii="Arial" w:hAnsi="Arial" w:cs="Arial"/>
           <w:sz w:val="22"/>
           <w:szCs w:val="22"/>
         </w:rPr>
@@ -236,7 +236,7 @@
       <w:proofErr w:type="spellStart"/>
       <w:r>
         <w:rPr>
-          <w:rFonts w:ascii="Helvetica Neue Light" w:hAnsi="Helvetica Neue Light"/>
+          <w:rFonts w:ascii="Arial" w:hAnsi="Arial" w:cs="Arial"/>
           <w:sz w:val="22"/>
           <w:szCs w:val="22"/>
         </w:rPr>
@@ -245,7 +245,7 @@
       <w:proofErr w:type="spellEnd"/>
       <w:r>
         <w:rPr>
-          <w:rFonts w:ascii="Helvetica Neue Light" w:hAnsi="Helvetica Neue Light"/>
+          <w:rFonts w:ascii="Arial" w:hAnsi="Arial" w:cs="Arial"/>
           <w:sz w:val="22"/>
           <w:szCs w:val="22"/>
         </w:rPr>
@@ -256,7 +256,7 @@
       <w:pPr>
         <w:pStyle w:val="BodyText"/>
         <w:rPr>
-          <w:rFonts w:ascii="Helvetica Neue Light" w:hAnsi="Helvetica Neue Light"/>
+          <w:rFonts w:ascii="Arial" w:hAnsi="Arial" w:cs="Arial"/>
         </w:rPr>
       </w:pPr>
     </w:p>
@@ -265,12 +265,12 @@
         <w:pStyle w:val="Compact"/>
         <w:jc w:val="center"/>
         <w:rPr>
-          <w:rFonts w:ascii="Helvetica Neue Light" w:hAnsi="Helvetica Neue Light"/>
-        </w:rPr>
-      </w:pPr>
-      <w:r>
-        <w:rPr>
-          <w:rFonts w:ascii="Helvetica Neue Light" w:hAnsi="Helvetica Neue Light"/>
+          <w:rFonts w:ascii="Arial" w:hAnsi="Arial" w:cs="Arial"/>
+        </w:rPr>
+      </w:pPr>
+      <w:r>
+        <w:rPr>
+          <w:rFonts w:ascii="Arial" w:hAnsi="Arial" w:cs="Arial"/>
           <w:noProof/>
         </w:rPr>
         <w:drawing>
@@ -319,12 +319,12 @@
     <w:p>
       <w:pPr>
         <w:rPr>
-          <w:rFonts w:ascii="Helvetica Neue Light" w:hAnsi="Helvetica Neue Light"/>
-        </w:rPr>
-      </w:pPr>
-      <w:r>
-        <w:rPr>
-          <w:rFonts w:ascii="Helvetica Neue Light" w:hAnsi="Helvetica Neue Light"/>
+          <w:rFonts w:ascii="Arial" w:hAnsi="Arial" w:cs="Arial"/>
+        </w:rPr>
+      </w:pPr>
+      <w:r>
+        <w:rPr>
+          <w:rFonts w:ascii="Arial" w:hAnsi="Arial" w:cs="Arial"/>
           <w:noProof/>
         </w:rPr>
         <w:lastRenderedPageBreak/>
@@ -340,7 +340,7 @@
         <w:pStyle w:val="Heading2"/>
         <w:spacing w:before="0" w:line="276" w:lineRule="auto"/>
         <w:rPr>
-          <w:rFonts w:ascii="Helvetica Neue Light" w:hAnsi="Helvetica Neue Light"/>
+          <w:rFonts w:ascii="Arial" w:hAnsi="Arial" w:cs="Arial"/>
           <w:b w:val="0"/>
           <w:bCs w:val="0"/>
           <w:color w:val="000000" w:themeColor="text1"/>
@@ -349,7 +349,7 @@
       <w:bookmarkStart w:id="1" w:name="introduction"/>
       <w:r>
         <w:rPr>
-          <w:rFonts w:ascii="Helvetica Neue Light" w:hAnsi="Helvetica Neue Light"/>
+          <w:rFonts w:ascii="Arial" w:hAnsi="Arial" w:cs="Arial"/>
           <w:b w:val="0"/>
           <w:bCs w:val="0"/>
           <w:color w:val="000000" w:themeColor="text1"/>
@@ -362,7 +362,7 @@
       <w:pPr>
         <w:spacing w:after="0" w:line="276" w:lineRule="auto"/>
         <w:rPr>
-          <w:rFonts w:ascii="Helvetica Neue Light" w:hAnsi="Helvetica Neue Light"/>
+          <w:rFonts w:ascii="Arial" w:hAnsi="Arial" w:cs="Arial"/>
           <w:sz w:val="22"/>
           <w:szCs w:val="22"/>
         </w:rPr>
@@ -372,14 +372,14 @@
       <w:pPr>
         <w:spacing w:after="0" w:line="276" w:lineRule="auto"/>
         <w:rPr>
-          <w:rFonts w:ascii="Helvetica Neue Light" w:hAnsi="Helvetica Neue Light"/>
-          <w:sz w:val="22"/>
-          <w:szCs w:val="22"/>
-        </w:rPr>
-      </w:pPr>
-      <w:r>
-        <w:rPr>
-          <w:rFonts w:ascii="Helvetica Neue Light" w:hAnsi="Helvetica Neue Light"/>
+          <w:rFonts w:ascii="Arial" w:hAnsi="Arial" w:cs="Arial"/>
+          <w:sz w:val="22"/>
+          <w:szCs w:val="22"/>
+        </w:rPr>
+      </w:pPr>
+      <w:r>
+        <w:rPr>
+          <w:rFonts w:ascii="Arial" w:hAnsi="Arial" w:cs="Arial"/>
           <w:sz w:val="22"/>
           <w:szCs w:val="22"/>
         </w:rPr>
@@ -387,7 +387,7 @@
       </w:r>
       <w:r>
         <w:rPr>
-          <w:rFonts w:ascii="Helvetica Neue Light" w:hAnsi="Helvetica Neue Light"/>
+          <w:rFonts w:ascii="Arial" w:hAnsi="Arial" w:cs="Arial"/>
           <w:sz w:val="22"/>
           <w:szCs w:val="22"/>
         </w:rPr>
@@ -395,7 +395,7 @@
       </w:r>
       <w:r>
         <w:rPr>
-          <w:rFonts w:ascii="Helvetica Neue Light" w:hAnsi="Helvetica Neue Light"/>
+          <w:rFonts w:ascii="Arial" w:hAnsi="Arial" w:cs="Arial"/>
           <w:sz w:val="22"/>
           <w:szCs w:val="22"/>
         </w:rPr>
@@ -403,7 +403,7 @@
       </w:r>
       <w:r>
         <w:rPr>
-          <w:rFonts w:ascii="Helvetica Neue Light" w:hAnsi="Helvetica Neue Light"/>
+          <w:rFonts w:ascii="Arial" w:hAnsi="Arial" w:cs="Arial"/>
           <w:sz w:val="22"/>
           <w:szCs w:val="22"/>
         </w:rPr>
@@ -411,7 +411,7 @@
       </w:r>
       <w:r>
         <w:rPr>
-          <w:rFonts w:ascii="Helvetica Neue Light" w:hAnsi="Helvetica Neue Light"/>
+          <w:rFonts w:ascii="Arial" w:hAnsi="Arial" w:cs="Arial"/>
           <w:sz w:val="22"/>
           <w:szCs w:val="22"/>
         </w:rPr>
@@ -420,7 +420,7 @@
       <w:proofErr w:type="spellStart"/>
       <w:r>
         <w:rPr>
-          <w:rFonts w:ascii="Helvetica Neue Light" w:hAnsi="Helvetica Neue Light"/>
+          <w:rFonts w:ascii="Arial" w:hAnsi="Arial" w:cs="Arial"/>
           <w:sz w:val="22"/>
           <w:szCs w:val="22"/>
         </w:rPr>
@@ -429,7 +429,7 @@
       <w:proofErr w:type="spellEnd"/>
       <w:r>
         <w:rPr>
-          <w:rFonts w:ascii="Helvetica Neue Light" w:hAnsi="Helvetica Neue Light"/>
+          <w:rFonts w:ascii="Arial" w:hAnsi="Arial" w:cs="Arial"/>
           <w:sz w:val="22"/>
           <w:szCs w:val="22"/>
         </w:rPr>
@@ -440,7 +440,7 @@
       <w:pPr>
         <w:spacing w:after="0" w:line="276" w:lineRule="auto"/>
         <w:rPr>
-          <w:rFonts w:ascii="Helvetica Neue Light" w:hAnsi="Helvetica Neue Light"/>
+          <w:rFonts w:ascii="Arial" w:hAnsi="Arial" w:cs="Arial"/>
           <w:sz w:val="22"/>
           <w:szCs w:val="22"/>
         </w:rPr>
@@ -450,7 +450,7 @@
       <w:pPr>
         <w:spacing w:after="0" w:line="276" w:lineRule="auto"/>
         <w:rPr>
-          <w:rFonts w:ascii="Helvetica Neue Light" w:hAnsi="Helvetica Neue Light"/>
+          <w:rFonts w:ascii="Arial" w:hAnsi="Arial" w:cs="Arial"/>
           <w:sz w:val="22"/>
           <w:szCs w:val="22"/>
         </w:rPr>
@@ -458,7 +458,7 @@
       <w:proofErr w:type="spellStart"/>
       <w:r>
         <w:rPr>
-          <w:rFonts w:ascii="Helvetica Neue Light" w:hAnsi="Helvetica Neue Light"/>
+          <w:rFonts w:ascii="Arial" w:hAnsi="Arial" w:cs="Arial"/>
           <w:sz w:val="22"/>
           <w:szCs w:val="22"/>
         </w:rPr>
@@ -467,7 +467,7 @@
       <w:proofErr w:type="spellEnd"/>
       <w:r>
         <w:rPr>
-          <w:rFonts w:ascii="Helvetica Neue Light" w:hAnsi="Helvetica Neue Light"/>
+          <w:rFonts w:ascii="Arial" w:hAnsi="Arial" w:cs="Arial"/>
           <w:sz w:val="22"/>
           <w:szCs w:val="22"/>
         </w:rPr>
@@ -476,7 +476,7 @@
       <w:proofErr w:type="spellStart"/>
       <w:r>
         <w:rPr>
-          <w:rFonts w:ascii="Helvetica Neue Light" w:hAnsi="Helvetica Neue Light"/>
+          <w:rFonts w:ascii="Arial" w:hAnsi="Arial" w:cs="Arial"/>
           <w:sz w:val="22"/>
           <w:szCs w:val="22"/>
         </w:rPr>
@@ -485,7 +485,7 @@
       <w:proofErr w:type="spellEnd"/>
       <w:r>
         <w:rPr>
-          <w:rFonts w:ascii="Helvetica Neue Light" w:hAnsi="Helvetica Neue Light"/>
+          <w:rFonts w:ascii="Arial" w:hAnsi="Arial" w:cs="Arial"/>
           <w:sz w:val="22"/>
           <w:szCs w:val="22"/>
         </w:rPr>
@@ -495,7 +495,7 @@
         <w:r>
           <w:rPr>
             <w:rStyle w:val="Hyperlink"/>
-            <w:rFonts w:ascii="Helvetica Neue Light" w:hAnsi="Helvetica Neue Light" w:cs="Times New Roman"/>
+            <w:rFonts w:ascii="Arial" w:hAnsi="Arial" w:cs="Arial"/>
             <w:color w:val="0070C0"/>
             <w:sz w:val="22"/>
             <w:szCs w:val="22"/>
@@ -505,7 +505,7 @@
       </w:hyperlink>
       <w:r>
         <w:rPr>
-          <w:rFonts w:ascii="Helvetica Neue Light" w:hAnsi="Helvetica Neue Light"/>
+          <w:rFonts w:ascii="Arial" w:hAnsi="Arial" w:cs="Arial"/>
           <w:sz w:val="22"/>
           <w:szCs w:val="22"/>
         </w:rPr>
@@ -514,7 +514,7 @@
       <w:proofErr w:type="spellStart"/>
       <w:r>
         <w:rPr>
-          <w:rFonts w:ascii="Helvetica Neue Light" w:hAnsi="Helvetica Neue Light"/>
+          <w:rFonts w:ascii="Arial" w:hAnsi="Arial" w:cs="Arial"/>
           <w:sz w:val="22"/>
           <w:szCs w:val="22"/>
         </w:rPr>
@@ -523,7 +523,7 @@
       <w:proofErr w:type="spellEnd"/>
       <w:r>
         <w:rPr>
-          <w:rFonts w:ascii="Helvetica Neue Light" w:hAnsi="Helvetica Neue Light"/>
+          <w:rFonts w:ascii="Arial" w:hAnsi="Arial" w:cs="Arial"/>
           <w:sz w:val="22"/>
           <w:szCs w:val="22"/>
         </w:rPr>
@@ -534,7 +534,7 @@
         <w:r>
           <w:rPr>
             <w:rStyle w:val="Hyperlink"/>
-            <w:rFonts w:ascii="Helvetica Neue Light" w:hAnsi="Helvetica Neue Light"/>
+            <w:rFonts w:ascii="Arial" w:hAnsi="Arial" w:cs="Arial"/>
             <w:sz w:val="22"/>
             <w:szCs w:val="22"/>
           </w:rPr>
@@ -544,7 +544,7 @@
       </w:hyperlink>
       <w:r>
         <w:rPr>
-          <w:rFonts w:ascii="Helvetica Neue Light" w:hAnsi="Helvetica Neue Light"/>
+          <w:rFonts w:ascii="Arial" w:hAnsi="Arial" w:cs="Arial"/>
           <w:sz w:val="22"/>
           <w:szCs w:val="22"/>
         </w:rPr>
@@ -553,7 +553,7 @@
       <w:proofErr w:type="spellStart"/>
       <w:r>
         <w:rPr>
-          <w:rFonts w:ascii="Helvetica Neue Light" w:hAnsi="Helvetica Neue Light"/>
+          <w:rFonts w:ascii="Arial" w:hAnsi="Arial" w:cs="Arial"/>
           <w:sz w:val="22"/>
           <w:szCs w:val="22"/>
         </w:rPr>
@@ -562,7 +562,7 @@
       <w:proofErr w:type="spellEnd"/>
       <w:r>
         <w:rPr>
-          <w:rFonts w:ascii="Helvetica Neue Light" w:hAnsi="Helvetica Neue Light"/>
+          <w:rFonts w:ascii="Arial" w:hAnsi="Arial" w:cs="Arial"/>
           <w:sz w:val="22"/>
           <w:szCs w:val="22"/>
         </w:rPr>
@@ -573,7 +573,7 @@
       <w:pPr>
         <w:spacing w:after="0" w:line="276" w:lineRule="auto"/>
         <w:rPr>
-          <w:rFonts w:ascii="Helvetica Neue Light" w:hAnsi="Helvetica Neue Light"/>
+          <w:rFonts w:ascii="Arial" w:hAnsi="Arial" w:cs="Arial"/>
           <w:sz w:val="22"/>
           <w:szCs w:val="22"/>
         </w:rPr>
@@ -583,14 +583,14 @@
       <w:pPr>
         <w:spacing w:after="0" w:line="276" w:lineRule="auto"/>
         <w:rPr>
-          <w:rFonts w:ascii="Helvetica Neue Light" w:hAnsi="Helvetica Neue Light"/>
-          <w:sz w:val="22"/>
-          <w:szCs w:val="22"/>
-        </w:rPr>
-      </w:pPr>
-      <w:r>
-        <w:rPr>
-          <w:rFonts w:ascii="Helvetica Neue Light" w:hAnsi="Helvetica Neue Light"/>
+          <w:rFonts w:ascii="Arial" w:hAnsi="Arial" w:cs="Arial"/>
+          <w:sz w:val="22"/>
+          <w:szCs w:val="22"/>
+        </w:rPr>
+      </w:pPr>
+      <w:r>
+        <w:rPr>
+          <w:rFonts w:ascii="Arial" w:hAnsi="Arial" w:cs="Arial"/>
           <w:sz w:val="22"/>
           <w:szCs w:val="22"/>
         </w:rPr>
@@ -599,7 +599,7 @@
       <w:proofErr w:type="spellStart"/>
       <w:r>
         <w:rPr>
-          <w:rFonts w:ascii="Helvetica Neue Light" w:hAnsi="Helvetica Neue Light"/>
+          <w:rFonts w:ascii="Arial" w:hAnsi="Arial" w:cs="Arial"/>
           <w:sz w:val="22"/>
           <w:szCs w:val="22"/>
         </w:rPr>
@@ -608,7 +608,7 @@
       <w:proofErr w:type="spellEnd"/>
       <w:r>
         <w:rPr>
-          <w:rFonts w:ascii="Helvetica Neue Light" w:hAnsi="Helvetica Neue Light"/>
+          <w:rFonts w:ascii="Arial" w:hAnsi="Arial" w:cs="Arial"/>
           <w:sz w:val="22"/>
           <w:szCs w:val="22"/>
         </w:rPr>
@@ -618,7 +618,7 @@
         <w:r>
           <w:rPr>
             <w:rStyle w:val="Hyperlink"/>
-            <w:rFonts w:ascii="Helvetica Neue Light" w:hAnsi="Helvetica Neue Light" w:cs="Times New Roman"/>
+            <w:rFonts w:ascii="Arial" w:hAnsi="Arial" w:cs="Arial"/>
             <w:color w:val="0070C0"/>
             <w:sz w:val="22"/>
             <w:szCs w:val="22"/>
@@ -628,7 +628,7 @@
       </w:hyperlink>
       <w:r>
         <w:rPr>
-          <w:rFonts w:ascii="Helvetica Neue Light" w:hAnsi="Helvetica Neue Light"/>
+          <w:rFonts w:ascii="Arial" w:hAnsi="Arial" w:cs="Arial"/>
           <w:sz w:val="22"/>
           <w:szCs w:val="22"/>
         </w:rPr>
@@ -640,7 +640,7 @@
         <w:pStyle w:val="Heading2"/>
         <w:spacing w:before="0" w:line="276" w:lineRule="auto"/>
         <w:rPr>
-          <w:rFonts w:ascii="Helvetica Neue Light" w:hAnsi="Helvetica Neue Light"/>
+          <w:rFonts w:ascii="Arial" w:hAnsi="Arial" w:cs="Arial"/>
           <w:b w:val="0"/>
           <w:bCs w:val="0"/>
           <w:sz w:val="22"/>
@@ -654,7 +654,7 @@
         <w:pStyle w:val="Heading2"/>
         <w:spacing w:before="0" w:line="276" w:lineRule="auto"/>
         <w:rPr>
-          <w:rFonts w:ascii="Helvetica Neue Light" w:hAnsi="Helvetica Neue Light"/>
+          <w:rFonts w:ascii="Arial" w:hAnsi="Arial" w:cs="Arial"/>
           <w:b w:val="0"/>
           <w:bCs w:val="0"/>
           <w:color w:val="000000" w:themeColor="text1"/>
@@ -665,7 +665,7 @@
       </w:pPr>
       <w:r>
         <w:rPr>
-          <w:rFonts w:ascii="Helvetica Neue Light" w:hAnsi="Helvetica Neue Light"/>
+          <w:rFonts w:ascii="Arial" w:hAnsi="Arial" w:cs="Arial"/>
           <w:b w:val="0"/>
           <w:bCs w:val="0"/>
           <w:color w:val="000000" w:themeColor="text1"/>
@@ -678,7 +678,7 @@
       <w:bookmarkEnd w:id="2"/>
       <w:r>
         <w:rPr>
-          <w:rFonts w:ascii="Helvetica Neue Light" w:hAnsi="Helvetica Neue Light"/>
+          <w:rFonts w:ascii="Arial" w:hAnsi="Arial" w:cs="Arial"/>
           <w:b w:val="0"/>
           <w:bCs w:val="0"/>
           <w:color w:val="000000" w:themeColor="text1"/>
@@ -693,14 +693,14 @@
       <w:pPr>
         <w:spacing w:after="0" w:line="276" w:lineRule="auto"/>
         <w:rPr>
-          <w:rFonts w:ascii="Helvetica Neue Light" w:hAnsi="Helvetica Neue Light"/>
-          <w:sz w:val="22"/>
-          <w:szCs w:val="22"/>
-        </w:rPr>
-      </w:pPr>
-      <w:r>
-        <w:rPr>
-          <w:rFonts w:ascii="Helvetica Neue Light" w:hAnsi="Helvetica Neue Light"/>
+          <w:rFonts w:ascii="Arial" w:hAnsi="Arial" w:cs="Arial"/>
+          <w:sz w:val="22"/>
+          <w:szCs w:val="22"/>
+        </w:rPr>
+      </w:pPr>
+      <w:r>
+        <w:rPr>
+          <w:rFonts w:ascii="Arial" w:hAnsi="Arial" w:cs="Arial"/>
           <w:sz w:val="22"/>
           <w:szCs w:val="22"/>
         </w:rPr>
@@ -709,7 +709,7 @@
       <w:proofErr w:type="spellStart"/>
       <w:r>
         <w:rPr>
-          <w:rFonts w:ascii="Helvetica Neue Light" w:hAnsi="Helvetica Neue Light"/>
+          <w:rFonts w:ascii="Arial" w:hAnsi="Arial" w:cs="Arial"/>
           <w:sz w:val="22"/>
           <w:szCs w:val="22"/>
         </w:rPr>
@@ -718,7 +718,7 @@
       <w:proofErr w:type="spellEnd"/>
       <w:r>
         <w:rPr>
-          <w:rFonts w:ascii="Helvetica Neue Light" w:hAnsi="Helvetica Neue Light"/>
+          <w:rFonts w:ascii="Arial" w:hAnsi="Arial" w:cs="Arial"/>
           <w:sz w:val="22"/>
           <w:szCs w:val="22"/>
         </w:rPr>
@@ -729,7 +729,7 @@
       <w:pPr>
         <w:spacing w:after="0" w:line="276" w:lineRule="auto"/>
         <w:rPr>
-          <w:rFonts w:ascii="Helvetica Neue Light" w:hAnsi="Helvetica Neue Light"/>
+          <w:rFonts w:ascii="Arial" w:hAnsi="Arial" w:cs="Arial"/>
           <w:szCs w:val="22"/>
         </w:rPr>
       </w:pPr>
@@ -738,12 +738,12 @@
       <w:pPr>
         <w:pStyle w:val="Compact"/>
         <w:rPr>
-          <w:rFonts w:ascii="Helvetica Neue Light" w:hAnsi="Helvetica Neue Light"/>
-        </w:rPr>
-      </w:pPr>
-      <w:r>
-        <w:rPr>
-          <w:rFonts w:ascii="Helvetica Neue Light" w:hAnsi="Helvetica Neue Light"/>
+          <w:rFonts w:ascii="Arial" w:hAnsi="Arial" w:cs="Arial"/>
+        </w:rPr>
+      </w:pPr>
+      <w:r>
+        <w:rPr>
+          <w:rFonts w:ascii="Arial" w:hAnsi="Arial" w:cs="Arial"/>
           <w:noProof/>
         </w:rPr>
         <w:pict w14:anchorId="2E58FE05">
@@ -758,7 +758,7 @@
         <w:pStyle w:val="Heading2"/>
         <w:spacing w:before="0" w:line="276" w:lineRule="auto"/>
         <w:rPr>
-          <w:rFonts w:ascii="Helvetica Neue Light" w:hAnsi="Helvetica Neue Light"/>
+          <w:rFonts w:ascii="Arial" w:hAnsi="Arial" w:cs="Arial"/>
           <w:b w:val="0"/>
           <w:bCs w:val="0"/>
           <w:color w:val="000000" w:themeColor="text1"/>
@@ -767,7 +767,7 @@
       <w:bookmarkStart w:id="3" w:name="requirements"/>
       <w:r>
         <w:rPr>
-          <w:rFonts w:ascii="Helvetica Neue Light" w:hAnsi="Helvetica Neue Light"/>
+          <w:rFonts w:ascii="Arial" w:hAnsi="Arial" w:cs="Arial"/>
           <w:b w:val="0"/>
           <w:bCs w:val="0"/>
           <w:color w:val="000000" w:themeColor="text1"/>
@@ -781,7 +781,7 @@
         <w:pStyle w:val="Compact"/>
         <w:spacing w:before="0" w:after="0" w:line="276" w:lineRule="auto"/>
         <w:rPr>
-          <w:rFonts w:ascii="Helvetica Neue Light" w:hAnsi="Helvetica Neue Light"/>
+          <w:rFonts w:ascii="Arial" w:hAnsi="Arial" w:cs="Arial"/>
           <w:color w:val="000000" w:themeColor="text1"/>
           <w:sz w:val="22"/>
           <w:szCs w:val="22"/>
@@ -793,15 +793,15 @@
         <w:pStyle w:val="Compact"/>
         <w:spacing w:before="0" w:after="0" w:line="276" w:lineRule="auto"/>
         <w:rPr>
-          <w:rFonts w:ascii="Helvetica Neue Light" w:hAnsi="Helvetica Neue Light"/>
-          <w:color w:val="000000" w:themeColor="text1"/>
-          <w:sz w:val="22"/>
-          <w:szCs w:val="22"/>
-        </w:rPr>
-      </w:pPr>
-      <w:r>
-        <w:rPr>
-          <w:rFonts w:ascii="Helvetica Neue Light" w:hAnsi="Helvetica Neue Light"/>
+          <w:rFonts w:ascii="Arial" w:hAnsi="Arial" w:cs="Arial"/>
+          <w:color w:val="000000" w:themeColor="text1"/>
+          <w:sz w:val="22"/>
+          <w:szCs w:val="22"/>
+        </w:rPr>
+      </w:pPr>
+      <w:r>
+        <w:rPr>
+          <w:rFonts w:ascii="Arial" w:hAnsi="Arial" w:cs="Arial"/>
           <w:color w:val="000000" w:themeColor="text1"/>
           <w:sz w:val="22"/>
           <w:szCs w:val="22"/>
@@ -810,7 +810,7 @@
       </w:r>
       <w:r>
         <w:rPr>
-          <w:rFonts w:ascii="Helvetica Neue Light" w:hAnsi="Helvetica Neue Light"/>
+          <w:rFonts w:ascii="Arial" w:hAnsi="Arial" w:cs="Arial"/>
           <w:color w:val="000000" w:themeColor="text1"/>
           <w:sz w:val="22"/>
           <w:szCs w:val="22"/>
@@ -820,7 +820,7 @@
       <w:proofErr w:type="gramStart"/>
       <w:r>
         <w:rPr>
-          <w:rFonts w:ascii="Helvetica Neue Light" w:hAnsi="Helvetica Neue Light"/>
+          <w:rFonts w:ascii="Arial" w:hAnsi="Arial" w:cs="Arial"/>
           <w:color w:val="000000" w:themeColor="text1"/>
           <w:sz w:val="22"/>
           <w:szCs w:val="22"/>
@@ -830,7 +830,7 @@
       <w:proofErr w:type="gramEnd"/>
       <w:r>
         <w:rPr>
-          <w:rFonts w:ascii="Helvetica Neue Light" w:hAnsi="Helvetica Neue Light"/>
+          <w:rFonts w:ascii="Arial" w:hAnsi="Arial" w:cs="Arial"/>
           <w:color w:val="000000" w:themeColor="text1"/>
           <w:sz w:val="22"/>
           <w:szCs w:val="22"/>
@@ -843,7 +843,7 @@
         <w:pStyle w:val="Compact"/>
         <w:spacing w:before="0" w:after="0" w:line="276" w:lineRule="auto"/>
         <w:rPr>
-          <w:rFonts w:ascii="Helvetica Neue Light" w:hAnsi="Helvetica Neue Light"/>
+          <w:rFonts w:ascii="Arial" w:hAnsi="Arial" w:cs="Arial"/>
           <w:color w:val="000000" w:themeColor="text1"/>
           <w:sz w:val="22"/>
           <w:szCs w:val="22"/>
@@ -855,15 +855,15 @@
         <w:pStyle w:val="Compact"/>
         <w:spacing w:before="0" w:after="0" w:line="276" w:lineRule="auto"/>
         <w:rPr>
-          <w:rFonts w:ascii="Helvetica Neue Light" w:hAnsi="Helvetica Neue Light"/>
-          <w:color w:val="000000" w:themeColor="text1"/>
-          <w:sz w:val="22"/>
-          <w:szCs w:val="22"/>
-        </w:rPr>
-      </w:pPr>
-      <w:r>
-        <w:rPr>
-          <w:rFonts w:ascii="Helvetica Neue Light" w:hAnsi="Helvetica Neue Light"/>
+          <w:rFonts w:ascii="Arial" w:hAnsi="Arial" w:cs="Arial"/>
+          <w:color w:val="000000" w:themeColor="text1"/>
+          <w:sz w:val="22"/>
+          <w:szCs w:val="22"/>
+        </w:rPr>
+      </w:pPr>
+      <w:r>
+        <w:rPr>
+          <w:rFonts w:ascii="Arial" w:hAnsi="Arial" w:cs="Arial"/>
           <w:color w:val="000000" w:themeColor="text1"/>
           <w:sz w:val="22"/>
           <w:szCs w:val="22"/>
@@ -876,15 +876,15 @@
         <w:pStyle w:val="Compact"/>
         <w:spacing w:before="0" w:after="0" w:line="276" w:lineRule="auto"/>
         <w:rPr>
-          <w:rFonts w:ascii="Helvetica Neue Light" w:hAnsi="Helvetica Neue Light"/>
-          <w:color w:val="000000" w:themeColor="text1"/>
-          <w:sz w:val="22"/>
-          <w:szCs w:val="22"/>
-        </w:rPr>
-      </w:pPr>
-      <w:r>
-        <w:rPr>
-          <w:rFonts w:ascii="Helvetica Neue Light" w:hAnsi="Helvetica Neue Light"/>
+          <w:rFonts w:ascii="Arial" w:hAnsi="Arial" w:cs="Arial"/>
+          <w:color w:val="000000" w:themeColor="text1"/>
+          <w:sz w:val="22"/>
+          <w:szCs w:val="22"/>
+        </w:rPr>
+      </w:pPr>
+      <w:r>
+        <w:rPr>
+          <w:rFonts w:ascii="Arial" w:hAnsi="Arial" w:cs="Arial"/>
           <w:color w:val="000000" w:themeColor="text1"/>
           <w:sz w:val="22"/>
           <w:szCs w:val="22"/>
@@ -895,7 +895,7 @@
       <w:proofErr w:type="gramStart"/>
       <w:r>
         <w:rPr>
-          <w:rFonts w:ascii="Helvetica Neue Light" w:hAnsi="Helvetica Neue Light"/>
+          <w:rFonts w:ascii="Arial" w:hAnsi="Arial" w:cs="Arial"/>
           <w:color w:val="000000" w:themeColor="text1"/>
           <w:sz w:val="22"/>
           <w:szCs w:val="22"/>
@@ -905,7 +905,7 @@
       <w:proofErr w:type="gramEnd"/>
       <w:r>
         <w:rPr>
-          <w:rFonts w:ascii="Helvetica Neue Light" w:hAnsi="Helvetica Neue Light"/>
+          <w:rFonts w:ascii="Arial" w:hAnsi="Arial" w:cs="Arial"/>
           <w:color w:val="000000" w:themeColor="text1"/>
           <w:sz w:val="22"/>
           <w:szCs w:val="22"/>
@@ -918,15 +918,15 @@
         <w:pStyle w:val="Compact"/>
         <w:spacing w:before="0" w:after="0" w:line="276" w:lineRule="auto"/>
         <w:rPr>
-          <w:rFonts w:ascii="Helvetica Neue Light" w:hAnsi="Helvetica Neue Light"/>
-          <w:color w:val="000000" w:themeColor="text1"/>
-          <w:sz w:val="22"/>
-          <w:szCs w:val="22"/>
-        </w:rPr>
-      </w:pPr>
-      <w:r>
-        <w:rPr>
-          <w:rFonts w:ascii="Helvetica Neue Light" w:hAnsi="Helvetica Neue Light"/>
+          <w:rFonts w:ascii="Arial" w:hAnsi="Arial" w:cs="Arial"/>
+          <w:color w:val="000000" w:themeColor="text1"/>
+          <w:sz w:val="22"/>
+          <w:szCs w:val="22"/>
+        </w:rPr>
+      </w:pPr>
+      <w:r>
+        <w:rPr>
+          <w:rFonts w:ascii="Arial" w:hAnsi="Arial" w:cs="Arial"/>
           <w:color w:val="000000" w:themeColor="text1"/>
           <w:sz w:val="22"/>
           <w:szCs w:val="22"/>
@@ -936,7 +936,7 @@
       </w:r>
       <w:r>
         <w:rPr>
-          <w:rFonts w:ascii="Helvetica Neue Light" w:hAnsi="Helvetica Neue Light"/>
+          <w:rFonts w:ascii="Arial" w:hAnsi="Arial" w:cs="Arial"/>
           <w:color w:val="000000" w:themeColor="text1"/>
           <w:sz w:val="22"/>
           <w:szCs w:val="22"/>
@@ -946,7 +946,7 @@
       <w:proofErr w:type="gramStart"/>
       <w:r>
         <w:rPr>
-          <w:rFonts w:ascii="Helvetica Neue Light" w:hAnsi="Helvetica Neue Light"/>
+          <w:rFonts w:ascii="Arial" w:hAnsi="Arial" w:cs="Arial"/>
           <w:color w:val="000000" w:themeColor="text1"/>
           <w:sz w:val="22"/>
           <w:szCs w:val="22"/>
@@ -956,7 +956,7 @@
       <w:proofErr w:type="gramEnd"/>
       <w:r>
         <w:rPr>
-          <w:rFonts w:ascii="Helvetica Neue Light" w:hAnsi="Helvetica Neue Light"/>
+          <w:rFonts w:ascii="Arial" w:hAnsi="Arial" w:cs="Arial"/>
           <w:color w:val="000000" w:themeColor="text1"/>
           <w:sz w:val="22"/>
           <w:szCs w:val="22"/>
@@ -969,15 +969,15 @@
         <w:pStyle w:val="Compact"/>
         <w:spacing w:before="0" w:after="0" w:line="276" w:lineRule="auto"/>
         <w:rPr>
-          <w:rFonts w:ascii="Helvetica Neue Light" w:hAnsi="Helvetica Neue Light"/>
-          <w:color w:val="000000" w:themeColor="text1"/>
-          <w:sz w:val="22"/>
-          <w:szCs w:val="22"/>
-        </w:rPr>
-      </w:pPr>
-      <w:r>
-        <w:rPr>
-          <w:rFonts w:ascii="Helvetica Neue Light" w:hAnsi="Helvetica Neue Light"/>
+          <w:rFonts w:ascii="Arial" w:hAnsi="Arial" w:cs="Arial"/>
+          <w:color w:val="000000" w:themeColor="text1"/>
+          <w:sz w:val="22"/>
+          <w:szCs w:val="22"/>
+        </w:rPr>
+      </w:pPr>
+      <w:r>
+        <w:rPr>
+          <w:rFonts w:ascii="Arial" w:hAnsi="Arial" w:cs="Arial"/>
           <w:color w:val="000000" w:themeColor="text1"/>
           <w:sz w:val="22"/>
           <w:szCs w:val="22"/>
@@ -987,7 +987,7 @@
       </w:r>
       <w:r>
         <w:rPr>
-          <w:rFonts w:ascii="Helvetica Neue Light" w:hAnsi="Helvetica Neue Light"/>
+          <w:rFonts w:ascii="Arial" w:hAnsi="Arial" w:cs="Arial"/>
           <w:color w:val="000000" w:themeColor="text1"/>
           <w:sz w:val="22"/>
           <w:szCs w:val="22"/>
@@ -997,7 +997,7 @@
       <w:proofErr w:type="gramStart"/>
       <w:r>
         <w:rPr>
-          <w:rFonts w:ascii="Helvetica Neue Light" w:hAnsi="Helvetica Neue Light"/>
+          <w:rFonts w:ascii="Arial" w:hAnsi="Arial" w:cs="Arial"/>
           <w:color w:val="000000" w:themeColor="text1"/>
           <w:sz w:val="22"/>
           <w:szCs w:val="22"/>
@@ -1007,7 +1007,7 @@
       <w:proofErr w:type="gramEnd"/>
       <w:r>
         <w:rPr>
-          <w:rFonts w:ascii="Helvetica Neue Light" w:hAnsi="Helvetica Neue Light"/>
+          <w:rFonts w:ascii="Arial" w:hAnsi="Arial" w:cs="Arial"/>
           <w:color w:val="000000" w:themeColor="text1"/>
           <w:sz w:val="22"/>
           <w:szCs w:val="22"/>
@@ -1020,15 +1020,15 @@
         <w:pStyle w:val="Compact"/>
         <w:spacing w:before="0" w:after="0" w:line="276" w:lineRule="auto"/>
         <w:rPr>
-          <w:rFonts w:ascii="Helvetica Neue Light" w:hAnsi="Helvetica Neue Light"/>
-          <w:color w:val="000000" w:themeColor="text1"/>
-          <w:sz w:val="22"/>
-          <w:szCs w:val="22"/>
-        </w:rPr>
-      </w:pPr>
-      <w:r>
-        <w:rPr>
-          <w:rFonts w:ascii="Helvetica Neue Light" w:hAnsi="Helvetica Neue Light"/>
+          <w:rFonts w:ascii="Arial" w:hAnsi="Arial" w:cs="Arial"/>
+          <w:color w:val="000000" w:themeColor="text1"/>
+          <w:sz w:val="22"/>
+          <w:szCs w:val="22"/>
+        </w:rPr>
+      </w:pPr>
+      <w:r>
+        <w:rPr>
+          <w:rFonts w:ascii="Arial" w:hAnsi="Arial" w:cs="Arial"/>
           <w:color w:val="000000" w:themeColor="text1"/>
           <w:sz w:val="22"/>
           <w:szCs w:val="22"/>
@@ -1038,7 +1038,7 @@
       </w:r>
       <w:r>
         <w:rPr>
-          <w:rFonts w:ascii="Helvetica Neue Light" w:hAnsi="Helvetica Neue Light"/>
+          <w:rFonts w:ascii="Arial" w:hAnsi="Arial" w:cs="Arial"/>
           <w:color w:val="000000" w:themeColor="text1"/>
           <w:sz w:val="22"/>
           <w:szCs w:val="22"/>
@@ -1048,7 +1048,7 @@
       <w:proofErr w:type="gramStart"/>
       <w:r>
         <w:rPr>
-          <w:rFonts w:ascii="Helvetica Neue Light" w:hAnsi="Helvetica Neue Light"/>
+          <w:rFonts w:ascii="Arial" w:hAnsi="Arial" w:cs="Arial"/>
           <w:color w:val="000000" w:themeColor="text1"/>
           <w:sz w:val="22"/>
           <w:szCs w:val="22"/>
@@ -1058,7 +1058,7 @@
       <w:proofErr w:type="gramEnd"/>
       <w:r>
         <w:rPr>
-          <w:rFonts w:ascii="Helvetica Neue Light" w:hAnsi="Helvetica Neue Light"/>
+          <w:rFonts w:ascii="Arial" w:hAnsi="Arial" w:cs="Arial"/>
           <w:color w:val="000000" w:themeColor="text1"/>
           <w:sz w:val="22"/>
           <w:szCs w:val="22"/>
@@ -1071,7 +1071,7 @@
         <w:pStyle w:val="Compact"/>
         <w:spacing w:before="0" w:after="0" w:line="276" w:lineRule="auto"/>
         <w:rPr>
-          <w:rFonts w:ascii="Helvetica Neue Light" w:hAnsi="Helvetica Neue Light"/>
+          <w:rFonts w:ascii="Arial" w:hAnsi="Arial" w:cs="Arial"/>
           <w:color w:val="000000" w:themeColor="text1"/>
           <w:sz w:val="22"/>
           <w:szCs w:val="22"/>
@@ -1083,15 +1083,15 @@
         <w:pStyle w:val="Compact"/>
         <w:spacing w:before="0" w:after="0" w:line="276" w:lineRule="auto"/>
         <w:rPr>
-          <w:rFonts w:ascii="Helvetica Neue Light" w:hAnsi="Helvetica Neue Light"/>
-          <w:color w:val="000000" w:themeColor="text1"/>
-          <w:sz w:val="22"/>
-          <w:szCs w:val="22"/>
-        </w:rPr>
-      </w:pPr>
-      <w:r>
-        <w:rPr>
-          <w:rFonts w:ascii="Helvetica Neue Light" w:hAnsi="Helvetica Neue Light"/>
+          <w:rFonts w:ascii="Arial" w:hAnsi="Arial" w:cs="Arial"/>
+          <w:color w:val="000000" w:themeColor="text1"/>
+          <w:sz w:val="22"/>
+          <w:szCs w:val="22"/>
+        </w:rPr>
+      </w:pPr>
+      <w:r>
+        <w:rPr>
+          <w:rFonts w:ascii="Arial" w:hAnsi="Arial" w:cs="Arial"/>
           <w:color w:val="000000" w:themeColor="text1"/>
           <w:sz w:val="22"/>
           <w:szCs w:val="22"/>
@@ -1100,7 +1100,7 @@
       </w:r>
       <w:r>
         <w:rPr>
-          <w:rFonts w:ascii="Helvetica Neue Light" w:hAnsi="Helvetica Neue Light"/>
+          <w:rFonts w:ascii="Arial" w:hAnsi="Arial" w:cs="Arial"/>
           <w:color w:val="000000" w:themeColor="text1"/>
           <w:sz w:val="22"/>
           <w:szCs w:val="22"/>
@@ -1113,7 +1113,7 @@
         <w:pStyle w:val="Compact"/>
         <w:spacing w:before="0" w:after="0" w:line="276" w:lineRule="auto"/>
         <w:rPr>
-          <w:rFonts w:ascii="Helvetica Neue Light" w:hAnsi="Helvetica Neue Light"/>
+          <w:rFonts w:ascii="Arial" w:hAnsi="Arial" w:cs="Arial"/>
           <w:color w:val="000000" w:themeColor="text1"/>
           <w:sz w:val="22"/>
           <w:szCs w:val="22"/>
@@ -1125,7 +1125,7 @@
         <w:spacing w:after="0" w:line="276" w:lineRule="auto"/>
         <w:rPr>
           <w:rStyle w:val="Heading2Char"/>
-          <w:rFonts w:ascii="Helvetica Neue Light" w:hAnsi="Helvetica Neue Light"/>
+          <w:rFonts w:ascii="Arial" w:hAnsi="Arial" w:cs="Arial"/>
           <w:b w:val="0"/>
           <w:bCs w:val="0"/>
           <w:color w:val="000000" w:themeColor="text1"/>
@@ -1139,7 +1139,7 @@
         <w:spacing w:after="0" w:line="276" w:lineRule="auto"/>
         <w:rPr>
           <w:rStyle w:val="Heading2Char"/>
-          <w:rFonts w:ascii="Helvetica Neue Light" w:hAnsi="Helvetica Neue Light"/>
+          <w:rFonts w:ascii="Arial" w:hAnsi="Arial" w:cs="Arial"/>
           <w:b w:val="0"/>
           <w:bCs w:val="0"/>
           <w:color w:val="000000" w:themeColor="text1"/>
@@ -1153,7 +1153,7 @@
         <w:spacing w:after="0" w:line="276" w:lineRule="auto"/>
         <w:rPr>
           <w:rStyle w:val="Heading2Char"/>
-          <w:rFonts w:ascii="Helvetica Neue Light" w:hAnsi="Helvetica Neue Light"/>
+          <w:rFonts w:ascii="Arial" w:hAnsi="Arial" w:cs="Arial"/>
           <w:b w:val="0"/>
           <w:bCs w:val="0"/>
           <w:color w:val="000000" w:themeColor="text1"/>
@@ -1167,7 +1167,7 @@
         <w:spacing w:after="0" w:line="276" w:lineRule="auto"/>
         <w:rPr>
           <w:rStyle w:val="Heading2Char"/>
-          <w:rFonts w:ascii="Helvetica Neue Light" w:hAnsi="Helvetica Neue Light"/>
+          <w:rFonts w:ascii="Arial" w:hAnsi="Arial" w:cs="Arial"/>
           <w:b w:val="0"/>
           <w:bCs w:val="0"/>
           <w:color w:val="000000" w:themeColor="text1"/>
@@ -1180,7 +1180,7 @@
       <w:pPr>
         <w:spacing w:after="0" w:line="276" w:lineRule="auto"/>
         <w:rPr>
-          <w:rFonts w:ascii="Helvetica Neue Light" w:hAnsi="Helvetica Neue Light" w:cs="Times New Roman"/>
+          <w:rFonts w:ascii="Arial" w:hAnsi="Arial" w:cs="Arial"/>
           <w:color w:val="000000" w:themeColor="text1"/>
           <w:sz w:val="22"/>
           <w:szCs w:val="22"/>
@@ -1189,7 +1189,7 @@
       <w:r>
         <w:rPr>
           <w:rStyle w:val="Heading2Char"/>
-          <w:rFonts w:ascii="Helvetica Neue Light" w:hAnsi="Helvetica Neue Light"/>
+          <w:rFonts w:ascii="Arial" w:hAnsi="Arial" w:cs="Arial"/>
           <w:b w:val="0"/>
           <w:bCs w:val="0"/>
           <w:color w:val="000000" w:themeColor="text1"/>
@@ -1201,7 +1201,7 @@
       </w:r>
       <w:r>
         <w:rPr>
-          <w:rFonts w:ascii="Helvetica Neue Light" w:hAnsi="Helvetica Neue Light" w:cs="Times New Roman"/>
+          <w:rFonts w:ascii="Arial" w:hAnsi="Arial" w:cs="Arial"/>
           <w:color w:val="000000" w:themeColor="text1"/>
           <w:sz w:val="22"/>
           <w:szCs w:val="22"/>
@@ -1218,7 +1218,7 @@
         </w:numPr>
         <w:spacing w:before="0" w:line="276" w:lineRule="auto"/>
         <w:rPr>
-          <w:rFonts w:ascii="Helvetica Neue Light" w:hAnsi="Helvetica Neue Light"/>
+          <w:rFonts w:ascii="Arial" w:hAnsi="Arial" w:cs="Arial"/>
           <w:b w:val="0"/>
           <w:bCs w:val="0"/>
           <w:color w:val="000000" w:themeColor="text1"/>
@@ -1228,7 +1228,7 @@
       </w:pPr>
       <w:r>
         <w:rPr>
-          <w:rFonts w:ascii="Helvetica Neue Light" w:hAnsi="Helvetica Neue Light"/>
+          <w:rFonts w:ascii="Arial" w:hAnsi="Arial" w:cs="Arial"/>
           <w:b w:val="0"/>
           <w:bCs w:val="0"/>
           <w:color w:val="000000" w:themeColor="text1"/>
@@ -1247,7 +1247,7 @@
         </w:numPr>
         <w:spacing w:before="0" w:line="276" w:lineRule="auto"/>
         <w:rPr>
-          <w:rFonts w:ascii="Helvetica Neue Light" w:hAnsi="Helvetica Neue Light"/>
+          <w:rFonts w:ascii="Arial" w:hAnsi="Arial" w:cs="Arial"/>
           <w:b w:val="0"/>
           <w:bCs w:val="0"/>
           <w:color w:val="000000" w:themeColor="text1"/>
@@ -1257,7 +1257,7 @@
       </w:pPr>
       <w:r>
         <w:rPr>
-          <w:rFonts w:ascii="Helvetica Neue Light" w:hAnsi="Helvetica Neue Light"/>
+          <w:rFonts w:ascii="Arial" w:hAnsi="Arial" w:cs="Arial"/>
           <w:b w:val="0"/>
           <w:bCs w:val="0"/>
           <w:color w:val="000000" w:themeColor="text1"/>
@@ -1276,7 +1276,7 @@
         </w:numPr>
         <w:spacing w:before="0" w:line="276" w:lineRule="auto"/>
         <w:rPr>
-          <w:rFonts w:ascii="Helvetica Neue Light" w:hAnsi="Helvetica Neue Light"/>
+          <w:rFonts w:ascii="Arial" w:hAnsi="Arial" w:cs="Arial"/>
           <w:b w:val="0"/>
           <w:bCs w:val="0"/>
           <w:color w:val="000000" w:themeColor="text1"/>
@@ -1286,7 +1286,7 @@
       </w:pPr>
       <w:r>
         <w:rPr>
-          <w:rFonts w:ascii="Helvetica Neue Light" w:hAnsi="Helvetica Neue Light"/>
+          <w:rFonts w:ascii="Arial" w:hAnsi="Arial" w:cs="Arial"/>
           <w:b w:val="0"/>
           <w:bCs w:val="0"/>
           <w:color w:val="000000" w:themeColor="text1"/>
@@ -1305,7 +1305,7 @@
         </w:numPr>
         <w:spacing w:before="0" w:line="276" w:lineRule="auto"/>
         <w:rPr>
-          <w:rFonts w:ascii="Helvetica Neue Light" w:hAnsi="Helvetica Neue Light"/>
+          <w:rFonts w:ascii="Arial" w:hAnsi="Arial" w:cs="Arial"/>
           <w:b w:val="0"/>
           <w:bCs w:val="0"/>
           <w:color w:val="000000" w:themeColor="text1"/>
@@ -1315,7 +1315,7 @@
       </w:pPr>
       <w:r>
         <w:rPr>
-          <w:rFonts w:ascii="Helvetica Neue Light" w:hAnsi="Helvetica Neue Light"/>
+          <w:rFonts w:ascii="Arial" w:hAnsi="Arial" w:cs="Arial"/>
           <w:b w:val="0"/>
           <w:bCs w:val="0"/>
           <w:color w:val="000000" w:themeColor="text1"/>
@@ -1334,7 +1334,7 @@
         </w:numPr>
         <w:spacing w:before="0" w:line="276" w:lineRule="auto"/>
         <w:rPr>
-          <w:rFonts w:ascii="Helvetica Neue Light" w:hAnsi="Helvetica Neue Light"/>
+          <w:rFonts w:ascii="Arial" w:hAnsi="Arial" w:cs="Arial"/>
           <w:b w:val="0"/>
           <w:bCs w:val="0"/>
           <w:color w:val="000000" w:themeColor="text1"/>
@@ -1344,7 +1344,7 @@
       </w:pPr>
       <w:r>
         <w:rPr>
-          <w:rFonts w:ascii="Helvetica Neue Light" w:hAnsi="Helvetica Neue Light"/>
+          <w:rFonts w:ascii="Arial" w:hAnsi="Arial" w:cs="Arial"/>
           <w:b w:val="0"/>
           <w:bCs w:val="0"/>
           <w:color w:val="000000" w:themeColor="text1"/>
@@ -1363,7 +1363,7 @@
         </w:numPr>
         <w:spacing w:before="0" w:line="276" w:lineRule="auto"/>
         <w:rPr>
-          <w:rFonts w:ascii="Helvetica Neue Light" w:hAnsi="Helvetica Neue Light"/>
+          <w:rFonts w:ascii="Arial" w:hAnsi="Arial" w:cs="Arial"/>
           <w:b w:val="0"/>
           <w:bCs w:val="0"/>
           <w:color w:val="000000" w:themeColor="text1"/>
@@ -1373,7 +1373,7 @@
       </w:pPr>
       <w:r>
         <w:rPr>
-          <w:rFonts w:ascii="Helvetica Neue Light" w:hAnsi="Helvetica Neue Light"/>
+          <w:rFonts w:ascii="Arial" w:hAnsi="Arial" w:cs="Arial"/>
           <w:b w:val="0"/>
           <w:bCs w:val="0"/>
           <w:color w:val="000000" w:themeColor="text1"/>
@@ -1388,7 +1388,7 @@
         <w:pStyle w:val="Compact"/>
         <w:spacing w:before="0" w:after="0" w:line="276" w:lineRule="auto"/>
         <w:rPr>
-          <w:rFonts w:ascii="Helvetica Neue Light" w:hAnsi="Helvetica Neue Light"/>
+          <w:rFonts w:ascii="Arial" w:hAnsi="Arial" w:cs="Arial"/>
           <w:color w:val="000000" w:themeColor="text1"/>
           <w:sz w:val="22"/>
           <w:szCs w:val="22"/>
@@ -1399,12 +1399,12 @@
       <w:pPr>
         <w:pStyle w:val="Compact"/>
         <w:rPr>
-          <w:rFonts w:ascii="Helvetica Neue Light" w:hAnsi="Helvetica Neue Light"/>
-        </w:rPr>
-      </w:pPr>
-      <w:r>
-        <w:rPr>
-          <w:rFonts w:ascii="Helvetica Neue Light" w:hAnsi="Helvetica Neue Light"/>
+          <w:rFonts w:ascii="Arial" w:hAnsi="Arial" w:cs="Arial"/>
+        </w:rPr>
+      </w:pPr>
+      <w:r>
+        <w:rPr>
+          <w:rFonts w:ascii="Arial" w:hAnsi="Arial" w:cs="Arial"/>
           <w:noProof/>
         </w:rPr>
         <w:pict w14:anchorId="15F1725F">
@@ -1419,7 +1419,7 @@
         <w:pStyle w:val="Heading2"/>
         <w:spacing w:before="0" w:line="276" w:lineRule="auto"/>
         <w:rPr>
-          <w:rFonts w:ascii="Helvetica Neue Light" w:hAnsi="Helvetica Neue Light"/>
+          <w:rFonts w:ascii="Arial" w:hAnsi="Arial" w:cs="Arial"/>
           <w:b w:val="0"/>
           <w:bCs w:val="0"/>
           <w:color w:val="000000" w:themeColor="text1"/>
@@ -1428,7 +1428,7 @@
       <w:bookmarkStart w:id="4" w:name="methods"/>
       <w:r>
         <w:rPr>
-          <w:rFonts w:ascii="Helvetica Neue Light" w:hAnsi="Helvetica Neue Light"/>
+          <w:rFonts w:ascii="Arial" w:hAnsi="Arial" w:cs="Arial"/>
           <w:b w:val="0"/>
           <w:bCs w:val="0"/>
           <w:color w:val="000000" w:themeColor="text1"/>
@@ -1442,7 +1442,7 @@
         <w:pStyle w:val="FirstParagraph"/>
         <w:spacing w:before="0" w:after="0" w:line="276" w:lineRule="auto"/>
         <w:rPr>
-          <w:rFonts w:ascii="Helvetica Neue Light" w:hAnsi="Helvetica Neue Light"/>
+          <w:rFonts w:ascii="Arial" w:hAnsi="Arial" w:cs="Arial"/>
           <w:sz w:val="22"/>
           <w:szCs w:val="22"/>
         </w:rPr>
@@ -1453,14 +1453,14 @@
         <w:pStyle w:val="FirstParagraph"/>
         <w:spacing w:before="0" w:after="0" w:line="276" w:lineRule="auto"/>
         <w:rPr>
-          <w:rFonts w:ascii="Helvetica Neue Light" w:hAnsi="Helvetica Neue Light"/>
-          <w:sz w:val="22"/>
-          <w:szCs w:val="22"/>
-        </w:rPr>
-      </w:pPr>
-      <w:r>
-        <w:rPr>
-          <w:rFonts w:ascii="Helvetica Neue Light" w:hAnsi="Helvetica Neue Light"/>
+          <w:rFonts w:ascii="Arial" w:hAnsi="Arial" w:cs="Arial"/>
+          <w:sz w:val="22"/>
+          <w:szCs w:val="22"/>
+        </w:rPr>
+      </w:pPr>
+      <w:r>
+        <w:rPr>
+          <w:rFonts w:ascii="Arial" w:hAnsi="Arial" w:cs="Arial"/>
           <w:sz w:val="22"/>
           <w:szCs w:val="22"/>
         </w:rPr>
@@ -1470,7 +1470,7 @@
         <w:r>
           <w:rPr>
             <w:rStyle w:val="Hyperlink"/>
-            <w:rFonts w:ascii="Helvetica Neue Light" w:hAnsi="Helvetica Neue Light"/>
+            <w:rFonts w:ascii="Arial" w:hAnsi="Arial" w:cs="Arial"/>
             <w:sz w:val="22"/>
             <w:szCs w:val="22"/>
           </w:rPr>
@@ -1479,7 +1479,7 @@
       </w:hyperlink>
       <w:r>
         <w:rPr>
-          <w:rFonts w:ascii="Helvetica Neue Light" w:hAnsi="Helvetica Neue Light"/>
+          <w:rFonts w:ascii="Arial" w:hAnsi="Arial" w:cs="Arial"/>
           <w:sz w:val="22"/>
           <w:szCs w:val="22"/>
         </w:rPr>
@@ -1491,7 +1491,7 @@
         <w:pStyle w:val="Heading2"/>
         <w:spacing w:before="0" w:line="276" w:lineRule="auto"/>
         <w:rPr>
-          <w:rFonts w:ascii="Helvetica Neue Light" w:hAnsi="Helvetica Neue Light"/>
+          <w:rFonts w:ascii="Arial" w:hAnsi="Arial" w:cs="Arial"/>
           <w:b w:val="0"/>
           <w:bCs w:val="0"/>
           <w:color w:val="auto"/>
@@ -1505,7 +1505,7 @@
         <w:pStyle w:val="Heading2"/>
         <w:spacing w:before="0" w:line="276" w:lineRule="auto"/>
         <w:rPr>
-          <w:rFonts w:ascii="Helvetica Neue Light" w:hAnsi="Helvetica Neue Light"/>
+          <w:rFonts w:ascii="Arial" w:hAnsi="Arial" w:cs="Arial"/>
           <w:b w:val="0"/>
           <w:bCs w:val="0"/>
           <w:color w:val="auto"/>
@@ -1516,7 +1516,7 @@
       </w:pPr>
       <w:r>
         <w:rPr>
-          <w:rFonts w:ascii="Helvetica Neue Light" w:hAnsi="Helvetica Neue Light"/>
+          <w:rFonts w:ascii="Arial" w:hAnsi="Arial" w:cs="Arial"/>
           <w:b w:val="0"/>
           <w:bCs w:val="0"/>
           <w:color w:val="auto"/>
@@ -1531,14 +1531,14 @@
       <w:pPr>
         <w:spacing w:line="276" w:lineRule="auto"/>
         <w:rPr>
-          <w:rFonts w:ascii="Helvetica Neue Light" w:hAnsi="Helvetica Neue Light"/>
-          <w:sz w:val="22"/>
-          <w:szCs w:val="22"/>
-        </w:rPr>
-      </w:pPr>
-      <w:r>
-        <w:rPr>
-          <w:rFonts w:ascii="Helvetica Neue Light" w:hAnsi="Helvetica Neue Light"/>
+          <w:rFonts w:ascii="Arial" w:hAnsi="Arial" w:cs="Arial"/>
+          <w:sz w:val="22"/>
+          <w:szCs w:val="22"/>
+        </w:rPr>
+      </w:pPr>
+      <w:r>
+        <w:rPr>
+          <w:rFonts w:ascii="Arial" w:hAnsi="Arial" w:cs="Arial"/>
           <w:sz w:val="22"/>
           <w:szCs w:val="22"/>
         </w:rPr>
@@ -1550,7 +1550,7 @@
         <w:pStyle w:val="Heading2"/>
         <w:spacing w:before="0" w:line="276" w:lineRule="auto"/>
         <w:rPr>
-          <w:rFonts w:ascii="Helvetica Neue Light" w:hAnsi="Helvetica Neue Light"/>
+          <w:rFonts w:ascii="Arial" w:hAnsi="Arial" w:cs="Arial"/>
           <w:b w:val="0"/>
           <w:bCs w:val="0"/>
           <w:sz w:val="22"/>
@@ -1560,7 +1560,7 @@
       </w:pPr>
       <w:r>
         <w:rPr>
-          <w:rFonts w:ascii="Helvetica Neue Light" w:hAnsi="Helvetica Neue Light"/>
+          <w:rFonts w:ascii="Arial" w:hAnsi="Arial" w:cs="Arial"/>
           <w:b w:val="0"/>
           <w:bCs w:val="0"/>
           <w:color w:val="auto"/>
@@ -1580,7 +1580,7 @@
         </w:numPr>
         <w:spacing w:before="0" w:line="276" w:lineRule="auto"/>
         <w:rPr>
-          <w:rFonts w:ascii="Helvetica Neue Light" w:hAnsi="Helvetica Neue Light"/>
+          <w:rFonts w:ascii="Arial" w:hAnsi="Arial" w:cs="Arial"/>
           <w:b w:val="0"/>
           <w:bCs w:val="0"/>
           <w:color w:val="auto"/>
@@ -1590,7 +1590,7 @@
       </w:pPr>
       <w:r>
         <w:rPr>
-          <w:rFonts w:ascii="Helvetica Neue Light" w:hAnsi="Helvetica Neue Light"/>
+          <w:rFonts w:ascii="Arial" w:hAnsi="Arial" w:cs="Arial"/>
           <w:b w:val="0"/>
           <w:bCs w:val="0"/>
           <w:color w:val="auto"/>
@@ -1601,7 +1601,7 @@
       </w:r>
       <w:r>
         <w:rPr>
-          <w:rFonts w:ascii="Helvetica Neue Light" w:hAnsi="Helvetica Neue Light"/>
+          <w:rFonts w:ascii="Arial" w:hAnsi="Arial" w:cs="Arial"/>
           <w:b w:val="0"/>
           <w:bCs w:val="0"/>
           <w:color w:val="0070C0"/>
@@ -1613,7 +1613,7 @@
       </w:r>
       <w:r>
         <w:rPr>
-          <w:rFonts w:ascii="Helvetica Neue Light" w:hAnsi="Helvetica Neue Light"/>
+          <w:rFonts w:ascii="Arial" w:hAnsi="Arial" w:cs="Arial"/>
           <w:b w:val="0"/>
           <w:bCs w:val="0"/>
           <w:color w:val="auto"/>
@@ -1625,7 +1625,7 @@
       <w:proofErr w:type="spellStart"/>
       <w:r>
         <w:rPr>
-          <w:rFonts w:ascii="Helvetica Neue Light" w:hAnsi="Helvetica Neue Light"/>
+          <w:rFonts w:ascii="Arial" w:hAnsi="Arial" w:cs="Arial"/>
           <w:b w:val="0"/>
           <w:bCs w:val="0"/>
           <w:color w:val="auto"/>
@@ -1637,7 +1637,7 @@
       <w:proofErr w:type="spellEnd"/>
       <w:r>
         <w:rPr>
-          <w:rFonts w:ascii="Helvetica Neue Light" w:hAnsi="Helvetica Neue Light"/>
+          <w:rFonts w:ascii="Arial" w:hAnsi="Arial" w:cs="Arial"/>
           <w:b w:val="0"/>
           <w:bCs w:val="0"/>
           <w:color w:val="auto"/>
@@ -1656,7 +1656,7 @@
         </w:numPr>
         <w:spacing w:before="0" w:line="276" w:lineRule="auto"/>
         <w:rPr>
-          <w:rFonts w:ascii="Helvetica Neue Light" w:hAnsi="Helvetica Neue Light" w:cs="Times New Roman"/>
+          <w:rFonts w:ascii="Arial" w:hAnsi="Arial" w:cs="Arial"/>
           <w:b w:val="0"/>
           <w:bCs w:val="0"/>
           <w:color w:val="auto"/>
@@ -1666,7 +1666,7 @@
       </w:pPr>
       <w:r>
         <w:rPr>
-          <w:rFonts w:ascii="Helvetica Neue Light" w:hAnsi="Helvetica Neue Light" w:cs="Times New Roman"/>
+          <w:rFonts w:ascii="Arial" w:hAnsi="Arial" w:cs="Arial"/>
           <w:b w:val="0"/>
           <w:bCs w:val="0"/>
           <w:color w:val="auto"/>
@@ -1678,7 +1678,7 @@
       <w:proofErr w:type="spellStart"/>
       <w:r>
         <w:rPr>
-          <w:rFonts w:ascii="Helvetica Neue Light" w:hAnsi="Helvetica Neue Light" w:cs="Times New Roman"/>
+          <w:rFonts w:ascii="Arial" w:hAnsi="Arial" w:cs="Arial"/>
           <w:b w:val="0"/>
           <w:bCs w:val="0"/>
           <w:color w:val="auto"/>
@@ -1690,7 +1690,7 @@
       <w:proofErr w:type="spellEnd"/>
       <w:r>
         <w:rPr>
-          <w:rFonts w:ascii="Helvetica Neue Light" w:hAnsi="Helvetica Neue Light" w:cs="Times New Roman"/>
+          <w:rFonts w:ascii="Arial" w:hAnsi="Arial" w:cs="Arial"/>
           <w:b w:val="0"/>
           <w:bCs w:val="0"/>
           <w:color w:val="auto"/>
@@ -1709,13 +1709,13 @@
         </w:numPr>
         <w:spacing w:line="276" w:lineRule="auto"/>
         <w:rPr>
-          <w:rFonts w:cs="Times New Roman"/>
-          <w:szCs w:val="22"/>
-        </w:rPr>
-      </w:pPr>
-      <w:r>
-        <w:rPr>
-          <w:rFonts w:cs="Times New Roman"/>
+          <w:rFonts w:ascii="Arial" w:hAnsi="Arial" w:cs="Arial"/>
+          <w:szCs w:val="22"/>
+        </w:rPr>
+      </w:pPr>
+      <w:r>
+        <w:rPr>
+          <w:rFonts w:ascii="Arial" w:hAnsi="Arial" w:cs="Arial"/>
           <w:szCs w:val="22"/>
         </w:rPr>
         <w:t xml:space="preserve">Record 26 </w:t>
@@ -1723,7 +1723,7 @@
       <w:proofErr w:type="spellStart"/>
       <w:r>
         <w:rPr>
-          <w:rFonts w:cs="Times New Roman"/>
+          <w:rFonts w:ascii="Arial" w:hAnsi="Arial" w:cs="Arial"/>
           <w:szCs w:val="22"/>
         </w:rPr>
         <w:t>photoquadrats</w:t>
@@ -1731,7 +1731,7 @@
       <w:proofErr w:type="spellEnd"/>
       <w:r>
         <w:rPr>
-          <w:rFonts w:cs="Times New Roman"/>
+          <w:rFonts w:ascii="Arial" w:hAnsi="Arial" w:cs="Arial"/>
           <w:szCs w:val="22"/>
         </w:rPr>
         <w:t xml:space="preserve"> in sequence, one every 2 m along the 50 m transect, including meter markers 0 and 50 </w:t>
@@ -1746,13 +1746,13 @@
         </w:numPr>
         <w:spacing w:line="276" w:lineRule="auto"/>
         <w:rPr>
-          <w:rFonts w:cs="Times New Roman"/>
-          <w:szCs w:val="22"/>
-        </w:rPr>
-      </w:pPr>
-      <w:r>
-        <w:rPr>
-          <w:rFonts w:cs="Times New Roman"/>
+          <w:rFonts w:ascii="Arial" w:hAnsi="Arial" w:cs="Arial"/>
+          <w:szCs w:val="22"/>
+        </w:rPr>
+      </w:pPr>
+      <w:r>
+        <w:rPr>
+          <w:rFonts w:ascii="Arial" w:hAnsi="Arial" w:cs="Arial"/>
           <w:szCs w:val="22"/>
         </w:rPr>
         <w:t>Use at the highest resolution possible (minimum 6 megapixels).</w:t>
@@ -1767,20 +1767,20 @@
         </w:numPr>
         <w:spacing w:line="276" w:lineRule="auto"/>
         <w:rPr>
-          <w:rFonts w:cs="Times New Roman"/>
-          <w:szCs w:val="22"/>
-        </w:rPr>
-      </w:pPr>
-      <w:r>
-        <w:rPr>
-          <w:rFonts w:cs="Times New Roman"/>
+          <w:rFonts w:ascii="Arial" w:hAnsi="Arial" w:cs="Arial"/>
+          <w:szCs w:val="22"/>
+        </w:rPr>
+      </w:pPr>
+      <w:r>
+        <w:rPr>
+          <w:rFonts w:ascii="Arial" w:hAnsi="Arial" w:cs="Arial"/>
           <w:szCs w:val="22"/>
         </w:rPr>
         <w:t>Each photo should cover at least 0.3 x 0.3 m</w:t>
       </w:r>
       <w:r>
         <w:rPr>
-          <w:rFonts w:cs="Times New Roman"/>
+          <w:rFonts w:ascii="Arial" w:hAnsi="Arial" w:cs="Arial"/>
           <w:szCs w:val="22"/>
           <w:vertAlign w:val="superscript"/>
         </w:rPr>
@@ -1788,7 +1788,7 @@
       </w:r>
       <w:r>
         <w:rPr>
-          <w:rFonts w:cs="Times New Roman"/>
+          <w:rFonts w:ascii="Arial" w:hAnsi="Arial" w:cs="Arial"/>
           <w:szCs w:val="22"/>
         </w:rPr>
         <w:t xml:space="preserve"> and be centered over the transect line.</w:t>
@@ -1803,13 +1803,13 @@
         </w:numPr>
         <w:spacing w:line="276" w:lineRule="auto"/>
         <w:rPr>
-          <w:rFonts w:cs="Times New Roman"/>
-          <w:szCs w:val="22"/>
-        </w:rPr>
-      </w:pPr>
-      <w:r>
-        <w:rPr>
-          <w:rFonts w:cs="Times New Roman"/>
+          <w:rFonts w:ascii="Arial" w:hAnsi="Arial" w:cs="Arial"/>
+          <w:szCs w:val="22"/>
+        </w:rPr>
+      </w:pPr>
+      <w:r>
+        <w:rPr>
+          <w:rFonts w:ascii="Arial" w:hAnsi="Arial" w:cs="Arial"/>
           <w:szCs w:val="22"/>
         </w:rPr>
         <w:t xml:space="preserve"> Distance from the substrate should be standardized using a framer with a 25cm scale bar at the bottom.</w:t>
@@ -1824,13 +1824,13 @@
         </w:numPr>
         <w:spacing w:line="276" w:lineRule="auto"/>
         <w:rPr>
-          <w:rFonts w:cs="Times New Roman"/>
-          <w:szCs w:val="22"/>
-        </w:rPr>
-      </w:pPr>
-      <w:r>
-        <w:rPr>
-          <w:rFonts w:cs="Times New Roman"/>
+          <w:rFonts w:ascii="Arial" w:hAnsi="Arial" w:cs="Arial"/>
+          <w:szCs w:val="22"/>
+        </w:rPr>
+      </w:pPr>
+      <w:r>
+        <w:rPr>
+          <w:rFonts w:ascii="Arial" w:hAnsi="Arial" w:cs="Arial"/>
           <w:szCs w:val="22"/>
         </w:rPr>
         <w:t xml:space="preserve">It is better to take a smaller, clearer photo than a larger, poorer photo. If you need to get closer to get good images, increase the number of photos (e.g., 40 @ 0.15 x 0.15 m). Ensure that the framer scale bar is in each photo so scale can be calculated.  </w:t>
@@ -1845,27 +1845,27 @@
         </w:numPr>
         <w:spacing w:line="276" w:lineRule="auto"/>
         <w:rPr>
-          <w:rFonts w:cs="Times New Roman"/>
-          <w:szCs w:val="22"/>
-        </w:rPr>
-      </w:pPr>
-      <w:r>
-        <w:rPr>
-          <w:rFonts w:cs="Times New Roman"/>
+          <w:rFonts w:ascii="Arial" w:hAnsi="Arial" w:cs="Arial"/>
+          <w:szCs w:val="22"/>
+        </w:rPr>
+      </w:pPr>
+      <w:r>
+        <w:rPr>
+          <w:rFonts w:ascii="Arial" w:hAnsi="Arial" w:cs="Arial"/>
           <w:szCs w:val="22"/>
         </w:rPr>
         <w:t xml:space="preserve">Take a photo of </w:t>
       </w:r>
       <w:r>
         <w:rPr>
-          <w:rFonts w:cs="Times New Roman"/>
+          <w:rFonts w:ascii="Arial" w:hAnsi="Arial" w:cs="Arial"/>
           <w:szCs w:val="22"/>
         </w:rPr>
         <w:t xml:space="preserve">your </w:t>
       </w:r>
       <w:r>
         <w:rPr>
-          <w:rFonts w:cs="Times New Roman"/>
+          <w:rFonts w:ascii="Arial" w:hAnsi="Arial" w:cs="Arial"/>
           <w:szCs w:val="22"/>
         </w:rPr>
         <w:t xml:space="preserve">computer or depth gauge to note depth and to bookmark the end of </w:t>
@@ -1873,7 +1873,7 @@
       <w:proofErr w:type="spellStart"/>
       <w:r>
         <w:rPr>
-          <w:rFonts w:cs="Times New Roman"/>
+          <w:rFonts w:ascii="Arial" w:hAnsi="Arial" w:cs="Arial"/>
           <w:szCs w:val="22"/>
         </w:rPr>
         <w:t>photoquadrats</w:t>
@@ -1881,7 +1881,7 @@
       <w:proofErr w:type="spellEnd"/>
       <w:r>
         <w:rPr>
-          <w:rFonts w:cs="Times New Roman"/>
+          <w:rFonts w:ascii="Arial" w:hAnsi="Arial" w:cs="Arial"/>
           <w:szCs w:val="22"/>
         </w:rPr>
         <w:t xml:space="preserve"> from one transect.</w:t>
@@ -1896,13 +1896,13 @@
         </w:numPr>
         <w:spacing w:line="276" w:lineRule="auto"/>
         <w:rPr>
-          <w:rFonts w:cs="Times New Roman"/>
-          <w:szCs w:val="22"/>
-        </w:rPr>
-      </w:pPr>
-      <w:r>
-        <w:rPr>
-          <w:rFonts w:cs="Times New Roman"/>
+          <w:rFonts w:ascii="Arial" w:hAnsi="Arial" w:cs="Arial"/>
+          <w:szCs w:val="22"/>
+        </w:rPr>
+      </w:pPr>
+      <w:r>
+        <w:rPr>
+          <w:rFonts w:ascii="Arial" w:hAnsi="Arial" w:cs="Arial"/>
           <w:szCs w:val="22"/>
         </w:rPr>
         <w:t>This protocol may be conducted in conjunction with the Diver Visual Census or Coral Demographics.</w:t>
@@ -1913,7 +1913,7 @@
         <w:pStyle w:val="Compact"/>
         <w:spacing w:before="0" w:after="0" w:line="276" w:lineRule="auto"/>
         <w:rPr>
-          <w:rFonts w:ascii="Helvetica Neue Light" w:hAnsi="Helvetica Neue Light"/>
+          <w:rFonts w:ascii="Arial" w:hAnsi="Arial" w:cs="Arial"/>
           <w:sz w:val="22"/>
           <w:szCs w:val="22"/>
         </w:rPr>
@@ -1924,7 +1924,7 @@
         <w:pStyle w:val="Compact"/>
         <w:spacing w:before="0" w:after="0" w:line="276" w:lineRule="auto"/>
         <w:rPr>
-          <w:rFonts w:ascii="Helvetica Neue Light" w:hAnsi="Helvetica Neue Light"/>
+          <w:rFonts w:ascii="Arial" w:hAnsi="Arial" w:cs="Arial"/>
           <w:sz w:val="22"/>
           <w:szCs w:val="22"/>
         </w:rPr>
@@ -1935,7 +1935,7 @@
         <w:pStyle w:val="Compact"/>
         <w:spacing w:before="0" w:after="0" w:line="276" w:lineRule="auto"/>
         <w:rPr>
-          <w:rFonts w:ascii="Helvetica Neue Light" w:hAnsi="Helvetica Neue Light"/>
+          <w:rFonts w:ascii="Arial" w:hAnsi="Arial" w:cs="Arial"/>
           <w:sz w:val="22"/>
           <w:szCs w:val="22"/>
         </w:rPr>
@@ -1946,12 +1946,30 @@
         <w:pStyle w:val="Compact"/>
         <w:spacing w:before="0" w:after="0" w:line="276" w:lineRule="auto"/>
         <w:rPr>
-          <w:rFonts w:ascii="Helvetica Neue Light" w:hAnsi="Helvetica Neue Light"/>
-        </w:rPr>
-      </w:pPr>
-      <w:r>
-        <w:rPr>
-          <w:rFonts w:ascii="Helvetica Neue Light" w:hAnsi="Helvetica Neue Light"/>
+          <w:rFonts w:ascii="Arial" w:hAnsi="Arial" w:cs="Arial"/>
+        </w:rPr>
+      </w:pPr>
+    </w:p>
+    <w:p>
+      <w:pPr>
+        <w:pStyle w:val="Compact"/>
+        <w:spacing w:before="0" w:after="0" w:line="276" w:lineRule="auto"/>
+        <w:rPr>
+          <w:rFonts w:ascii="Arial" w:hAnsi="Arial" w:cs="Arial"/>
+        </w:rPr>
+      </w:pPr>
+    </w:p>
+    <w:p>
+      <w:pPr>
+        <w:pStyle w:val="Compact"/>
+        <w:spacing w:before="0" w:after="0" w:line="276" w:lineRule="auto"/>
+        <w:rPr>
+          <w:rFonts w:ascii="Arial" w:hAnsi="Arial" w:cs="Arial"/>
+        </w:rPr>
+      </w:pPr>
+      <w:r>
+        <w:rPr>
+          <w:rFonts w:ascii="Arial" w:hAnsi="Arial" w:cs="Arial"/>
           <w:noProof/>
         </w:rPr>
         <w:lastRenderedPageBreak/>
@@ -1967,7 +1985,7 @@
         <w:pStyle w:val="Heading2"/>
         <w:spacing w:before="0" w:line="276" w:lineRule="auto"/>
         <w:rPr>
-          <w:rFonts w:ascii="Helvetica Neue Light" w:hAnsi="Helvetica Neue Light"/>
+          <w:rFonts w:ascii="Arial" w:hAnsi="Arial" w:cs="Arial"/>
           <w:b w:val="0"/>
           <w:bCs w:val="0"/>
           <w:color w:val="000000" w:themeColor="text1"/>
@@ -1976,7 +1994,7 @@
       <w:bookmarkStart w:id="5" w:name="data-submission"/>
       <w:r>
         <w:rPr>
-          <w:rFonts w:ascii="Helvetica Neue Light" w:hAnsi="Helvetica Neue Light"/>
+          <w:rFonts w:ascii="Arial" w:hAnsi="Arial" w:cs="Arial"/>
           <w:b w:val="0"/>
           <w:bCs w:val="0"/>
           <w:color w:val="000000" w:themeColor="text1"/>
@@ -1994,14 +2012,14 @@
         </w:numPr>
         <w:spacing w:before="0" w:after="0" w:line="276" w:lineRule="auto"/>
         <w:rPr>
-          <w:rFonts w:ascii="Helvetica Neue Light" w:hAnsi="Helvetica Neue Light"/>
-          <w:sz w:val="22"/>
-          <w:szCs w:val="22"/>
-        </w:rPr>
-      </w:pPr>
-      <w:r>
-        <w:rPr>
-          <w:rFonts w:ascii="Helvetica Neue Light" w:hAnsi="Helvetica Neue Light"/>
+          <w:rFonts w:ascii="Arial" w:hAnsi="Arial" w:cs="Arial"/>
+          <w:sz w:val="22"/>
+          <w:szCs w:val="22"/>
+        </w:rPr>
+      </w:pPr>
+      <w:r>
+        <w:rPr>
+          <w:rFonts w:ascii="Arial" w:hAnsi="Arial" w:cs="Arial"/>
           <w:sz w:val="22"/>
           <w:szCs w:val="22"/>
         </w:rPr>
@@ -2017,14 +2035,14 @@
         </w:numPr>
         <w:spacing w:before="0" w:after="0" w:line="276" w:lineRule="auto"/>
         <w:rPr>
-          <w:rFonts w:ascii="Helvetica Neue Light" w:hAnsi="Helvetica Neue Light"/>
-          <w:sz w:val="22"/>
-          <w:szCs w:val="22"/>
-        </w:rPr>
-      </w:pPr>
-      <w:r>
-        <w:rPr>
-          <w:rFonts w:ascii="Helvetica Neue Light" w:hAnsi="Helvetica Neue Light"/>
+          <w:rFonts w:ascii="Arial" w:hAnsi="Arial" w:cs="Arial"/>
+          <w:sz w:val="22"/>
+          <w:szCs w:val="22"/>
+        </w:rPr>
+      </w:pPr>
+      <w:r>
+        <w:rPr>
+          <w:rFonts w:ascii="Arial" w:hAnsi="Arial" w:cs="Arial"/>
           <w:sz w:val="22"/>
           <w:szCs w:val="22"/>
         </w:rPr>
@@ -2040,14 +2058,14 @@
         </w:numPr>
         <w:spacing w:before="0" w:after="0" w:line="276" w:lineRule="auto"/>
         <w:rPr>
-          <w:rFonts w:ascii="Helvetica Neue Light" w:hAnsi="Helvetica Neue Light"/>
-          <w:sz w:val="22"/>
-          <w:szCs w:val="22"/>
-        </w:rPr>
-      </w:pPr>
-      <w:r>
-        <w:rPr>
-          <w:rFonts w:ascii="Helvetica Neue Light" w:hAnsi="Helvetica Neue Light"/>
+          <w:rFonts w:ascii="Arial" w:hAnsi="Arial" w:cs="Arial"/>
+          <w:sz w:val="22"/>
+          <w:szCs w:val="22"/>
+        </w:rPr>
+      </w:pPr>
+      <w:r>
+        <w:rPr>
+          <w:rFonts w:ascii="Arial" w:hAnsi="Arial" w:cs="Arial"/>
           <w:sz w:val="22"/>
           <w:szCs w:val="22"/>
         </w:rPr>
@@ -2057,7 +2075,7 @@
         <w:r>
           <w:rPr>
             <w:rStyle w:val="Hyperlink"/>
-            <w:rFonts w:ascii="Helvetica Neue Light" w:hAnsi="Helvetica Neue Light"/>
+            <w:rFonts w:ascii="Arial" w:hAnsi="Arial" w:cs="Arial"/>
             <w:sz w:val="22"/>
             <w:szCs w:val="22"/>
           </w:rPr>
@@ -2074,14 +2092,14 @@
         </w:numPr>
         <w:spacing w:before="0" w:after="0" w:line="276" w:lineRule="auto"/>
         <w:rPr>
-          <w:rFonts w:ascii="Helvetica Neue Light" w:hAnsi="Helvetica Neue Light"/>
-          <w:sz w:val="22"/>
-          <w:szCs w:val="22"/>
-        </w:rPr>
-      </w:pPr>
-      <w:r>
-        <w:rPr>
-          <w:rFonts w:ascii="Helvetica Neue Light" w:hAnsi="Helvetica Neue Light"/>
+          <w:rFonts w:ascii="Arial" w:hAnsi="Arial" w:cs="Arial"/>
+          <w:sz w:val="22"/>
+          <w:szCs w:val="22"/>
+        </w:rPr>
+      </w:pPr>
+      <w:r>
+        <w:rPr>
+          <w:rFonts w:ascii="Arial" w:hAnsi="Arial" w:cs="Arial"/>
           <w:sz w:val="22"/>
           <w:szCs w:val="22"/>
         </w:rPr>
@@ -2091,7 +2109,7 @@
         <w:r>
           <w:rPr>
             <w:rStyle w:val="Hyperlink"/>
-            <w:rFonts w:ascii="Helvetica Neue Light" w:hAnsi="Helvetica Neue Light"/>
+            <w:rFonts w:ascii="Arial" w:hAnsi="Arial" w:cs="Arial"/>
             <w:sz w:val="22"/>
             <w:szCs w:val="22"/>
           </w:rPr>

</xml_diff>

<commit_message>
updating headers and spacing for oysters and corals
</commit_message>
<xml_diff>
--- a/corals/protocol_docs/marinegeo_protocol_benthic_photoquadats.docx
+++ b/corals/protocol_docs/marinegeo_protocol_benthic_photoquadats.docx
@@ -318,6 +318,7 @@
     </w:p>
     <w:p>
       <w:pPr>
+        <w:spacing w:after="0"/>
         <w:rPr>
           <w:rFonts w:ascii="Arial" w:hAnsi="Arial" w:cs="Arial"/>
         </w:rPr>
@@ -338,7 +339,7 @@
     <w:p>
       <w:pPr>
         <w:pStyle w:val="Heading2"/>
-        <w:spacing w:before="0" w:line="276" w:lineRule="auto"/>
+        <w:spacing w:before="0"/>
         <w:rPr>
           <w:rFonts w:ascii="Arial" w:hAnsi="Arial" w:cs="Arial"/>
           <w:b w:val="0"/>
@@ -1180,6 +1181,20 @@
       <w:pPr>
         <w:spacing w:after="0" w:line="276" w:lineRule="auto"/>
         <w:rPr>
+          <w:rStyle w:val="Heading2Char"/>
+          <w:rFonts w:ascii="Arial" w:hAnsi="Arial" w:cs="Arial"/>
+          <w:b w:val="0"/>
+          <w:bCs w:val="0"/>
+          <w:color w:val="000000" w:themeColor="text1"/>
+          <w:sz w:val="22"/>
+          <w:szCs w:val="22"/>
+        </w:rPr>
+      </w:pPr>
+    </w:p>
+    <w:p>
+      <w:pPr>
+        <w:spacing w:after="0" w:line="276" w:lineRule="auto"/>
+        <w:rPr>
           <w:rFonts w:ascii="Arial" w:hAnsi="Arial" w:cs="Arial"/>
           <w:color w:val="000000" w:themeColor="text1"/>
           <w:sz w:val="22"/>
@@ -1529,7 +1544,7 @@
     </w:p>
     <w:p>
       <w:pPr>
-        <w:spacing w:line="276" w:lineRule="auto"/>
+        <w:spacing w:after="0" w:line="276" w:lineRule="auto"/>
         <w:rPr>
           <w:rFonts w:ascii="Arial" w:hAnsi="Arial" w:cs="Arial"/>
           <w:sz w:val="22"/>
@@ -1544,6 +1559,21 @@
         </w:rPr>
         <w:t>Charge camera batteries, make sure you have enough room on your memory card, and check all fittings and gaskets to ensure they are not worn or cracked (replace if necessary).</w:t>
       </w:r>
+    </w:p>
+    <w:p>
+      <w:pPr>
+        <w:pStyle w:val="Heading2"/>
+        <w:spacing w:before="0" w:line="276" w:lineRule="auto"/>
+        <w:rPr>
+          <w:rFonts w:ascii="Arial" w:hAnsi="Arial" w:cs="Arial"/>
+          <w:b w:val="0"/>
+          <w:bCs w:val="0"/>
+          <w:color w:val="auto"/>
+          <w:sz w:val="22"/>
+          <w:szCs w:val="22"/>
+          <w:u w:val="single"/>
+        </w:rPr>
+      </w:pPr>
     </w:p>
     <w:p>
       <w:pPr>
@@ -1958,15 +1988,6 @@
           <w:rFonts w:ascii="Arial" w:hAnsi="Arial" w:cs="Arial"/>
         </w:rPr>
       </w:pPr>
-    </w:p>
-    <w:p>
-      <w:pPr>
-        <w:pStyle w:val="Compact"/>
-        <w:spacing w:before="0" w:after="0" w:line="276" w:lineRule="auto"/>
-        <w:rPr>
-          <w:rFonts w:ascii="Arial" w:hAnsi="Arial" w:cs="Arial"/>
-        </w:rPr>
-      </w:pPr>
       <w:r>
         <w:rPr>
           <w:rFonts w:ascii="Arial" w:hAnsi="Arial" w:cs="Arial"/>
@@ -2002,6 +2023,18 @@
         <w:t>Data Submission</w:t>
       </w:r>
       <w:bookmarkEnd w:id="5"/>
+    </w:p>
+    <w:p>
+      <w:pPr>
+        <w:pStyle w:val="Compact"/>
+        <w:spacing w:before="0" w:after="0" w:line="276" w:lineRule="auto"/>
+        <w:ind w:left="360"/>
+        <w:rPr>
+          <w:rFonts w:ascii="Arial" w:hAnsi="Arial" w:cs="Arial"/>
+          <w:sz w:val="22"/>
+          <w:szCs w:val="22"/>
+        </w:rPr>
+      </w:pPr>
     </w:p>
     <w:p>
       <w:pPr>
@@ -2207,9 +2240,9 @@
         <w:noProof/>
       </w:rPr>
       <w:drawing>
-        <wp:inline distT="0" distB="0" distL="0" distR="0" wp14:anchorId="24D6ABAD" wp14:editId="74358979">
-          <wp:extent cx="1336475" cy="457200"/>
-          <wp:effectExtent l="0" t="0" r="0" b="0"/>
+        <wp:inline distT="0" distB="0" distL="0" distR="0" wp14:anchorId="24D6ABAD" wp14:editId="7ACE3E60">
+          <wp:extent cx="1176098" cy="402336"/>
+          <wp:effectExtent l="0" t="0" r="5080" b="4445"/>
           <wp:docPr id="2" name="Picture 2"/>
           <wp:cNvGraphicFramePr>
             <a:graphicFrameLocks xmlns:a="http://schemas.openxmlformats.org/drawingml/2006/main" noChangeAspect="1"/>
@@ -2236,7 +2269,7 @@
                 <pic:spPr>
                   <a:xfrm>
                     <a:off x="0" y="0"/>
-                    <a:ext cx="1336475" cy="457200"/>
+                    <a:ext cx="1176098" cy="402336"/>
                   </a:xfrm>
                   <a:prstGeom prst="rect">
                     <a:avLst/>
@@ -2256,7 +2289,7 @@
     </w:r>
     <w:r>
       <w:rPr>
-        <w:rFonts w:ascii="Helvetica Neue Light" w:hAnsi="Helvetica Neue Light"/>
+        <w:rFonts w:ascii="Arial" w:hAnsi="Arial" w:cs="Arial"/>
         <w:sz w:val="22"/>
         <w:szCs w:val="22"/>
       </w:rPr>

</xml_diff>